<commit_message>
added pictures and added keyword list to word
</commit_message>
<xml_diff>
--- a/IMT4904_Msc_Presentation_Manuscript.docx
+++ b/IMT4904_Msc_Presentation_Manuscript.docx
@@ -139,20 +139,1234 @@
       </w:r>
     </w:p>
     <w:p>
+      <w:r>
+        <w:rPr>
+          <w:lang w:val="nb-NO"/>
+        </w:rPr>
+        <w:t xml:space="preserve">Demo </w:t>
+      </w:r>
+    </w:p>
+    <w:p>
+      <w:pPr>
+        <w:pStyle w:val="Overskrift2"/>
+        <w:rPr>
+          <w:lang w:val="nb-NO"/>
+        </w:rPr>
+      </w:pPr>
+      <w:r>
+        <w:rPr>
+          <w:lang w:val="nb-NO"/>
+        </w:rPr>
+        <w:t xml:space="preserve">Slide </w:t>
+      </w:r>
+      <w:r>
+        <w:rPr>
+          <w:lang w:val="nb-NO"/>
+        </w:rPr>
+        <w:t>3</w:t>
+      </w:r>
+      <w:r>
+        <w:rPr>
+          <w:lang w:val="nb-NO"/>
+        </w:rPr>
+        <w:t>:</w:t>
+      </w:r>
+      <w:r>
+        <w:rPr>
+          <w:lang w:val="nb-NO"/>
+        </w:rPr>
+        <w:t xml:space="preserve"> Stack Overflow</w:t>
+      </w:r>
+    </w:p>
+    <w:p>
       <w:pPr>
         <w:pStyle w:val="Listeavsnitt"/>
         <w:numPr>
           <w:ilvl w:val="0"/>
-          <w:numId w:val="4"/>
-        </w:numPr>
-      </w:pPr>
-      <w:r>
-        <w:rPr>
-          <w:lang w:val="nb-NO"/>
-        </w:rPr>
-        <w:t xml:space="preserve">Demo </w:t>
-      </w:r>
-    </w:p>
+          <w:numId w:val="6"/>
+        </w:numPr>
+        <w:rPr>
+          <w:lang w:val="nb-NO"/>
+        </w:rPr>
+      </w:pPr>
+      <w:r>
+        <w:rPr>
+          <w:lang w:val="nb-NO"/>
+        </w:rPr>
+        <w:t>Released late 2008</w:t>
+      </w:r>
+    </w:p>
+    <w:p>
+      <w:pPr>
+        <w:pStyle w:val="Listeavsnitt"/>
+        <w:numPr>
+          <w:ilvl w:val="0"/>
+          <w:numId w:val="6"/>
+        </w:numPr>
+      </w:pPr>
+      <w:r>
+        <w:t>A Question-Answering (QnA) community for programmers</w:t>
+      </w:r>
+    </w:p>
+    <w:p>
+      <w:pPr>
+        <w:pStyle w:val="Listeavsnitt"/>
+        <w:numPr>
+          <w:ilvl w:val="0"/>
+          <w:numId w:val="6"/>
+        </w:numPr>
+      </w:pPr>
+      <w:r>
+        <w:t>Model which Stack</w:t>
+      </w:r>
+      <w:r>
+        <w:t xml:space="preserve"> Exchange is built on </w:t>
+      </w:r>
+    </w:p>
+    <w:p>
+      <w:pPr>
+        <w:pStyle w:val="Listeavsnitt"/>
+        <w:numPr>
+          <w:ilvl w:val="0"/>
+          <w:numId w:val="6"/>
+        </w:numPr>
+      </w:pPr>
+      <w:r>
+        <w:t xml:space="preserve">Uses gamification to reward users for participation </w:t>
+      </w:r>
+    </w:p>
+    <w:p>
+      <w:pPr>
+        <w:pStyle w:val="Listeavsnitt"/>
+        <w:numPr>
+          <w:ilvl w:val="0"/>
+          <w:numId w:val="6"/>
+        </w:numPr>
+        <w:rPr>
+          <w:lang w:val="nb-NO"/>
+        </w:rPr>
+      </w:pPr>
+      <w:r>
+        <w:rPr>
+          <w:lang w:val="nb-NO"/>
+        </w:rPr>
+        <w:t xml:space="preserve">Reputation </w:t>
+      </w:r>
+    </w:p>
+    <w:p>
+      <w:pPr>
+        <w:pStyle w:val="Listeavsnitt"/>
+        <w:numPr>
+          <w:ilvl w:val="0"/>
+          <w:numId w:val="6"/>
+        </w:numPr>
+        <w:rPr>
+          <w:lang w:val="nb-NO"/>
+        </w:rPr>
+      </w:pPr>
+      <w:r>
+        <w:rPr>
+          <w:lang w:val="nb-NO"/>
+        </w:rPr>
+        <w:t xml:space="preserve">Votes </w:t>
+      </w:r>
+    </w:p>
+    <w:p>
+      <w:pPr>
+        <w:pStyle w:val="Listeavsnitt"/>
+        <w:numPr>
+          <w:ilvl w:val="0"/>
+          <w:numId w:val="6"/>
+        </w:numPr>
+        <w:rPr>
+          <w:lang w:val="nb-NO"/>
+        </w:rPr>
+      </w:pPr>
+      <w:r>
+        <w:rPr>
+          <w:lang w:val="nb-NO"/>
+        </w:rPr>
+        <w:t xml:space="preserve">Badges </w:t>
+      </w:r>
+    </w:p>
+    <w:p>
+      <w:pPr>
+        <w:pStyle w:val="Listeavsnitt"/>
+        <w:numPr>
+          <w:ilvl w:val="0"/>
+          <w:numId w:val="6"/>
+        </w:numPr>
+        <w:rPr>
+          <w:lang w:val="nb-NO"/>
+        </w:rPr>
+      </w:pPr>
+      <w:r>
+        <w:rPr>
+          <w:lang w:val="nb-NO"/>
+        </w:rPr>
+        <w:t xml:space="preserve">Accepted answer </w:t>
+      </w:r>
+    </w:p>
+    <w:p>
+      <w:pPr>
+        <w:pStyle w:val="Listeavsnitt"/>
+        <w:numPr>
+          <w:ilvl w:val="0"/>
+          <w:numId w:val="6"/>
+        </w:numPr>
+        <w:rPr>
+          <w:lang w:val="nb-NO"/>
+        </w:rPr>
+      </w:pPr>
+      <w:r>
+        <w:rPr>
+          <w:lang w:val="nb-NO"/>
+        </w:rPr>
+        <w:t>Who are the experts?</w:t>
+      </w:r>
+    </w:p>
+    <w:p>
+      <w:pPr>
+        <w:pStyle w:val="Listeavsnitt"/>
+        <w:numPr>
+          <w:ilvl w:val="0"/>
+          <w:numId w:val="6"/>
+        </w:numPr>
+      </w:pPr>
+      <w:r>
+        <w:t>What defines a good Question and Answer on SO?</w:t>
+      </w:r>
+    </w:p>
+    <w:p>
+      <w:pPr>
+        <w:rPr>
+          <w:rFonts w:ascii="Calibri" w:hAnsi="Calibri"/>
+          <w:color w:val="1F497D"/>
+          <w:lang w:eastAsia="en-US"/>
+        </w:rPr>
+      </w:pPr>
+      <w:r>
+        <w:rPr>
+          <w:b/>
+        </w:rPr>
+        <w:t xml:space="preserve">TODO: </w:t>
+      </w:r>
+      <w:r>
+        <w:t xml:space="preserve">Look into </w:t>
+      </w:r>
+      <w:r>
+        <w:rPr>
+          <w:i/>
+        </w:rPr>
+        <w:t>"... how much it would have cost to pay people to rate the questions if you were doing it on a time spend reading and rating</w:t>
+      </w:r>
+      <w:r>
+        <w:t>"</w:t>
+      </w:r>
+    </w:p>
+    <w:p>
+      <w:pPr>
+        <w:pStyle w:val="Overskrift2"/>
+      </w:pPr>
+      <w:r>
+        <w:t xml:space="preserve">Slide </w:t>
+      </w:r>
+      <w:r>
+        <w:t>4</w:t>
+      </w:r>
+      <w:r>
+        <w:t>:</w:t>
+      </w:r>
+      <w:r>
+        <w:t xml:space="preserve"> Picture of good SO question</w:t>
+      </w:r>
+    </w:p>
+    <w:p>
+      <w:r>
+        <w:t>"How do you undo the last commit?" - 10,493</w:t>
+      </w:r>
+      <w:r>
+        <w:t xml:space="preserve"> votes, Community Wiki</w:t>
+      </w:r>
+      <w:r>
+        <w:br/>
+        <w:t>In right bottom corner, number is reference to source (last slide</w:t>
+      </w:r>
+      <w:r>
+        <w:t>)</w:t>
+      </w:r>
+    </w:p>
+    <w:p>
+      <w:pPr>
+        <w:pStyle w:val="Overskrift2"/>
+      </w:pPr>
+      <w:r>
+        <w:t xml:space="preserve">Slide </w:t>
+      </w:r>
+      <w:r>
+        <w:t>5</w:t>
+      </w:r>
+      <w:r>
+        <w:t>:</w:t>
+      </w:r>
+      <w:r>
+        <w:t xml:space="preserve"> </w:t>
+      </w:r>
+      <w:r>
+        <w:t xml:space="preserve">Picture of </w:t>
+      </w:r>
+      <w:r>
+        <w:t>bad</w:t>
+      </w:r>
+      <w:r>
+        <w:t xml:space="preserve"> SO question</w:t>
+      </w:r>
+    </w:p>
+    <w:p>
+      <w:r>
+        <w:t>"Forcing function to return if false" [locked, closed, off-topic], -154</w:t>
+      </w:r>
+    </w:p>
+    <w:p>
+      <w:pPr>
+        <w:pStyle w:val="Overskrift2"/>
+      </w:pPr>
+      <w:r>
+        <w:t xml:space="preserve">Slide </w:t>
+      </w:r>
+      <w:r>
+        <w:t>6</w:t>
+      </w:r>
+      <w:r>
+        <w:t>:</w:t>
+      </w:r>
+      <w:r>
+        <w:t xml:space="preserve"> Picture of Badges on SO</w:t>
+      </w:r>
+    </w:p>
+    <w:p>
+      <w:r>
+        <w:t>Picture of question badges</w:t>
+      </w:r>
+    </w:p>
+    <w:p>
+      <w:pPr>
+        <w:rPr>
+          <w:rFonts w:asciiTheme="majorHAnsi" w:eastAsiaTheme="majorEastAsia" w:hAnsiTheme="majorHAnsi" w:cstheme="majorBidi"/>
+          <w:b/>
+          <w:bCs/>
+          <w:color w:val="4F81BD" w:themeColor="accent1"/>
+          <w:sz w:val="26"/>
+          <w:szCs w:val="26"/>
+        </w:rPr>
+      </w:pPr>
+      <w:r>
+        <w:br w:type="page"/>
+      </w:r>
+    </w:p>
+    <w:p>
+      <w:pPr>
+        <w:pStyle w:val="Overskrift2"/>
+      </w:pPr>
+      <w:r>
+        <w:lastRenderedPageBreak/>
+        <w:t xml:space="preserve">Slide </w:t>
+      </w:r>
+      <w:r>
+        <w:t>7</w:t>
+      </w:r>
+      <w:r>
+        <w:t>:</w:t>
+      </w:r>
+      <w:r>
+        <w:t xml:space="preserve"> What is a question?</w:t>
+      </w:r>
+    </w:p>
+    <w:p>
+      <w:pPr>
+        <w:pStyle w:val="Listeavsnitt"/>
+        <w:numPr>
+          <w:ilvl w:val="0"/>
+          <w:numId w:val="8"/>
+        </w:numPr>
+        <w:rPr>
+          <w:lang w:val="nb-NO"/>
+        </w:rPr>
+      </w:pPr>
+      <w:r>
+        <w:t>Factoid vs. Broad questions</w:t>
+      </w:r>
+    </w:p>
+    <w:p>
+      <w:pPr>
+        <w:pStyle w:val="Listeavsnitt"/>
+        <w:numPr>
+          <w:ilvl w:val="0"/>
+          <w:numId w:val="8"/>
+        </w:numPr>
+      </w:pPr>
+      <w:r>
+        <w:t>In education: Learn something new, or evaluate knowledge</w:t>
+      </w:r>
+    </w:p>
+    <w:p>
+      <w:pPr>
+        <w:pStyle w:val="Listeavsnitt"/>
+        <w:numPr>
+          <w:ilvl w:val="0"/>
+          <w:numId w:val="8"/>
+        </w:numPr>
+      </w:pPr>
+      <w:r>
+        <w:t>Could be the goal of your research</w:t>
+      </w:r>
+    </w:p>
+    <w:p>
+      <w:pPr>
+        <w:pStyle w:val="Listeavsnitt"/>
+        <w:numPr>
+          <w:ilvl w:val="0"/>
+          <w:numId w:val="8"/>
+        </w:numPr>
+      </w:pPr>
+      <w:r>
+        <w:t xml:space="preserve">The </w:t>
+      </w:r>
+      <w:r>
+        <w:t>quality of a question can be equal to the quality of the answer</w:t>
+      </w:r>
+    </w:p>
+    <w:p>
+      <w:pPr>
+        <w:pStyle w:val="Listeavsnitt"/>
+        <w:numPr>
+          <w:ilvl w:val="0"/>
+          <w:numId w:val="8"/>
+        </w:numPr>
+        <w:rPr>
+          <w:lang w:val="nb-NO"/>
+        </w:rPr>
+      </w:pPr>
+      <w:r>
+        <w:t>Question classification: Categorizing questions</w:t>
+      </w:r>
+    </w:p>
+    <w:p>
+      <w:pPr>
+        <w:pStyle w:val="Listeavsnitt"/>
+        <w:numPr>
+          <w:ilvl w:val="1"/>
+          <w:numId w:val="8"/>
+        </w:numPr>
+        <w:rPr>
+          <w:lang w:val="nb-NO"/>
+        </w:rPr>
+      </w:pPr>
+      <w:r>
+        <w:t>WH-words</w:t>
+      </w:r>
+    </w:p>
+    <w:p>
+      <w:pPr>
+        <w:pStyle w:val="Listeavsnitt"/>
+        <w:numPr>
+          <w:ilvl w:val="1"/>
+          <w:numId w:val="8"/>
+        </w:numPr>
+      </w:pPr>
+      <w:r>
+        <w:t>Bag-of-Words and N-grams</w:t>
+      </w:r>
+    </w:p>
+    <w:p>
+      <w:pPr>
+        <w:pStyle w:val="Listeavsnitt"/>
+        <w:numPr>
+          <w:ilvl w:val="1"/>
+          <w:numId w:val="8"/>
+        </w:numPr>
+        <w:rPr>
+          <w:lang w:val="nb-NO"/>
+        </w:rPr>
+      </w:pPr>
+      <w:r>
+        <w:t xml:space="preserve">Word mapping and processing </w:t>
+      </w:r>
+    </w:p>
+    <w:p>
+      <w:pPr>
+        <w:pStyle w:val="Overskrift2"/>
+      </w:pPr>
+      <w:r>
+        <w:t xml:space="preserve">Slide </w:t>
+      </w:r>
+      <w:r>
+        <w:t>8</w:t>
+      </w:r>
+      <w:r>
+        <w:t>:</w:t>
+      </w:r>
+      <w:r>
+        <w:t xml:space="preserve"> </w:t>
+      </w:r>
+      <w:r>
+        <w:t>Support Vector Machine (SVM)</w:t>
+      </w:r>
+      <w:r>
+        <w:tab/>
+      </w:r>
+    </w:p>
+    <w:p>
+      <w:pPr>
+        <w:pStyle w:val="Listeavsnitt"/>
+        <w:numPr>
+          <w:ilvl w:val="0"/>
+          <w:numId w:val="10"/>
+        </w:numPr>
+      </w:pPr>
+      <w:r>
+        <w:t>Good for regression and classification p</w:t>
+      </w:r>
+      <w:r>
+        <w:t>roblems</w:t>
+      </w:r>
+    </w:p>
+    <w:p>
+      <w:pPr>
+        <w:pStyle w:val="Listeavsnitt"/>
+        <w:numPr>
+          <w:ilvl w:val="0"/>
+          <w:numId w:val="10"/>
+        </w:numPr>
+        <w:rPr>
+          <w:lang w:val="nb-NO"/>
+        </w:rPr>
+      </w:pPr>
+      <w:r>
+        <w:t>Main focus is binary classification</w:t>
+      </w:r>
+    </w:p>
+    <w:p>
+      <w:pPr>
+        <w:pStyle w:val="Listeavsnitt"/>
+        <w:numPr>
+          <w:ilvl w:val="0"/>
+          <w:numId w:val="10"/>
+        </w:numPr>
+        <w:rPr>
+          <w:lang w:val="nb-NO"/>
+        </w:rPr>
+      </w:pPr>
+      <w:r>
+        <w:t>Often used for text classification</w:t>
+      </w:r>
+    </w:p>
+    <w:p>
+      <w:pPr>
+        <w:pStyle w:val="Listeavsnitt"/>
+        <w:numPr>
+          <w:ilvl w:val="0"/>
+          <w:numId w:val="10"/>
+        </w:numPr>
+      </w:pPr>
+      <w:r>
+        <w:t xml:space="preserve">Separates classes by using a hyperplane </w:t>
+      </w:r>
+    </w:p>
+    <w:p>
+      <w:pPr>
+        <w:pStyle w:val="Listeavsnitt"/>
+        <w:numPr>
+          <w:ilvl w:val="0"/>
+          <w:numId w:val="10"/>
+        </w:numPr>
+        <w:rPr>
+          <w:lang w:val="nb-NO"/>
+        </w:rPr>
+      </w:pPr>
+      <w:r>
+        <w:t>Four kernels:</w:t>
+      </w:r>
+    </w:p>
+    <w:p>
+      <w:pPr>
+        <w:pStyle w:val="Listeavsnitt"/>
+        <w:numPr>
+          <w:ilvl w:val="1"/>
+          <w:numId w:val="10"/>
+        </w:numPr>
+        <w:rPr>
+          <w:lang w:val="nb-NO"/>
+        </w:rPr>
+      </w:pPr>
+      <w:r>
+        <w:t>Linear</w:t>
+      </w:r>
+    </w:p>
+    <w:p>
+      <w:pPr>
+        <w:pStyle w:val="Listeavsnitt"/>
+        <w:numPr>
+          <w:ilvl w:val="1"/>
+          <w:numId w:val="10"/>
+        </w:numPr>
+        <w:rPr>
+          <w:lang w:val="nb-NO"/>
+        </w:rPr>
+      </w:pPr>
+      <w:r>
+        <w:t>Radial Basis Function (RBF)</w:t>
+      </w:r>
+    </w:p>
+    <w:p>
+      <w:pPr>
+        <w:pStyle w:val="Listeavsnitt"/>
+        <w:numPr>
+          <w:ilvl w:val="1"/>
+          <w:numId w:val="10"/>
+        </w:numPr>
+        <w:rPr>
+          <w:lang w:val="nb-NO"/>
+        </w:rPr>
+      </w:pPr>
+      <w:r>
+        <w:t>Polynomial</w:t>
+      </w:r>
+    </w:p>
+    <w:p>
+      <w:pPr>
+        <w:pStyle w:val="Listeavsnitt"/>
+        <w:numPr>
+          <w:ilvl w:val="1"/>
+          <w:numId w:val="10"/>
+        </w:numPr>
+        <w:rPr>
+          <w:lang w:val="nb-NO"/>
+        </w:rPr>
+      </w:pPr>
+      <w:r>
+        <w:t xml:space="preserve">Sigmoid </w:t>
+      </w:r>
+    </w:p>
+    <w:p>
+      <w:pPr>
+        <w:pStyle w:val="Overskrift2"/>
+      </w:pPr>
+      <w:r>
+        <w:t xml:space="preserve">Slide </w:t>
+      </w:r>
+      <w:r>
+        <w:t>9</w:t>
+      </w:r>
+      <w:r>
+        <w:t>:</w:t>
+      </w:r>
+      <w:r>
+        <w:t xml:space="preserve"> </w:t>
+      </w:r>
+      <w:r>
+        <w:t>Methodology</w:t>
+      </w:r>
+    </w:p>
+    <w:p>
+      <w:pPr>
+        <w:pStyle w:val="Listeavsnitt"/>
+        <w:numPr>
+          <w:ilvl w:val="0"/>
+          <w:numId w:val="12"/>
+        </w:numPr>
+      </w:pPr>
+      <w:r>
+        <w:t xml:space="preserve">Data set based on data dump from Stack Exchange Archive </w:t>
+      </w:r>
+    </w:p>
+    <w:p>
+      <w:pPr>
+        <w:pStyle w:val="Listeavsnitt"/>
+        <w:numPr>
+          <w:ilvl w:val="1"/>
+          <w:numId w:val="12"/>
+        </w:numPr>
+      </w:pPr>
+      <w:r>
+        <w:t xml:space="preserve">Contains XML files based on table content </w:t>
+      </w:r>
+    </w:p>
+    <w:p>
+      <w:pPr>
+        <w:pStyle w:val="Listeavsnitt"/>
+        <w:numPr>
+          <w:ilvl w:val="1"/>
+          <w:numId w:val="12"/>
+        </w:numPr>
+        <w:rPr>
+          <w:lang w:val="nb-NO"/>
+        </w:rPr>
+      </w:pPr>
+      <w:r>
+        <w:rPr>
+          <w:lang w:val="nb-NO"/>
+        </w:rPr>
+        <w:t>Imported data into MySQL database</w:t>
+      </w:r>
+    </w:p>
+    <w:p>
+      <w:pPr>
+        <w:pStyle w:val="Listeavsnitt"/>
+        <w:numPr>
+          <w:ilvl w:val="1"/>
+          <w:numId w:val="12"/>
+        </w:numPr>
+      </w:pPr>
+      <w:r>
+        <w:t xml:space="preserve">Imported data from MySQL database into Pandas.DataFrame </w:t>
+      </w:r>
+    </w:p>
+    <w:p>
+      <w:pPr>
+        <w:pStyle w:val="Listeavsnitt"/>
+        <w:numPr>
+          <w:ilvl w:val="0"/>
+          <w:numId w:val="12"/>
+        </w:numPr>
+      </w:pPr>
+      <w:r>
+        <w:t>Development: Python 3.5 and Scikit-learn (</w:t>
+      </w:r>
+      <w:r>
+        <w:t>0.18.dev0)</w:t>
+      </w:r>
+      <w:r>
+        <w:t xml:space="preserve"> </w:t>
+      </w:r>
+    </w:p>
+    <w:p>
+      <w:pPr>
+        <w:pStyle w:val="Listeavsnitt"/>
+        <w:numPr>
+          <w:ilvl w:val="0"/>
+          <w:numId w:val="12"/>
+        </w:numPr>
+        <w:rPr>
+          <w:lang w:val="nb-NO"/>
+        </w:rPr>
+      </w:pPr>
+      <w:r>
+        <w:rPr>
+          <w:lang w:val="nb-NO"/>
+        </w:rPr>
+        <w:t xml:space="preserve">Question processing </w:t>
+      </w:r>
+    </w:p>
+    <w:p>
+      <w:pPr>
+        <w:pStyle w:val="Listeavsnitt"/>
+        <w:numPr>
+          <w:ilvl w:val="0"/>
+          <w:numId w:val="12"/>
+        </w:numPr>
+        <w:rPr>
+          <w:lang w:val="nb-NO"/>
+        </w:rPr>
+      </w:pPr>
+      <w:r>
+        <w:rPr>
+          <w:lang w:val="nb-NO"/>
+        </w:rPr>
+        <w:t>Selecting questions and features</w:t>
+      </w:r>
+    </w:p>
+    <w:p>
+      <w:pPr>
+        <w:pStyle w:val="Listeavsnitt"/>
+        <w:numPr>
+          <w:ilvl w:val="0"/>
+          <w:numId w:val="12"/>
+        </w:numPr>
+      </w:pPr>
+      <w:r>
+        <w:rPr>
+          <w:lang w:val="en-US"/>
+        </w:rPr>
+        <w:t>Selectin</w:t>
+      </w:r>
+      <w:r>
+        <w:rPr>
+          <w:lang w:val="en-US"/>
+        </w:rPr>
+        <w:t>g estimator and parameters for classification</w:t>
+      </w:r>
+      <w:r>
+        <w:t xml:space="preserve"> </w:t>
+      </w:r>
+    </w:p>
+    <w:p>
+      <w:pPr>
+        <w:rPr>
+          <w:rFonts w:asciiTheme="majorHAnsi" w:eastAsiaTheme="majorEastAsia" w:hAnsiTheme="majorHAnsi" w:cstheme="majorBidi"/>
+          <w:b/>
+          <w:bCs/>
+          <w:color w:val="4F81BD" w:themeColor="accent1"/>
+          <w:sz w:val="26"/>
+          <w:szCs w:val="26"/>
+        </w:rPr>
+      </w:pPr>
+      <w:r>
+        <w:br w:type="page"/>
+      </w:r>
+    </w:p>
+    <w:p>
+      <w:pPr>
+        <w:pStyle w:val="Overskrift2"/>
+      </w:pPr>
+      <w:r>
+        <w:lastRenderedPageBreak/>
+        <w:t xml:space="preserve">Slide </w:t>
+      </w:r>
+      <w:r>
+        <w:t>9</w:t>
+      </w:r>
+      <w:r>
+        <w:t>:</w:t>
+      </w:r>
+      <w:r>
+        <w:t xml:space="preserve"> </w:t>
+      </w:r>
+      <w:r>
+        <w:t>Experiments and Results</w:t>
+      </w:r>
+    </w:p>
+    <w:p>
+      <w:pPr>
+        <w:pStyle w:val="Listeavsnitt"/>
+        <w:numPr>
+          <w:ilvl w:val="0"/>
+          <w:numId w:val="14"/>
+        </w:numPr>
+        <w:rPr>
+          <w:lang w:val="nb-NO"/>
+        </w:rPr>
+      </w:pPr>
+      <w:r>
+        <w:rPr>
+          <w:lang w:val="nb-NO"/>
+        </w:rPr>
+        <w:t>6 different features</w:t>
+      </w:r>
+    </w:p>
+    <w:p>
+      <w:pPr>
+        <w:pStyle w:val="Listeavsnitt"/>
+        <w:numPr>
+          <w:ilvl w:val="1"/>
+          <w:numId w:val="14"/>
+        </w:numPr>
+        <w:rPr>
+          <w:lang w:val="nb-NO"/>
+        </w:rPr>
+      </w:pPr>
+      <w:r>
+        <w:rPr>
+          <w:lang w:val="nb-NO"/>
+        </w:rPr>
+        <w:t xml:space="preserve">Code samples </w:t>
+      </w:r>
+    </w:p>
+    <w:p>
+      <w:pPr>
+        <w:pStyle w:val="Listeavsnitt"/>
+        <w:numPr>
+          <w:ilvl w:val="1"/>
+          <w:numId w:val="14"/>
+        </w:numPr>
+        <w:rPr>
+          <w:lang w:val="nb-NO"/>
+        </w:rPr>
+      </w:pPr>
+      <w:r>
+        <w:rPr>
+          <w:lang w:val="nb-NO"/>
+        </w:rPr>
+        <w:t xml:space="preserve">Hexadecimal </w:t>
+      </w:r>
+    </w:p>
+    <w:p>
+      <w:pPr>
+        <w:pStyle w:val="Listeavsnitt"/>
+        <w:numPr>
+          <w:ilvl w:val="1"/>
+          <w:numId w:val="14"/>
+        </w:numPr>
+        <w:rPr>
+          <w:lang w:val="nb-NO"/>
+        </w:rPr>
+      </w:pPr>
+      <w:r>
+        <w:rPr>
+          <w:lang w:val="nb-NO"/>
+        </w:rPr>
+        <w:t>Homework (synonyms for homework)</w:t>
+      </w:r>
+    </w:p>
+    <w:p>
+      <w:pPr>
+        <w:pStyle w:val="Listeavsnitt"/>
+        <w:numPr>
+          <w:ilvl w:val="1"/>
+          <w:numId w:val="14"/>
+        </w:numPr>
+        <w:rPr>
+          <w:lang w:val="nb-NO"/>
+        </w:rPr>
+      </w:pPr>
+      <w:r>
+        <w:rPr>
+          <w:lang w:val="nb-NO"/>
+        </w:rPr>
+        <w:t>Links</w:t>
+      </w:r>
+    </w:p>
+    <w:p>
+      <w:pPr>
+        <w:pStyle w:val="Listeavsnitt"/>
+        <w:numPr>
+          <w:ilvl w:val="1"/>
+          <w:numId w:val="14"/>
+        </w:numPr>
+        <w:rPr>
+          <w:lang w:val="nb-NO"/>
+        </w:rPr>
+      </w:pPr>
+      <w:r>
+        <w:rPr>
+          <w:lang w:val="nb-NO"/>
+        </w:rPr>
+        <w:t xml:space="preserve">Numerical </w:t>
+      </w:r>
+    </w:p>
+    <w:p>
+      <w:pPr>
+        <w:pStyle w:val="Listeavsnitt"/>
+        <w:numPr>
+          <w:ilvl w:val="1"/>
+          <w:numId w:val="14"/>
+        </w:numPr>
+        <w:rPr>
+          <w:lang w:val="nb-NO"/>
+        </w:rPr>
+      </w:pPr>
+      <w:r>
+        <w:rPr>
+          <w:lang w:val="nb-NO"/>
+        </w:rPr>
+        <w:t xml:space="preserve">Tags </w:t>
+      </w:r>
+    </w:p>
+    <w:p>
+      <w:pPr>
+        <w:pStyle w:val="Listeavsnitt"/>
+        <w:numPr>
+          <w:ilvl w:val="1"/>
+          <w:numId w:val="14"/>
+        </w:numPr>
+        <w:rPr>
+          <w:lang w:val="nb-NO"/>
+        </w:rPr>
+      </w:pPr>
+      <w:r>
+        <w:rPr>
+          <w:lang w:val="nb-NO"/>
+        </w:rPr>
+        <w:t>All features</w:t>
+      </w:r>
+    </w:p>
+    <w:p>
+      <w:pPr>
+        <w:pStyle w:val="Listeavsnitt"/>
+        <w:numPr>
+          <w:ilvl w:val="0"/>
+          <w:numId w:val="14"/>
+        </w:numPr>
+        <w:rPr>
+          <w:lang w:val="nb-NO"/>
+        </w:rPr>
+      </w:pPr>
+      <w:r>
+        <w:rPr>
+          <w:lang w:val="nb-NO"/>
+        </w:rPr>
+        <w:t xml:space="preserve">4 different experiments </w:t>
+      </w:r>
+    </w:p>
+    <w:p>
+      <w:pPr>
+        <w:pStyle w:val="Listeavsnitt"/>
+        <w:numPr>
+          <w:ilvl w:val="1"/>
+          <w:numId w:val="14"/>
+        </w:numPr>
+      </w:pPr>
+      <w:r>
+        <w:t xml:space="preserve">Unprocessed data set vs. all singular feature, and all </w:t>
+      </w:r>
+      <w:r>
+        <w:t xml:space="preserve">questions </w:t>
+      </w:r>
+    </w:p>
+    <w:p>
+      <w:pPr>
+        <w:pStyle w:val="Listeavsnitt"/>
+        <w:numPr>
+          <w:ilvl w:val="1"/>
+          <w:numId w:val="14"/>
+        </w:numPr>
+      </w:pPr>
+      <w:r>
+        <w:t xml:space="preserve">Unprocessed data set vs. all singular features, and question occurence only </w:t>
+      </w:r>
+    </w:p>
+    <w:p>
+      <w:pPr>
+        <w:pStyle w:val="Listeavsnitt"/>
+        <w:numPr>
+          <w:ilvl w:val="1"/>
+          <w:numId w:val="14"/>
+        </w:numPr>
+      </w:pPr>
+      <w:r>
+        <w:t xml:space="preserve">Unprocessed data set vs. selected set of features only </w:t>
+      </w:r>
+    </w:p>
+    <w:p>
+      <w:pPr>
+        <w:pStyle w:val="Listeavsnitt"/>
+        <w:numPr>
+          <w:ilvl w:val="1"/>
+          <w:numId w:val="14"/>
+        </w:numPr>
+      </w:pPr>
+      <w:r>
+        <w:t xml:space="preserve">Stochastic Gradient Descent (SGD) as classifier </w:t>
+      </w:r>
+    </w:p>
+    <w:p>
+      <w:pPr>
+        <w:pStyle w:val="Overskrift2"/>
+      </w:pPr>
+      <w:r>
+        <w:t xml:space="preserve">Slide </w:t>
+      </w:r>
+      <w:r>
+        <w:t>11</w:t>
+      </w:r>
+      <w:r>
+        <w:t>:</w:t>
+      </w:r>
+      <w:r>
+        <w:t xml:space="preserve"> </w:t>
+      </w:r>
+      <w:r>
+        <w:t>Conclusion</w:t>
+      </w:r>
+    </w:p>
+    <w:p>
+      <w:pPr>
+        <w:pStyle w:val="Listeavsnitt"/>
+        <w:numPr>
+          <w:ilvl w:val="0"/>
+          <w:numId w:val="16"/>
+        </w:numPr>
+      </w:pPr>
+      <w:r>
+        <w:rPr>
+          <w:lang w:val="en-US"/>
+        </w:rPr>
+        <w:t>Stack overflow as a question quality metric</w:t>
+      </w:r>
+    </w:p>
+    <w:p>
+      <w:pPr>
+        <w:pStyle w:val="Listeavsnitt"/>
+        <w:numPr>
+          <w:ilvl w:val="0"/>
+          <w:numId w:val="16"/>
+        </w:numPr>
+        <w:rPr>
+          <w:lang w:val="nb-NO"/>
+        </w:rPr>
+      </w:pPr>
+      <w:r>
+        <w:rPr>
+          <w:lang w:val="en-US"/>
+        </w:rPr>
+        <w:t>Limitations an</w:t>
+      </w:r>
+      <w:r>
+        <w:rPr>
+          <w:lang w:val="en-US"/>
+        </w:rPr>
+        <w:t>d issues</w:t>
+      </w:r>
+    </w:p>
+    <w:p>
+      <w:pPr>
+        <w:pStyle w:val="Listeavsnitt"/>
+        <w:numPr>
+          <w:ilvl w:val="0"/>
+          <w:numId w:val="16"/>
+        </w:numPr>
+        <w:rPr>
+          <w:lang w:val="nb-NO"/>
+        </w:rPr>
+      </w:pPr>
+      <w:r>
+        <w:rPr>
+          <w:lang w:val="nb-NO"/>
+        </w:rPr>
+        <w:t xml:space="preserve">Further work </w:t>
+      </w:r>
+    </w:p>
+    <w:p>
+      <w:pPr>
+        <w:pStyle w:val="Listeavsnitt"/>
+        <w:numPr>
+          <w:ilvl w:val="1"/>
+          <w:numId w:val="16"/>
+        </w:numPr>
+      </w:pPr>
+      <w:r>
+        <w:t xml:space="preserve">Code blocks, Links and Numerical as a feature set </w:t>
+      </w:r>
+    </w:p>
+    <w:p>
+      <w:pPr>
+        <w:pStyle w:val="Listeavsnitt"/>
+        <w:numPr>
+          <w:ilvl w:val="1"/>
+          <w:numId w:val="16"/>
+        </w:numPr>
+        <w:rPr>
+          <w:lang w:val="nb-NO"/>
+        </w:rPr>
+      </w:pPr>
+      <w:r>
+        <w:rPr>
+          <w:lang w:val="nb-NO"/>
+        </w:rPr>
+        <w:t xml:space="preserve">Code analysis </w:t>
+      </w:r>
+    </w:p>
+    <w:p>
+      <w:pPr>
+        <w:pStyle w:val="Listeavsnitt"/>
+        <w:numPr>
+          <w:ilvl w:val="1"/>
+          <w:numId w:val="16"/>
+        </w:numPr>
+        <w:rPr>
+          <w:lang w:val="nb-NO"/>
+        </w:rPr>
+      </w:pPr>
+      <w:r>
+        <w:rPr>
+          <w:lang w:val="nb-NO"/>
+        </w:rPr>
+        <w:t xml:space="preserve">Sentiment analysis </w:t>
+      </w:r>
+    </w:p>
+    <w:p>
+      <w:pPr>
+        <w:pStyle w:val="Listeavsnitt"/>
+        <w:numPr>
+          <w:ilvl w:val="1"/>
+          <w:numId w:val="16"/>
+        </w:numPr>
+        <w:rPr>
+          <w:lang w:val="nb-NO"/>
+        </w:rPr>
+      </w:pPr>
+      <w:r>
+        <w:rPr>
+          <w:lang w:val="nb-NO"/>
+        </w:rPr>
+        <w:t xml:space="preserve">Version numbering </w:t>
+      </w:r>
+    </w:p>
+    <w:p>
+      <w:pPr>
+        <w:pStyle w:val="Overskrift2"/>
+      </w:pPr>
+      <w:r>
+        <w:t xml:space="preserve">Slide </w:t>
+      </w:r>
+      <w:r>
+        <w:t>12</w:t>
+      </w:r>
+      <w:r>
+        <w:t>:</w:t>
+      </w:r>
+      <w:r>
+        <w:t xml:space="preserve"> </w:t>
+      </w:r>
+      <w:r>
+        <w:t>Demo</w:t>
+      </w:r>
+    </w:p>
+    <w:p>
+      <w:r>
+        <w:t>Show demo (</w:t>
+      </w:r>
+      <w:r>
+        <w:t>if time</w:t>
+      </w:r>
+      <w:r>
+        <w:t>)</w:t>
+      </w:r>
+    </w:p>
+    <w:p>
+      <w:pPr>
+        <w:pStyle w:val="Overskrift2"/>
+      </w:pPr>
+      <w:r>
+        <w:t xml:space="preserve">Slide </w:t>
+      </w:r>
+      <w:r>
+        <w:t>13</w:t>
+      </w:r>
+      <w:r>
+        <w:t>:</w:t>
+      </w:r>
+      <w:r>
+        <w:t xml:space="preserve"> </w:t>
+      </w:r>
+      <w:r>
+        <w:t xml:space="preserve"> </w:t>
+      </w:r>
+      <w:r>
+        <w:t>Thanks for listening</w:t>
+      </w:r>
+    </w:p>
+    <w:p>
+      <w:pPr>
+        <w:pStyle w:val="Overskrift2"/>
+      </w:pPr>
+      <w:r>
+        <w:t xml:space="preserve">Slide </w:t>
+      </w:r>
+      <w:r>
+        <w:t>14</w:t>
+      </w:r>
+      <w:r>
+        <w:t>:</w:t>
+      </w:r>
+      <w:r>
+        <w:t xml:space="preserve"> </w:t>
+      </w:r>
+      <w:r>
+        <w:t>References</w:t>
+      </w:r>
+    </w:p>
+    <w:p/>
     <w:sectPr>
       <w:pgSz w:w="11906" w:h="16838"/>
       <w:pgMar w:top="1417" w:right="1417" w:bottom="1417" w:left="1417" w:header="708" w:footer="708" w:gutter="0"/>
@@ -166,6 +1380,539 @@
 <file path=word/numbering.xml><?xml version="1.0" encoding="utf-8"?>
 <w:numbering xmlns:ve="http://schemas.openxmlformats.org/markup-compatibility/2006" xmlns:o="urn:schemas-microsoft-com:office:office" xmlns:r="http://schemas.openxmlformats.org/officeDocument/2006/relationships" xmlns:m="http://schemas.openxmlformats.org/officeDocument/2006/math" xmlns:v="urn:schemas-microsoft-com:vml" xmlns:wp="http://schemas.openxmlformats.org/drawingml/2006/wordprocessingDrawing" xmlns:w10="urn:schemas-microsoft-com:office:word" xmlns:w="http://schemas.openxmlformats.org/wordprocessingml/2006/main" xmlns:wne="http://schemas.microsoft.com/office/word/2006/wordml">
   <w:abstractNum w:abstractNumId="0">
+    <w:nsid w:val="08D46F8D"/>
+    <w:multiLevelType w:val="hybridMultilevel"/>
+    <w:tmpl w:val="A17812F6"/>
+    <w:lvl w:ilvl="0" w:tplc="D7429FA0">
+      <w:start w:val="1"/>
+      <w:numFmt w:val="bullet"/>
+      <w:lvlText w:val="•"/>
+      <w:lvlJc w:val="left"/>
+      <w:pPr>
+        <w:tabs>
+          <w:tab w:val="num" w:pos="720"/>
+        </w:tabs>
+        <w:ind w:left="720" w:hanging="360"/>
+      </w:pPr>
+      <w:rPr>
+        <w:rFonts w:ascii="Arial" w:hAnsi="Arial" w:hint="default"/>
+      </w:rPr>
+    </w:lvl>
+    <w:lvl w:ilvl="1" w:tplc="4BBA8E10">
+      <w:start w:val="1100"/>
+      <w:numFmt w:val="bullet"/>
+      <w:lvlText w:val="–"/>
+      <w:lvlJc w:val="left"/>
+      <w:pPr>
+        <w:tabs>
+          <w:tab w:val="num" w:pos="1440"/>
+        </w:tabs>
+        <w:ind w:left="1440" w:hanging="360"/>
+      </w:pPr>
+      <w:rPr>
+        <w:rFonts w:ascii="Arial" w:hAnsi="Arial" w:hint="default"/>
+      </w:rPr>
+    </w:lvl>
+    <w:lvl w:ilvl="2" w:tplc="7E62008E" w:tentative="1">
+      <w:start w:val="1"/>
+      <w:numFmt w:val="bullet"/>
+      <w:lvlText w:val="•"/>
+      <w:lvlJc w:val="left"/>
+      <w:pPr>
+        <w:tabs>
+          <w:tab w:val="num" w:pos="2160"/>
+        </w:tabs>
+        <w:ind w:left="2160" w:hanging="360"/>
+      </w:pPr>
+      <w:rPr>
+        <w:rFonts w:ascii="Arial" w:hAnsi="Arial" w:hint="default"/>
+      </w:rPr>
+    </w:lvl>
+    <w:lvl w:ilvl="3" w:tplc="8A1AAABE" w:tentative="1">
+      <w:start w:val="1"/>
+      <w:numFmt w:val="bullet"/>
+      <w:lvlText w:val="•"/>
+      <w:lvlJc w:val="left"/>
+      <w:pPr>
+        <w:tabs>
+          <w:tab w:val="num" w:pos="2880"/>
+        </w:tabs>
+        <w:ind w:left="2880" w:hanging="360"/>
+      </w:pPr>
+      <w:rPr>
+        <w:rFonts w:ascii="Arial" w:hAnsi="Arial" w:hint="default"/>
+      </w:rPr>
+    </w:lvl>
+    <w:lvl w:ilvl="4" w:tplc="AE7C4846" w:tentative="1">
+      <w:start w:val="1"/>
+      <w:numFmt w:val="bullet"/>
+      <w:lvlText w:val="•"/>
+      <w:lvlJc w:val="left"/>
+      <w:pPr>
+        <w:tabs>
+          <w:tab w:val="num" w:pos="3600"/>
+        </w:tabs>
+        <w:ind w:left="3600" w:hanging="360"/>
+      </w:pPr>
+      <w:rPr>
+        <w:rFonts w:ascii="Arial" w:hAnsi="Arial" w:hint="default"/>
+      </w:rPr>
+    </w:lvl>
+    <w:lvl w:ilvl="5" w:tplc="2BBE98B2" w:tentative="1">
+      <w:start w:val="1"/>
+      <w:numFmt w:val="bullet"/>
+      <w:lvlText w:val="•"/>
+      <w:lvlJc w:val="left"/>
+      <w:pPr>
+        <w:tabs>
+          <w:tab w:val="num" w:pos="4320"/>
+        </w:tabs>
+        <w:ind w:left="4320" w:hanging="360"/>
+      </w:pPr>
+      <w:rPr>
+        <w:rFonts w:ascii="Arial" w:hAnsi="Arial" w:hint="default"/>
+      </w:rPr>
+    </w:lvl>
+    <w:lvl w:ilvl="6" w:tplc="5F26AA22" w:tentative="1">
+      <w:start w:val="1"/>
+      <w:numFmt w:val="bullet"/>
+      <w:lvlText w:val="•"/>
+      <w:lvlJc w:val="left"/>
+      <w:pPr>
+        <w:tabs>
+          <w:tab w:val="num" w:pos="5040"/>
+        </w:tabs>
+        <w:ind w:left="5040" w:hanging="360"/>
+      </w:pPr>
+      <w:rPr>
+        <w:rFonts w:ascii="Arial" w:hAnsi="Arial" w:hint="default"/>
+      </w:rPr>
+    </w:lvl>
+    <w:lvl w:ilvl="7" w:tplc="61461242" w:tentative="1">
+      <w:start w:val="1"/>
+      <w:numFmt w:val="bullet"/>
+      <w:lvlText w:val="•"/>
+      <w:lvlJc w:val="left"/>
+      <w:pPr>
+        <w:tabs>
+          <w:tab w:val="num" w:pos="5760"/>
+        </w:tabs>
+        <w:ind w:left="5760" w:hanging="360"/>
+      </w:pPr>
+      <w:rPr>
+        <w:rFonts w:ascii="Arial" w:hAnsi="Arial" w:hint="default"/>
+      </w:rPr>
+    </w:lvl>
+    <w:lvl w:ilvl="8" w:tplc="D870D1F0" w:tentative="1">
+      <w:start w:val="1"/>
+      <w:numFmt w:val="bullet"/>
+      <w:lvlText w:val="•"/>
+      <w:lvlJc w:val="left"/>
+      <w:pPr>
+        <w:tabs>
+          <w:tab w:val="num" w:pos="6480"/>
+        </w:tabs>
+        <w:ind w:left="6480" w:hanging="360"/>
+      </w:pPr>
+      <w:rPr>
+        <w:rFonts w:ascii="Arial" w:hAnsi="Arial" w:hint="default"/>
+      </w:rPr>
+    </w:lvl>
+  </w:abstractNum>
+  <w:abstractNum w:abstractNumId="1">
+    <w:nsid w:val="0AF5101E"/>
+    <w:multiLevelType w:val="hybridMultilevel"/>
+    <w:tmpl w:val="010CA62C"/>
+    <w:lvl w:ilvl="0" w:tplc="8ECA452E">
+      <w:start w:val="1"/>
+      <w:numFmt w:val="bullet"/>
+      <w:lvlText w:val="•"/>
+      <w:lvlJc w:val="left"/>
+      <w:pPr>
+        <w:tabs>
+          <w:tab w:val="num" w:pos="720"/>
+        </w:tabs>
+        <w:ind w:left="720" w:hanging="360"/>
+      </w:pPr>
+      <w:rPr>
+        <w:rFonts w:ascii="Arial" w:hAnsi="Arial" w:hint="default"/>
+      </w:rPr>
+    </w:lvl>
+    <w:lvl w:ilvl="1" w:tplc="86723F8E">
+      <w:start w:val="1353"/>
+      <w:numFmt w:val="bullet"/>
+      <w:lvlText w:val="–"/>
+      <w:lvlJc w:val="left"/>
+      <w:pPr>
+        <w:tabs>
+          <w:tab w:val="num" w:pos="1440"/>
+        </w:tabs>
+        <w:ind w:left="1440" w:hanging="360"/>
+      </w:pPr>
+      <w:rPr>
+        <w:rFonts w:ascii="Arial" w:hAnsi="Arial" w:hint="default"/>
+      </w:rPr>
+    </w:lvl>
+    <w:lvl w:ilvl="2" w:tplc="91D4F1B6" w:tentative="1">
+      <w:start w:val="1"/>
+      <w:numFmt w:val="bullet"/>
+      <w:lvlText w:val="•"/>
+      <w:lvlJc w:val="left"/>
+      <w:pPr>
+        <w:tabs>
+          <w:tab w:val="num" w:pos="2160"/>
+        </w:tabs>
+        <w:ind w:left="2160" w:hanging="360"/>
+      </w:pPr>
+      <w:rPr>
+        <w:rFonts w:ascii="Arial" w:hAnsi="Arial" w:hint="default"/>
+      </w:rPr>
+    </w:lvl>
+    <w:lvl w:ilvl="3" w:tplc="5B703EB0" w:tentative="1">
+      <w:start w:val="1"/>
+      <w:numFmt w:val="bullet"/>
+      <w:lvlText w:val="•"/>
+      <w:lvlJc w:val="left"/>
+      <w:pPr>
+        <w:tabs>
+          <w:tab w:val="num" w:pos="2880"/>
+        </w:tabs>
+        <w:ind w:left="2880" w:hanging="360"/>
+      </w:pPr>
+      <w:rPr>
+        <w:rFonts w:ascii="Arial" w:hAnsi="Arial" w:hint="default"/>
+      </w:rPr>
+    </w:lvl>
+    <w:lvl w:ilvl="4" w:tplc="436633F4" w:tentative="1">
+      <w:start w:val="1"/>
+      <w:numFmt w:val="bullet"/>
+      <w:lvlText w:val="•"/>
+      <w:lvlJc w:val="left"/>
+      <w:pPr>
+        <w:tabs>
+          <w:tab w:val="num" w:pos="3600"/>
+        </w:tabs>
+        <w:ind w:left="3600" w:hanging="360"/>
+      </w:pPr>
+      <w:rPr>
+        <w:rFonts w:ascii="Arial" w:hAnsi="Arial" w:hint="default"/>
+      </w:rPr>
+    </w:lvl>
+    <w:lvl w:ilvl="5" w:tplc="9F527ABA" w:tentative="1">
+      <w:start w:val="1"/>
+      <w:numFmt w:val="bullet"/>
+      <w:lvlText w:val="•"/>
+      <w:lvlJc w:val="left"/>
+      <w:pPr>
+        <w:tabs>
+          <w:tab w:val="num" w:pos="4320"/>
+        </w:tabs>
+        <w:ind w:left="4320" w:hanging="360"/>
+      </w:pPr>
+      <w:rPr>
+        <w:rFonts w:ascii="Arial" w:hAnsi="Arial" w:hint="default"/>
+      </w:rPr>
+    </w:lvl>
+    <w:lvl w:ilvl="6" w:tplc="D232737C" w:tentative="1">
+      <w:start w:val="1"/>
+      <w:numFmt w:val="bullet"/>
+      <w:lvlText w:val="•"/>
+      <w:lvlJc w:val="left"/>
+      <w:pPr>
+        <w:tabs>
+          <w:tab w:val="num" w:pos="5040"/>
+        </w:tabs>
+        <w:ind w:left="5040" w:hanging="360"/>
+      </w:pPr>
+      <w:rPr>
+        <w:rFonts w:ascii="Arial" w:hAnsi="Arial" w:hint="default"/>
+      </w:rPr>
+    </w:lvl>
+    <w:lvl w:ilvl="7" w:tplc="C4603850" w:tentative="1">
+      <w:start w:val="1"/>
+      <w:numFmt w:val="bullet"/>
+      <w:lvlText w:val="•"/>
+      <w:lvlJc w:val="left"/>
+      <w:pPr>
+        <w:tabs>
+          <w:tab w:val="num" w:pos="5760"/>
+        </w:tabs>
+        <w:ind w:left="5760" w:hanging="360"/>
+      </w:pPr>
+      <w:rPr>
+        <w:rFonts w:ascii="Arial" w:hAnsi="Arial" w:hint="default"/>
+      </w:rPr>
+    </w:lvl>
+    <w:lvl w:ilvl="8" w:tplc="E354C47C" w:tentative="1">
+      <w:start w:val="1"/>
+      <w:numFmt w:val="bullet"/>
+      <w:lvlText w:val="•"/>
+      <w:lvlJc w:val="left"/>
+      <w:pPr>
+        <w:tabs>
+          <w:tab w:val="num" w:pos="6480"/>
+        </w:tabs>
+        <w:ind w:left="6480" w:hanging="360"/>
+      </w:pPr>
+      <w:rPr>
+        <w:rFonts w:ascii="Arial" w:hAnsi="Arial" w:hint="default"/>
+      </w:rPr>
+    </w:lvl>
+  </w:abstractNum>
+  <w:abstractNum w:abstractNumId="2">
+    <w:nsid w:val="0CD62768"/>
+    <w:multiLevelType w:val="hybridMultilevel"/>
+    <w:tmpl w:val="F032418A"/>
+    <w:lvl w:ilvl="0" w:tplc="9B20807C">
+      <w:start w:val="1"/>
+      <w:numFmt w:val="bullet"/>
+      <w:lvlText w:val="•"/>
+      <w:lvlJc w:val="left"/>
+      <w:pPr>
+        <w:tabs>
+          <w:tab w:val="num" w:pos="720"/>
+        </w:tabs>
+        <w:ind w:left="720" w:hanging="360"/>
+      </w:pPr>
+      <w:rPr>
+        <w:rFonts w:ascii="Arial" w:hAnsi="Arial" w:hint="default"/>
+      </w:rPr>
+    </w:lvl>
+    <w:lvl w:ilvl="1" w:tplc="B1F0FA1A">
+      <w:start w:val="1055"/>
+      <w:numFmt w:val="bullet"/>
+      <w:lvlText w:val="–"/>
+      <w:lvlJc w:val="left"/>
+      <w:pPr>
+        <w:tabs>
+          <w:tab w:val="num" w:pos="1440"/>
+        </w:tabs>
+        <w:ind w:left="1440" w:hanging="360"/>
+      </w:pPr>
+      <w:rPr>
+        <w:rFonts w:ascii="Arial" w:hAnsi="Arial" w:hint="default"/>
+      </w:rPr>
+    </w:lvl>
+    <w:lvl w:ilvl="2" w:tplc="529821F2" w:tentative="1">
+      <w:start w:val="1"/>
+      <w:numFmt w:val="bullet"/>
+      <w:lvlText w:val="•"/>
+      <w:lvlJc w:val="left"/>
+      <w:pPr>
+        <w:tabs>
+          <w:tab w:val="num" w:pos="2160"/>
+        </w:tabs>
+        <w:ind w:left="2160" w:hanging="360"/>
+      </w:pPr>
+      <w:rPr>
+        <w:rFonts w:ascii="Arial" w:hAnsi="Arial" w:hint="default"/>
+      </w:rPr>
+    </w:lvl>
+    <w:lvl w:ilvl="3" w:tplc="B476B70A" w:tentative="1">
+      <w:start w:val="1"/>
+      <w:numFmt w:val="bullet"/>
+      <w:lvlText w:val="•"/>
+      <w:lvlJc w:val="left"/>
+      <w:pPr>
+        <w:tabs>
+          <w:tab w:val="num" w:pos="2880"/>
+        </w:tabs>
+        <w:ind w:left="2880" w:hanging="360"/>
+      </w:pPr>
+      <w:rPr>
+        <w:rFonts w:ascii="Arial" w:hAnsi="Arial" w:hint="default"/>
+      </w:rPr>
+    </w:lvl>
+    <w:lvl w:ilvl="4" w:tplc="A84CE4D8" w:tentative="1">
+      <w:start w:val="1"/>
+      <w:numFmt w:val="bullet"/>
+      <w:lvlText w:val="•"/>
+      <w:lvlJc w:val="left"/>
+      <w:pPr>
+        <w:tabs>
+          <w:tab w:val="num" w:pos="3600"/>
+        </w:tabs>
+        <w:ind w:left="3600" w:hanging="360"/>
+      </w:pPr>
+      <w:rPr>
+        <w:rFonts w:ascii="Arial" w:hAnsi="Arial" w:hint="default"/>
+      </w:rPr>
+    </w:lvl>
+    <w:lvl w:ilvl="5" w:tplc="E2F2113A" w:tentative="1">
+      <w:start w:val="1"/>
+      <w:numFmt w:val="bullet"/>
+      <w:lvlText w:val="•"/>
+      <w:lvlJc w:val="left"/>
+      <w:pPr>
+        <w:tabs>
+          <w:tab w:val="num" w:pos="4320"/>
+        </w:tabs>
+        <w:ind w:left="4320" w:hanging="360"/>
+      </w:pPr>
+      <w:rPr>
+        <w:rFonts w:ascii="Arial" w:hAnsi="Arial" w:hint="default"/>
+      </w:rPr>
+    </w:lvl>
+    <w:lvl w:ilvl="6" w:tplc="486006EE" w:tentative="1">
+      <w:start w:val="1"/>
+      <w:numFmt w:val="bullet"/>
+      <w:lvlText w:val="•"/>
+      <w:lvlJc w:val="left"/>
+      <w:pPr>
+        <w:tabs>
+          <w:tab w:val="num" w:pos="5040"/>
+        </w:tabs>
+        <w:ind w:left="5040" w:hanging="360"/>
+      </w:pPr>
+      <w:rPr>
+        <w:rFonts w:ascii="Arial" w:hAnsi="Arial" w:hint="default"/>
+      </w:rPr>
+    </w:lvl>
+    <w:lvl w:ilvl="7" w:tplc="30349122" w:tentative="1">
+      <w:start w:val="1"/>
+      <w:numFmt w:val="bullet"/>
+      <w:lvlText w:val="•"/>
+      <w:lvlJc w:val="left"/>
+      <w:pPr>
+        <w:tabs>
+          <w:tab w:val="num" w:pos="5760"/>
+        </w:tabs>
+        <w:ind w:left="5760" w:hanging="360"/>
+      </w:pPr>
+      <w:rPr>
+        <w:rFonts w:ascii="Arial" w:hAnsi="Arial" w:hint="default"/>
+      </w:rPr>
+    </w:lvl>
+    <w:lvl w:ilvl="8" w:tplc="4878A738" w:tentative="1">
+      <w:start w:val="1"/>
+      <w:numFmt w:val="bullet"/>
+      <w:lvlText w:val="•"/>
+      <w:lvlJc w:val="left"/>
+      <w:pPr>
+        <w:tabs>
+          <w:tab w:val="num" w:pos="6480"/>
+        </w:tabs>
+        <w:ind w:left="6480" w:hanging="360"/>
+      </w:pPr>
+      <w:rPr>
+        <w:rFonts w:ascii="Arial" w:hAnsi="Arial" w:hint="default"/>
+      </w:rPr>
+    </w:lvl>
+  </w:abstractNum>
+  <w:abstractNum w:abstractNumId="3">
+    <w:nsid w:val="0E405EDB"/>
+    <w:multiLevelType w:val="hybridMultilevel"/>
+    <w:tmpl w:val="9CC22694"/>
+    <w:lvl w:ilvl="0" w:tplc="04140001">
+      <w:start w:val="1"/>
+      <w:numFmt w:val="bullet"/>
+      <w:lvlText w:val=""/>
+      <w:lvlJc w:val="left"/>
+      <w:pPr>
+        <w:ind w:left="720" w:hanging="360"/>
+      </w:pPr>
+      <w:rPr>
+        <w:rFonts w:ascii="Symbol" w:hAnsi="Symbol" w:hint="default"/>
+      </w:rPr>
+    </w:lvl>
+    <w:lvl w:ilvl="1" w:tplc="04140003">
+      <w:start w:val="1"/>
+      <w:numFmt w:val="bullet"/>
+      <w:lvlText w:val="o"/>
+      <w:lvlJc w:val="left"/>
+      <w:pPr>
+        <w:ind w:left="1440" w:hanging="360"/>
+      </w:pPr>
+      <w:rPr>
+        <w:rFonts w:ascii="Courier New" w:hAnsi="Courier New" w:cs="Courier New" w:hint="default"/>
+      </w:rPr>
+    </w:lvl>
+    <w:lvl w:ilvl="2" w:tplc="04140005" w:tentative="1">
+      <w:start w:val="1"/>
+      <w:numFmt w:val="bullet"/>
+      <w:lvlText w:val=""/>
+      <w:lvlJc w:val="left"/>
+      <w:pPr>
+        <w:ind w:left="2160" w:hanging="360"/>
+      </w:pPr>
+      <w:rPr>
+        <w:rFonts w:ascii="Wingdings" w:hAnsi="Wingdings" w:hint="default"/>
+      </w:rPr>
+    </w:lvl>
+    <w:lvl w:ilvl="3" w:tplc="04140001" w:tentative="1">
+      <w:start w:val="1"/>
+      <w:numFmt w:val="bullet"/>
+      <w:lvlText w:val=""/>
+      <w:lvlJc w:val="left"/>
+      <w:pPr>
+        <w:ind w:left="2880" w:hanging="360"/>
+      </w:pPr>
+      <w:rPr>
+        <w:rFonts w:ascii="Symbol" w:hAnsi="Symbol" w:hint="default"/>
+      </w:rPr>
+    </w:lvl>
+    <w:lvl w:ilvl="4" w:tplc="04140003" w:tentative="1">
+      <w:start w:val="1"/>
+      <w:numFmt w:val="bullet"/>
+      <w:lvlText w:val="o"/>
+      <w:lvlJc w:val="left"/>
+      <w:pPr>
+        <w:ind w:left="3600" w:hanging="360"/>
+      </w:pPr>
+      <w:rPr>
+        <w:rFonts w:ascii="Courier New" w:hAnsi="Courier New" w:cs="Courier New" w:hint="default"/>
+      </w:rPr>
+    </w:lvl>
+    <w:lvl w:ilvl="5" w:tplc="04140005" w:tentative="1">
+      <w:start w:val="1"/>
+      <w:numFmt w:val="bullet"/>
+      <w:lvlText w:val=""/>
+      <w:lvlJc w:val="left"/>
+      <w:pPr>
+        <w:ind w:left="4320" w:hanging="360"/>
+      </w:pPr>
+      <w:rPr>
+        <w:rFonts w:ascii="Wingdings" w:hAnsi="Wingdings" w:hint="default"/>
+      </w:rPr>
+    </w:lvl>
+    <w:lvl w:ilvl="6" w:tplc="04140001" w:tentative="1">
+      <w:start w:val="1"/>
+      <w:numFmt w:val="bullet"/>
+      <w:lvlText w:val=""/>
+      <w:lvlJc w:val="left"/>
+      <w:pPr>
+        <w:ind w:left="5040" w:hanging="360"/>
+      </w:pPr>
+      <w:rPr>
+        <w:rFonts w:ascii="Symbol" w:hAnsi="Symbol" w:hint="default"/>
+      </w:rPr>
+    </w:lvl>
+    <w:lvl w:ilvl="7" w:tplc="04140003" w:tentative="1">
+      <w:start w:val="1"/>
+      <w:numFmt w:val="bullet"/>
+      <w:lvlText w:val="o"/>
+      <w:lvlJc w:val="left"/>
+      <w:pPr>
+        <w:ind w:left="5760" w:hanging="360"/>
+      </w:pPr>
+      <w:rPr>
+        <w:rFonts w:ascii="Courier New" w:hAnsi="Courier New" w:cs="Courier New" w:hint="default"/>
+      </w:rPr>
+    </w:lvl>
+    <w:lvl w:ilvl="8" w:tplc="04140005" w:tentative="1">
+      <w:start w:val="1"/>
+      <w:numFmt w:val="bullet"/>
+      <w:lvlText w:val=""/>
+      <w:lvlJc w:val="left"/>
+      <w:pPr>
+        <w:ind w:left="6480" w:hanging="360"/>
+      </w:pPr>
+      <w:rPr>
+        <w:rFonts w:ascii="Wingdings" w:hAnsi="Wingdings" w:hint="default"/>
+      </w:rPr>
+    </w:lvl>
+  </w:abstractNum>
+  <w:abstractNum w:abstractNumId="4">
     <w:nsid w:val="18F06E7B"/>
     <w:multiLevelType w:val="hybridMultilevel"/>
     <w:tmpl w:val="517EA9F0"/>
@@ -278,7 +2025,260 @@
       </w:rPr>
     </w:lvl>
   </w:abstractNum>
-  <w:abstractNum w:abstractNumId="1">
+  <w:abstractNum w:abstractNumId="5">
+    <w:nsid w:val="195D3894"/>
+    <w:multiLevelType w:val="hybridMultilevel"/>
+    <w:tmpl w:val="B00089E2"/>
+    <w:lvl w:ilvl="0" w:tplc="249021F4">
+      <w:start w:val="1"/>
+      <w:numFmt w:val="bullet"/>
+      <w:lvlText w:val="•"/>
+      <w:lvlJc w:val="left"/>
+      <w:pPr>
+        <w:tabs>
+          <w:tab w:val="num" w:pos="720"/>
+        </w:tabs>
+        <w:ind w:left="720" w:hanging="360"/>
+      </w:pPr>
+      <w:rPr>
+        <w:rFonts w:ascii="Arial" w:hAnsi="Arial" w:hint="default"/>
+      </w:rPr>
+    </w:lvl>
+    <w:lvl w:ilvl="1" w:tplc="F50A2216">
+      <w:start w:val="1201"/>
+      <w:numFmt w:val="bullet"/>
+      <w:lvlText w:val="–"/>
+      <w:lvlJc w:val="left"/>
+      <w:pPr>
+        <w:tabs>
+          <w:tab w:val="num" w:pos="1440"/>
+        </w:tabs>
+        <w:ind w:left="1440" w:hanging="360"/>
+      </w:pPr>
+      <w:rPr>
+        <w:rFonts w:ascii="Arial" w:hAnsi="Arial" w:hint="default"/>
+      </w:rPr>
+    </w:lvl>
+    <w:lvl w:ilvl="2" w:tplc="FC1C836A" w:tentative="1">
+      <w:start w:val="1"/>
+      <w:numFmt w:val="bullet"/>
+      <w:lvlText w:val="•"/>
+      <w:lvlJc w:val="left"/>
+      <w:pPr>
+        <w:tabs>
+          <w:tab w:val="num" w:pos="2160"/>
+        </w:tabs>
+        <w:ind w:left="2160" w:hanging="360"/>
+      </w:pPr>
+      <w:rPr>
+        <w:rFonts w:ascii="Arial" w:hAnsi="Arial" w:hint="default"/>
+      </w:rPr>
+    </w:lvl>
+    <w:lvl w:ilvl="3" w:tplc="10945052" w:tentative="1">
+      <w:start w:val="1"/>
+      <w:numFmt w:val="bullet"/>
+      <w:lvlText w:val="•"/>
+      <w:lvlJc w:val="left"/>
+      <w:pPr>
+        <w:tabs>
+          <w:tab w:val="num" w:pos="2880"/>
+        </w:tabs>
+        <w:ind w:left="2880" w:hanging="360"/>
+      </w:pPr>
+      <w:rPr>
+        <w:rFonts w:ascii="Arial" w:hAnsi="Arial" w:hint="default"/>
+      </w:rPr>
+    </w:lvl>
+    <w:lvl w:ilvl="4" w:tplc="B0065464" w:tentative="1">
+      <w:start w:val="1"/>
+      <w:numFmt w:val="bullet"/>
+      <w:lvlText w:val="•"/>
+      <w:lvlJc w:val="left"/>
+      <w:pPr>
+        <w:tabs>
+          <w:tab w:val="num" w:pos="3600"/>
+        </w:tabs>
+        <w:ind w:left="3600" w:hanging="360"/>
+      </w:pPr>
+      <w:rPr>
+        <w:rFonts w:ascii="Arial" w:hAnsi="Arial" w:hint="default"/>
+      </w:rPr>
+    </w:lvl>
+    <w:lvl w:ilvl="5" w:tplc="142C3404" w:tentative="1">
+      <w:start w:val="1"/>
+      <w:numFmt w:val="bullet"/>
+      <w:lvlText w:val="•"/>
+      <w:lvlJc w:val="left"/>
+      <w:pPr>
+        <w:tabs>
+          <w:tab w:val="num" w:pos="4320"/>
+        </w:tabs>
+        <w:ind w:left="4320" w:hanging="360"/>
+      </w:pPr>
+      <w:rPr>
+        <w:rFonts w:ascii="Arial" w:hAnsi="Arial" w:hint="default"/>
+      </w:rPr>
+    </w:lvl>
+    <w:lvl w:ilvl="6" w:tplc="E404FBC6" w:tentative="1">
+      <w:start w:val="1"/>
+      <w:numFmt w:val="bullet"/>
+      <w:lvlText w:val="•"/>
+      <w:lvlJc w:val="left"/>
+      <w:pPr>
+        <w:tabs>
+          <w:tab w:val="num" w:pos="5040"/>
+        </w:tabs>
+        <w:ind w:left="5040" w:hanging="360"/>
+      </w:pPr>
+      <w:rPr>
+        <w:rFonts w:ascii="Arial" w:hAnsi="Arial" w:hint="default"/>
+      </w:rPr>
+    </w:lvl>
+    <w:lvl w:ilvl="7" w:tplc="5FFE2AFE" w:tentative="1">
+      <w:start w:val="1"/>
+      <w:numFmt w:val="bullet"/>
+      <w:lvlText w:val="•"/>
+      <w:lvlJc w:val="left"/>
+      <w:pPr>
+        <w:tabs>
+          <w:tab w:val="num" w:pos="5760"/>
+        </w:tabs>
+        <w:ind w:left="5760" w:hanging="360"/>
+      </w:pPr>
+      <w:rPr>
+        <w:rFonts w:ascii="Arial" w:hAnsi="Arial" w:hint="default"/>
+      </w:rPr>
+    </w:lvl>
+    <w:lvl w:ilvl="8" w:tplc="9E0CA6E4" w:tentative="1">
+      <w:start w:val="1"/>
+      <w:numFmt w:val="bullet"/>
+      <w:lvlText w:val="•"/>
+      <w:lvlJc w:val="left"/>
+      <w:pPr>
+        <w:tabs>
+          <w:tab w:val="num" w:pos="6480"/>
+        </w:tabs>
+        <w:ind w:left="6480" w:hanging="360"/>
+      </w:pPr>
+      <w:rPr>
+        <w:rFonts w:ascii="Arial" w:hAnsi="Arial" w:hint="default"/>
+      </w:rPr>
+    </w:lvl>
+  </w:abstractNum>
+  <w:abstractNum w:abstractNumId="6">
+    <w:nsid w:val="19F571D9"/>
+    <w:multiLevelType w:val="hybridMultilevel"/>
+    <w:tmpl w:val="A1B04858"/>
+    <w:lvl w:ilvl="0" w:tplc="04140001">
+      <w:start w:val="1"/>
+      <w:numFmt w:val="bullet"/>
+      <w:lvlText w:val=""/>
+      <w:lvlJc w:val="left"/>
+      <w:pPr>
+        <w:ind w:left="720" w:hanging="360"/>
+      </w:pPr>
+      <w:rPr>
+        <w:rFonts w:ascii="Symbol" w:hAnsi="Symbol" w:hint="default"/>
+      </w:rPr>
+    </w:lvl>
+    <w:lvl w:ilvl="1" w:tplc="04140003">
+      <w:start w:val="1"/>
+      <w:numFmt w:val="bullet"/>
+      <w:lvlText w:val="o"/>
+      <w:lvlJc w:val="left"/>
+      <w:pPr>
+        <w:ind w:left="1440" w:hanging="360"/>
+      </w:pPr>
+      <w:rPr>
+        <w:rFonts w:ascii="Courier New" w:hAnsi="Courier New" w:cs="Courier New" w:hint="default"/>
+      </w:rPr>
+    </w:lvl>
+    <w:lvl w:ilvl="2" w:tplc="04140005" w:tentative="1">
+      <w:start w:val="1"/>
+      <w:numFmt w:val="bullet"/>
+      <w:lvlText w:val=""/>
+      <w:lvlJc w:val="left"/>
+      <w:pPr>
+        <w:ind w:left="2160" w:hanging="360"/>
+      </w:pPr>
+      <w:rPr>
+        <w:rFonts w:ascii="Wingdings" w:hAnsi="Wingdings" w:hint="default"/>
+      </w:rPr>
+    </w:lvl>
+    <w:lvl w:ilvl="3" w:tplc="04140001" w:tentative="1">
+      <w:start w:val="1"/>
+      <w:numFmt w:val="bullet"/>
+      <w:lvlText w:val=""/>
+      <w:lvlJc w:val="left"/>
+      <w:pPr>
+        <w:ind w:left="2880" w:hanging="360"/>
+      </w:pPr>
+      <w:rPr>
+        <w:rFonts w:ascii="Symbol" w:hAnsi="Symbol" w:hint="default"/>
+      </w:rPr>
+    </w:lvl>
+    <w:lvl w:ilvl="4" w:tplc="04140003" w:tentative="1">
+      <w:start w:val="1"/>
+      <w:numFmt w:val="bullet"/>
+      <w:lvlText w:val="o"/>
+      <w:lvlJc w:val="left"/>
+      <w:pPr>
+        <w:ind w:left="3600" w:hanging="360"/>
+      </w:pPr>
+      <w:rPr>
+        <w:rFonts w:ascii="Courier New" w:hAnsi="Courier New" w:cs="Courier New" w:hint="default"/>
+      </w:rPr>
+    </w:lvl>
+    <w:lvl w:ilvl="5" w:tplc="04140005" w:tentative="1">
+      <w:start w:val="1"/>
+      <w:numFmt w:val="bullet"/>
+      <w:lvlText w:val=""/>
+      <w:lvlJc w:val="left"/>
+      <w:pPr>
+        <w:ind w:left="4320" w:hanging="360"/>
+      </w:pPr>
+      <w:rPr>
+        <w:rFonts w:ascii="Wingdings" w:hAnsi="Wingdings" w:hint="default"/>
+      </w:rPr>
+    </w:lvl>
+    <w:lvl w:ilvl="6" w:tplc="04140001" w:tentative="1">
+      <w:start w:val="1"/>
+      <w:numFmt w:val="bullet"/>
+      <w:lvlText w:val=""/>
+      <w:lvlJc w:val="left"/>
+      <w:pPr>
+        <w:ind w:left="5040" w:hanging="360"/>
+      </w:pPr>
+      <w:rPr>
+        <w:rFonts w:ascii="Symbol" w:hAnsi="Symbol" w:hint="default"/>
+      </w:rPr>
+    </w:lvl>
+    <w:lvl w:ilvl="7" w:tplc="04140003" w:tentative="1">
+      <w:start w:val="1"/>
+      <w:numFmt w:val="bullet"/>
+      <w:lvlText w:val="o"/>
+      <w:lvlJc w:val="left"/>
+      <w:pPr>
+        <w:ind w:left="5760" w:hanging="360"/>
+      </w:pPr>
+      <w:rPr>
+        <w:rFonts w:ascii="Courier New" w:hAnsi="Courier New" w:cs="Courier New" w:hint="default"/>
+      </w:rPr>
+    </w:lvl>
+    <w:lvl w:ilvl="8" w:tplc="04140005" w:tentative="1">
+      <w:start w:val="1"/>
+      <w:numFmt w:val="bullet"/>
+      <w:lvlText w:val=""/>
+      <w:lvlJc w:val="left"/>
+      <w:pPr>
+        <w:ind w:left="6480" w:hanging="360"/>
+      </w:pPr>
+      <w:rPr>
+        <w:rFonts w:ascii="Wingdings" w:hAnsi="Wingdings" w:hint="default"/>
+      </w:rPr>
+    </w:lvl>
+  </w:abstractNum>
+  <w:abstractNum w:abstractNumId="7">
     <w:nsid w:val="25CD6ED7"/>
     <w:multiLevelType w:val="hybridMultilevel"/>
     <w:tmpl w:val="E86867CC"/>
@@ -418,7 +2418,7 @@
       </w:rPr>
     </w:lvl>
   </w:abstractNum>
-  <w:abstractNum w:abstractNumId="2">
+  <w:abstractNum w:abstractNumId="8">
     <w:nsid w:val="27CF66F4"/>
     <w:multiLevelType w:val="hybridMultilevel"/>
     <w:tmpl w:val="BFFA5382"/>
@@ -531,7 +2531,373 @@
       </w:rPr>
     </w:lvl>
   </w:abstractNum>
-  <w:abstractNum w:abstractNumId="3">
+  <w:abstractNum w:abstractNumId="9">
+    <w:nsid w:val="3698246E"/>
+    <w:multiLevelType w:val="hybridMultilevel"/>
+    <w:tmpl w:val="8CA8A652"/>
+    <w:lvl w:ilvl="0" w:tplc="04140001">
+      <w:start w:val="1"/>
+      <w:numFmt w:val="bullet"/>
+      <w:lvlText w:val=""/>
+      <w:lvlJc w:val="left"/>
+      <w:pPr>
+        <w:ind w:left="720" w:hanging="360"/>
+      </w:pPr>
+      <w:rPr>
+        <w:rFonts w:ascii="Symbol" w:hAnsi="Symbol" w:hint="default"/>
+      </w:rPr>
+    </w:lvl>
+    <w:lvl w:ilvl="1" w:tplc="04140003">
+      <w:start w:val="1"/>
+      <w:numFmt w:val="bullet"/>
+      <w:lvlText w:val="o"/>
+      <w:lvlJc w:val="left"/>
+      <w:pPr>
+        <w:ind w:left="1440" w:hanging="360"/>
+      </w:pPr>
+      <w:rPr>
+        <w:rFonts w:ascii="Courier New" w:hAnsi="Courier New" w:cs="Courier New" w:hint="default"/>
+      </w:rPr>
+    </w:lvl>
+    <w:lvl w:ilvl="2" w:tplc="04140005" w:tentative="1">
+      <w:start w:val="1"/>
+      <w:numFmt w:val="bullet"/>
+      <w:lvlText w:val=""/>
+      <w:lvlJc w:val="left"/>
+      <w:pPr>
+        <w:ind w:left="2160" w:hanging="360"/>
+      </w:pPr>
+      <w:rPr>
+        <w:rFonts w:ascii="Wingdings" w:hAnsi="Wingdings" w:hint="default"/>
+      </w:rPr>
+    </w:lvl>
+    <w:lvl w:ilvl="3" w:tplc="04140001" w:tentative="1">
+      <w:start w:val="1"/>
+      <w:numFmt w:val="bullet"/>
+      <w:lvlText w:val=""/>
+      <w:lvlJc w:val="left"/>
+      <w:pPr>
+        <w:ind w:left="2880" w:hanging="360"/>
+      </w:pPr>
+      <w:rPr>
+        <w:rFonts w:ascii="Symbol" w:hAnsi="Symbol" w:hint="default"/>
+      </w:rPr>
+    </w:lvl>
+    <w:lvl w:ilvl="4" w:tplc="04140003" w:tentative="1">
+      <w:start w:val="1"/>
+      <w:numFmt w:val="bullet"/>
+      <w:lvlText w:val="o"/>
+      <w:lvlJc w:val="left"/>
+      <w:pPr>
+        <w:ind w:left="3600" w:hanging="360"/>
+      </w:pPr>
+      <w:rPr>
+        <w:rFonts w:ascii="Courier New" w:hAnsi="Courier New" w:cs="Courier New" w:hint="default"/>
+      </w:rPr>
+    </w:lvl>
+    <w:lvl w:ilvl="5" w:tplc="04140005" w:tentative="1">
+      <w:start w:val="1"/>
+      <w:numFmt w:val="bullet"/>
+      <w:lvlText w:val=""/>
+      <w:lvlJc w:val="left"/>
+      <w:pPr>
+        <w:ind w:left="4320" w:hanging="360"/>
+      </w:pPr>
+      <w:rPr>
+        <w:rFonts w:ascii="Wingdings" w:hAnsi="Wingdings" w:hint="default"/>
+      </w:rPr>
+    </w:lvl>
+    <w:lvl w:ilvl="6" w:tplc="04140001" w:tentative="1">
+      <w:start w:val="1"/>
+      <w:numFmt w:val="bullet"/>
+      <w:lvlText w:val=""/>
+      <w:lvlJc w:val="left"/>
+      <w:pPr>
+        <w:ind w:left="5040" w:hanging="360"/>
+      </w:pPr>
+      <w:rPr>
+        <w:rFonts w:ascii="Symbol" w:hAnsi="Symbol" w:hint="default"/>
+      </w:rPr>
+    </w:lvl>
+    <w:lvl w:ilvl="7" w:tplc="04140003" w:tentative="1">
+      <w:start w:val="1"/>
+      <w:numFmt w:val="bullet"/>
+      <w:lvlText w:val="o"/>
+      <w:lvlJc w:val="left"/>
+      <w:pPr>
+        <w:ind w:left="5760" w:hanging="360"/>
+      </w:pPr>
+      <w:rPr>
+        <w:rFonts w:ascii="Courier New" w:hAnsi="Courier New" w:cs="Courier New" w:hint="default"/>
+      </w:rPr>
+    </w:lvl>
+    <w:lvl w:ilvl="8" w:tplc="04140005" w:tentative="1">
+      <w:start w:val="1"/>
+      <w:numFmt w:val="bullet"/>
+      <w:lvlText w:val=""/>
+      <w:lvlJc w:val="left"/>
+      <w:pPr>
+        <w:ind w:left="6480" w:hanging="360"/>
+      </w:pPr>
+      <w:rPr>
+        <w:rFonts w:ascii="Wingdings" w:hAnsi="Wingdings" w:hint="default"/>
+      </w:rPr>
+    </w:lvl>
+  </w:abstractNum>
+  <w:abstractNum w:abstractNumId="10">
+    <w:nsid w:val="4CA340FC"/>
+    <w:multiLevelType w:val="hybridMultilevel"/>
+    <w:tmpl w:val="7C72B174"/>
+    <w:lvl w:ilvl="0" w:tplc="04140001">
+      <w:start w:val="1"/>
+      <w:numFmt w:val="bullet"/>
+      <w:lvlText w:val=""/>
+      <w:lvlJc w:val="left"/>
+      <w:pPr>
+        <w:ind w:left="720" w:hanging="360"/>
+      </w:pPr>
+      <w:rPr>
+        <w:rFonts w:ascii="Symbol" w:hAnsi="Symbol" w:hint="default"/>
+      </w:rPr>
+    </w:lvl>
+    <w:lvl w:ilvl="1" w:tplc="04140003">
+      <w:start w:val="1"/>
+      <w:numFmt w:val="bullet"/>
+      <w:lvlText w:val="o"/>
+      <w:lvlJc w:val="left"/>
+      <w:pPr>
+        <w:ind w:left="1440" w:hanging="360"/>
+      </w:pPr>
+      <w:rPr>
+        <w:rFonts w:ascii="Courier New" w:hAnsi="Courier New" w:cs="Courier New" w:hint="default"/>
+      </w:rPr>
+    </w:lvl>
+    <w:lvl w:ilvl="2" w:tplc="04140005" w:tentative="1">
+      <w:start w:val="1"/>
+      <w:numFmt w:val="bullet"/>
+      <w:lvlText w:val=""/>
+      <w:lvlJc w:val="left"/>
+      <w:pPr>
+        <w:ind w:left="2160" w:hanging="360"/>
+      </w:pPr>
+      <w:rPr>
+        <w:rFonts w:ascii="Wingdings" w:hAnsi="Wingdings" w:hint="default"/>
+      </w:rPr>
+    </w:lvl>
+    <w:lvl w:ilvl="3" w:tplc="04140001" w:tentative="1">
+      <w:start w:val="1"/>
+      <w:numFmt w:val="bullet"/>
+      <w:lvlText w:val=""/>
+      <w:lvlJc w:val="left"/>
+      <w:pPr>
+        <w:ind w:left="2880" w:hanging="360"/>
+      </w:pPr>
+      <w:rPr>
+        <w:rFonts w:ascii="Symbol" w:hAnsi="Symbol" w:hint="default"/>
+      </w:rPr>
+    </w:lvl>
+    <w:lvl w:ilvl="4" w:tplc="04140003" w:tentative="1">
+      <w:start w:val="1"/>
+      <w:numFmt w:val="bullet"/>
+      <w:lvlText w:val="o"/>
+      <w:lvlJc w:val="left"/>
+      <w:pPr>
+        <w:ind w:left="3600" w:hanging="360"/>
+      </w:pPr>
+      <w:rPr>
+        <w:rFonts w:ascii="Courier New" w:hAnsi="Courier New" w:cs="Courier New" w:hint="default"/>
+      </w:rPr>
+    </w:lvl>
+    <w:lvl w:ilvl="5" w:tplc="04140005" w:tentative="1">
+      <w:start w:val="1"/>
+      <w:numFmt w:val="bullet"/>
+      <w:lvlText w:val=""/>
+      <w:lvlJc w:val="left"/>
+      <w:pPr>
+        <w:ind w:left="4320" w:hanging="360"/>
+      </w:pPr>
+      <w:rPr>
+        <w:rFonts w:ascii="Wingdings" w:hAnsi="Wingdings" w:hint="default"/>
+      </w:rPr>
+    </w:lvl>
+    <w:lvl w:ilvl="6" w:tplc="04140001" w:tentative="1">
+      <w:start w:val="1"/>
+      <w:numFmt w:val="bullet"/>
+      <w:lvlText w:val=""/>
+      <w:lvlJc w:val="left"/>
+      <w:pPr>
+        <w:ind w:left="5040" w:hanging="360"/>
+      </w:pPr>
+      <w:rPr>
+        <w:rFonts w:ascii="Symbol" w:hAnsi="Symbol" w:hint="default"/>
+      </w:rPr>
+    </w:lvl>
+    <w:lvl w:ilvl="7" w:tplc="04140003" w:tentative="1">
+      <w:start w:val="1"/>
+      <w:numFmt w:val="bullet"/>
+      <w:lvlText w:val="o"/>
+      <w:lvlJc w:val="left"/>
+      <w:pPr>
+        <w:ind w:left="5760" w:hanging="360"/>
+      </w:pPr>
+      <w:rPr>
+        <w:rFonts w:ascii="Courier New" w:hAnsi="Courier New" w:cs="Courier New" w:hint="default"/>
+      </w:rPr>
+    </w:lvl>
+    <w:lvl w:ilvl="8" w:tplc="04140005" w:tentative="1">
+      <w:start w:val="1"/>
+      <w:numFmt w:val="bullet"/>
+      <w:lvlText w:val=""/>
+      <w:lvlJc w:val="left"/>
+      <w:pPr>
+        <w:ind w:left="6480" w:hanging="360"/>
+      </w:pPr>
+      <w:rPr>
+        <w:rFonts w:ascii="Wingdings" w:hAnsi="Wingdings" w:hint="default"/>
+      </w:rPr>
+    </w:lvl>
+  </w:abstractNum>
+  <w:abstractNum w:abstractNumId="11">
+    <w:nsid w:val="539362FB"/>
+    <w:multiLevelType w:val="hybridMultilevel"/>
+    <w:tmpl w:val="FA3A4396"/>
+    <w:lvl w:ilvl="0" w:tplc="24401B9C">
+      <w:start w:val="1"/>
+      <w:numFmt w:val="bullet"/>
+      <w:lvlText w:val="•"/>
+      <w:lvlJc w:val="left"/>
+      <w:pPr>
+        <w:tabs>
+          <w:tab w:val="num" w:pos="720"/>
+        </w:tabs>
+        <w:ind w:left="720" w:hanging="360"/>
+      </w:pPr>
+      <w:rPr>
+        <w:rFonts w:ascii="Arial" w:hAnsi="Arial" w:hint="default"/>
+      </w:rPr>
+    </w:lvl>
+    <w:lvl w:ilvl="1" w:tplc="BA445F9A">
+      <w:start w:val="1100"/>
+      <w:numFmt w:val="bullet"/>
+      <w:lvlText w:val="–"/>
+      <w:lvlJc w:val="left"/>
+      <w:pPr>
+        <w:tabs>
+          <w:tab w:val="num" w:pos="1440"/>
+        </w:tabs>
+        <w:ind w:left="1440" w:hanging="360"/>
+      </w:pPr>
+      <w:rPr>
+        <w:rFonts w:ascii="Arial" w:hAnsi="Arial" w:hint="default"/>
+      </w:rPr>
+    </w:lvl>
+    <w:lvl w:ilvl="2" w:tplc="261C89BC" w:tentative="1">
+      <w:start w:val="1"/>
+      <w:numFmt w:val="bullet"/>
+      <w:lvlText w:val="•"/>
+      <w:lvlJc w:val="left"/>
+      <w:pPr>
+        <w:tabs>
+          <w:tab w:val="num" w:pos="2160"/>
+        </w:tabs>
+        <w:ind w:left="2160" w:hanging="360"/>
+      </w:pPr>
+      <w:rPr>
+        <w:rFonts w:ascii="Arial" w:hAnsi="Arial" w:hint="default"/>
+      </w:rPr>
+    </w:lvl>
+    <w:lvl w:ilvl="3" w:tplc="5866A376" w:tentative="1">
+      <w:start w:val="1"/>
+      <w:numFmt w:val="bullet"/>
+      <w:lvlText w:val="•"/>
+      <w:lvlJc w:val="left"/>
+      <w:pPr>
+        <w:tabs>
+          <w:tab w:val="num" w:pos="2880"/>
+        </w:tabs>
+        <w:ind w:left="2880" w:hanging="360"/>
+      </w:pPr>
+      <w:rPr>
+        <w:rFonts w:ascii="Arial" w:hAnsi="Arial" w:hint="default"/>
+      </w:rPr>
+    </w:lvl>
+    <w:lvl w:ilvl="4" w:tplc="75FE1B3E" w:tentative="1">
+      <w:start w:val="1"/>
+      <w:numFmt w:val="bullet"/>
+      <w:lvlText w:val="•"/>
+      <w:lvlJc w:val="left"/>
+      <w:pPr>
+        <w:tabs>
+          <w:tab w:val="num" w:pos="3600"/>
+        </w:tabs>
+        <w:ind w:left="3600" w:hanging="360"/>
+      </w:pPr>
+      <w:rPr>
+        <w:rFonts w:ascii="Arial" w:hAnsi="Arial" w:hint="default"/>
+      </w:rPr>
+    </w:lvl>
+    <w:lvl w:ilvl="5" w:tplc="8F762414" w:tentative="1">
+      <w:start w:val="1"/>
+      <w:numFmt w:val="bullet"/>
+      <w:lvlText w:val="•"/>
+      <w:lvlJc w:val="left"/>
+      <w:pPr>
+        <w:tabs>
+          <w:tab w:val="num" w:pos="4320"/>
+        </w:tabs>
+        <w:ind w:left="4320" w:hanging="360"/>
+      </w:pPr>
+      <w:rPr>
+        <w:rFonts w:ascii="Arial" w:hAnsi="Arial" w:hint="default"/>
+      </w:rPr>
+    </w:lvl>
+    <w:lvl w:ilvl="6" w:tplc="5FD84482" w:tentative="1">
+      <w:start w:val="1"/>
+      <w:numFmt w:val="bullet"/>
+      <w:lvlText w:val="•"/>
+      <w:lvlJc w:val="left"/>
+      <w:pPr>
+        <w:tabs>
+          <w:tab w:val="num" w:pos="5040"/>
+        </w:tabs>
+        <w:ind w:left="5040" w:hanging="360"/>
+      </w:pPr>
+      <w:rPr>
+        <w:rFonts w:ascii="Arial" w:hAnsi="Arial" w:hint="default"/>
+      </w:rPr>
+    </w:lvl>
+    <w:lvl w:ilvl="7" w:tplc="BE929472" w:tentative="1">
+      <w:start w:val="1"/>
+      <w:numFmt w:val="bullet"/>
+      <w:lvlText w:val="•"/>
+      <w:lvlJc w:val="left"/>
+      <w:pPr>
+        <w:tabs>
+          <w:tab w:val="num" w:pos="5760"/>
+        </w:tabs>
+        <w:ind w:left="5760" w:hanging="360"/>
+      </w:pPr>
+      <w:rPr>
+        <w:rFonts w:ascii="Arial" w:hAnsi="Arial" w:hint="default"/>
+      </w:rPr>
+    </w:lvl>
+    <w:lvl w:ilvl="8" w:tplc="535EC2CC" w:tentative="1">
+      <w:start w:val="1"/>
+      <w:numFmt w:val="bullet"/>
+      <w:lvlText w:val="•"/>
+      <w:lvlJc w:val="left"/>
+      <w:pPr>
+        <w:tabs>
+          <w:tab w:val="num" w:pos="6480"/>
+        </w:tabs>
+        <w:ind w:left="6480" w:hanging="360"/>
+      </w:pPr>
+      <w:rPr>
+        <w:rFonts w:ascii="Arial" w:hAnsi="Arial" w:hint="default"/>
+      </w:rPr>
+    </w:lvl>
+  </w:abstractNum>
+  <w:abstractNum w:abstractNumId="12">
     <w:nsid w:val="5E3856FE"/>
     <w:multiLevelType w:val="hybridMultilevel"/>
     <w:tmpl w:val="D1A41B36"/>
@@ -671,17 +3037,419 @@
       </w:rPr>
     </w:lvl>
   </w:abstractNum>
+  <w:abstractNum w:abstractNumId="13">
+    <w:nsid w:val="6A6D3699"/>
+    <w:multiLevelType w:val="hybridMultilevel"/>
+    <w:tmpl w:val="80466F20"/>
+    <w:lvl w:ilvl="0" w:tplc="04140001">
+      <w:start w:val="1"/>
+      <w:numFmt w:val="bullet"/>
+      <w:lvlText w:val=""/>
+      <w:lvlJc w:val="left"/>
+      <w:pPr>
+        <w:ind w:left="720" w:hanging="360"/>
+      </w:pPr>
+      <w:rPr>
+        <w:rFonts w:ascii="Symbol" w:hAnsi="Symbol" w:hint="default"/>
+      </w:rPr>
+    </w:lvl>
+    <w:lvl w:ilvl="1" w:tplc="04140003">
+      <w:start w:val="1"/>
+      <w:numFmt w:val="bullet"/>
+      <w:lvlText w:val="o"/>
+      <w:lvlJc w:val="left"/>
+      <w:pPr>
+        <w:ind w:left="1440" w:hanging="360"/>
+      </w:pPr>
+      <w:rPr>
+        <w:rFonts w:ascii="Courier New" w:hAnsi="Courier New" w:cs="Courier New" w:hint="default"/>
+      </w:rPr>
+    </w:lvl>
+    <w:lvl w:ilvl="2" w:tplc="04140005" w:tentative="1">
+      <w:start w:val="1"/>
+      <w:numFmt w:val="bullet"/>
+      <w:lvlText w:val=""/>
+      <w:lvlJc w:val="left"/>
+      <w:pPr>
+        <w:ind w:left="2160" w:hanging="360"/>
+      </w:pPr>
+      <w:rPr>
+        <w:rFonts w:ascii="Wingdings" w:hAnsi="Wingdings" w:hint="default"/>
+      </w:rPr>
+    </w:lvl>
+    <w:lvl w:ilvl="3" w:tplc="04140001" w:tentative="1">
+      <w:start w:val="1"/>
+      <w:numFmt w:val="bullet"/>
+      <w:lvlText w:val=""/>
+      <w:lvlJc w:val="left"/>
+      <w:pPr>
+        <w:ind w:left="2880" w:hanging="360"/>
+      </w:pPr>
+      <w:rPr>
+        <w:rFonts w:ascii="Symbol" w:hAnsi="Symbol" w:hint="default"/>
+      </w:rPr>
+    </w:lvl>
+    <w:lvl w:ilvl="4" w:tplc="04140003" w:tentative="1">
+      <w:start w:val="1"/>
+      <w:numFmt w:val="bullet"/>
+      <w:lvlText w:val="o"/>
+      <w:lvlJc w:val="left"/>
+      <w:pPr>
+        <w:ind w:left="3600" w:hanging="360"/>
+      </w:pPr>
+      <w:rPr>
+        <w:rFonts w:ascii="Courier New" w:hAnsi="Courier New" w:cs="Courier New" w:hint="default"/>
+      </w:rPr>
+    </w:lvl>
+    <w:lvl w:ilvl="5" w:tplc="04140005" w:tentative="1">
+      <w:start w:val="1"/>
+      <w:numFmt w:val="bullet"/>
+      <w:lvlText w:val=""/>
+      <w:lvlJc w:val="left"/>
+      <w:pPr>
+        <w:ind w:left="4320" w:hanging="360"/>
+      </w:pPr>
+      <w:rPr>
+        <w:rFonts w:ascii="Wingdings" w:hAnsi="Wingdings" w:hint="default"/>
+      </w:rPr>
+    </w:lvl>
+    <w:lvl w:ilvl="6" w:tplc="04140001" w:tentative="1">
+      <w:start w:val="1"/>
+      <w:numFmt w:val="bullet"/>
+      <w:lvlText w:val=""/>
+      <w:lvlJc w:val="left"/>
+      <w:pPr>
+        <w:ind w:left="5040" w:hanging="360"/>
+      </w:pPr>
+      <w:rPr>
+        <w:rFonts w:ascii="Symbol" w:hAnsi="Symbol" w:hint="default"/>
+      </w:rPr>
+    </w:lvl>
+    <w:lvl w:ilvl="7" w:tplc="04140003" w:tentative="1">
+      <w:start w:val="1"/>
+      <w:numFmt w:val="bullet"/>
+      <w:lvlText w:val="o"/>
+      <w:lvlJc w:val="left"/>
+      <w:pPr>
+        <w:ind w:left="5760" w:hanging="360"/>
+      </w:pPr>
+      <w:rPr>
+        <w:rFonts w:ascii="Courier New" w:hAnsi="Courier New" w:cs="Courier New" w:hint="default"/>
+      </w:rPr>
+    </w:lvl>
+    <w:lvl w:ilvl="8" w:tplc="04140005" w:tentative="1">
+      <w:start w:val="1"/>
+      <w:numFmt w:val="bullet"/>
+      <w:lvlText w:val=""/>
+      <w:lvlJc w:val="left"/>
+      <w:pPr>
+        <w:ind w:left="6480" w:hanging="360"/>
+      </w:pPr>
+      <w:rPr>
+        <w:rFonts w:ascii="Wingdings" w:hAnsi="Wingdings" w:hint="default"/>
+      </w:rPr>
+    </w:lvl>
+  </w:abstractNum>
+  <w:abstractNum w:abstractNumId="14">
+    <w:nsid w:val="6DDE2A61"/>
+    <w:multiLevelType w:val="hybridMultilevel"/>
+    <w:tmpl w:val="1F181F26"/>
+    <w:lvl w:ilvl="0" w:tplc="04140001">
+      <w:start w:val="1"/>
+      <w:numFmt w:val="bullet"/>
+      <w:lvlText w:val=""/>
+      <w:lvlJc w:val="left"/>
+      <w:pPr>
+        <w:ind w:left="720" w:hanging="360"/>
+      </w:pPr>
+      <w:rPr>
+        <w:rFonts w:ascii="Symbol" w:hAnsi="Symbol" w:hint="default"/>
+      </w:rPr>
+    </w:lvl>
+    <w:lvl w:ilvl="1" w:tplc="04140003" w:tentative="1">
+      <w:start w:val="1"/>
+      <w:numFmt w:val="bullet"/>
+      <w:lvlText w:val="o"/>
+      <w:lvlJc w:val="left"/>
+      <w:pPr>
+        <w:ind w:left="1440" w:hanging="360"/>
+      </w:pPr>
+      <w:rPr>
+        <w:rFonts w:ascii="Courier New" w:hAnsi="Courier New" w:cs="Courier New" w:hint="default"/>
+      </w:rPr>
+    </w:lvl>
+    <w:lvl w:ilvl="2" w:tplc="04140005" w:tentative="1">
+      <w:start w:val="1"/>
+      <w:numFmt w:val="bullet"/>
+      <w:lvlText w:val=""/>
+      <w:lvlJc w:val="left"/>
+      <w:pPr>
+        <w:ind w:left="2160" w:hanging="360"/>
+      </w:pPr>
+      <w:rPr>
+        <w:rFonts w:ascii="Wingdings" w:hAnsi="Wingdings" w:hint="default"/>
+      </w:rPr>
+    </w:lvl>
+    <w:lvl w:ilvl="3" w:tplc="04140001" w:tentative="1">
+      <w:start w:val="1"/>
+      <w:numFmt w:val="bullet"/>
+      <w:lvlText w:val=""/>
+      <w:lvlJc w:val="left"/>
+      <w:pPr>
+        <w:ind w:left="2880" w:hanging="360"/>
+      </w:pPr>
+      <w:rPr>
+        <w:rFonts w:ascii="Symbol" w:hAnsi="Symbol" w:hint="default"/>
+      </w:rPr>
+    </w:lvl>
+    <w:lvl w:ilvl="4" w:tplc="04140003" w:tentative="1">
+      <w:start w:val="1"/>
+      <w:numFmt w:val="bullet"/>
+      <w:lvlText w:val="o"/>
+      <w:lvlJc w:val="left"/>
+      <w:pPr>
+        <w:ind w:left="3600" w:hanging="360"/>
+      </w:pPr>
+      <w:rPr>
+        <w:rFonts w:ascii="Courier New" w:hAnsi="Courier New" w:cs="Courier New" w:hint="default"/>
+      </w:rPr>
+    </w:lvl>
+    <w:lvl w:ilvl="5" w:tplc="04140005" w:tentative="1">
+      <w:start w:val="1"/>
+      <w:numFmt w:val="bullet"/>
+      <w:lvlText w:val=""/>
+      <w:lvlJc w:val="left"/>
+      <w:pPr>
+        <w:ind w:left="4320" w:hanging="360"/>
+      </w:pPr>
+      <w:rPr>
+        <w:rFonts w:ascii="Wingdings" w:hAnsi="Wingdings" w:hint="default"/>
+      </w:rPr>
+    </w:lvl>
+    <w:lvl w:ilvl="6" w:tplc="04140001" w:tentative="1">
+      <w:start w:val="1"/>
+      <w:numFmt w:val="bullet"/>
+      <w:lvlText w:val=""/>
+      <w:lvlJc w:val="left"/>
+      <w:pPr>
+        <w:ind w:left="5040" w:hanging="360"/>
+      </w:pPr>
+      <w:rPr>
+        <w:rFonts w:ascii="Symbol" w:hAnsi="Symbol" w:hint="default"/>
+      </w:rPr>
+    </w:lvl>
+    <w:lvl w:ilvl="7" w:tplc="04140003" w:tentative="1">
+      <w:start w:val="1"/>
+      <w:numFmt w:val="bullet"/>
+      <w:lvlText w:val="o"/>
+      <w:lvlJc w:val="left"/>
+      <w:pPr>
+        <w:ind w:left="5760" w:hanging="360"/>
+      </w:pPr>
+      <w:rPr>
+        <w:rFonts w:ascii="Courier New" w:hAnsi="Courier New" w:cs="Courier New" w:hint="default"/>
+      </w:rPr>
+    </w:lvl>
+    <w:lvl w:ilvl="8" w:tplc="04140005" w:tentative="1">
+      <w:start w:val="1"/>
+      <w:numFmt w:val="bullet"/>
+      <w:lvlText w:val=""/>
+      <w:lvlJc w:val="left"/>
+      <w:pPr>
+        <w:ind w:left="6480" w:hanging="360"/>
+      </w:pPr>
+      <w:rPr>
+        <w:rFonts w:ascii="Wingdings" w:hAnsi="Wingdings" w:hint="default"/>
+      </w:rPr>
+    </w:lvl>
+  </w:abstractNum>
+  <w:abstractNum w:abstractNumId="15">
+    <w:nsid w:val="78FD516B"/>
+    <w:multiLevelType w:val="hybridMultilevel"/>
+    <w:tmpl w:val="7882B48E"/>
+    <w:lvl w:ilvl="0" w:tplc="1A0CA8F4">
+      <w:start w:val="1"/>
+      <w:numFmt w:val="bullet"/>
+      <w:lvlText w:val="•"/>
+      <w:lvlJc w:val="left"/>
+      <w:pPr>
+        <w:tabs>
+          <w:tab w:val="num" w:pos="720"/>
+        </w:tabs>
+        <w:ind w:left="720" w:hanging="360"/>
+      </w:pPr>
+      <w:rPr>
+        <w:rFonts w:ascii="Arial" w:hAnsi="Arial" w:hint="default"/>
+      </w:rPr>
+    </w:lvl>
+    <w:lvl w:ilvl="1" w:tplc="10167CB2">
+      <w:start w:val="1036"/>
+      <w:numFmt w:val="bullet"/>
+      <w:lvlText w:val="–"/>
+      <w:lvlJc w:val="left"/>
+      <w:pPr>
+        <w:tabs>
+          <w:tab w:val="num" w:pos="1440"/>
+        </w:tabs>
+        <w:ind w:left="1440" w:hanging="360"/>
+      </w:pPr>
+      <w:rPr>
+        <w:rFonts w:ascii="Arial" w:hAnsi="Arial" w:hint="default"/>
+      </w:rPr>
+    </w:lvl>
+    <w:lvl w:ilvl="2" w:tplc="361635A6" w:tentative="1">
+      <w:start w:val="1"/>
+      <w:numFmt w:val="bullet"/>
+      <w:lvlText w:val="•"/>
+      <w:lvlJc w:val="left"/>
+      <w:pPr>
+        <w:tabs>
+          <w:tab w:val="num" w:pos="2160"/>
+        </w:tabs>
+        <w:ind w:left="2160" w:hanging="360"/>
+      </w:pPr>
+      <w:rPr>
+        <w:rFonts w:ascii="Arial" w:hAnsi="Arial" w:hint="default"/>
+      </w:rPr>
+    </w:lvl>
+    <w:lvl w:ilvl="3" w:tplc="9238FC2E" w:tentative="1">
+      <w:start w:val="1"/>
+      <w:numFmt w:val="bullet"/>
+      <w:lvlText w:val="•"/>
+      <w:lvlJc w:val="left"/>
+      <w:pPr>
+        <w:tabs>
+          <w:tab w:val="num" w:pos="2880"/>
+        </w:tabs>
+        <w:ind w:left="2880" w:hanging="360"/>
+      </w:pPr>
+      <w:rPr>
+        <w:rFonts w:ascii="Arial" w:hAnsi="Arial" w:hint="default"/>
+      </w:rPr>
+    </w:lvl>
+    <w:lvl w:ilvl="4" w:tplc="0E1A7D40" w:tentative="1">
+      <w:start w:val="1"/>
+      <w:numFmt w:val="bullet"/>
+      <w:lvlText w:val="•"/>
+      <w:lvlJc w:val="left"/>
+      <w:pPr>
+        <w:tabs>
+          <w:tab w:val="num" w:pos="3600"/>
+        </w:tabs>
+        <w:ind w:left="3600" w:hanging="360"/>
+      </w:pPr>
+      <w:rPr>
+        <w:rFonts w:ascii="Arial" w:hAnsi="Arial" w:hint="default"/>
+      </w:rPr>
+    </w:lvl>
+    <w:lvl w:ilvl="5" w:tplc="983EF364" w:tentative="1">
+      <w:start w:val="1"/>
+      <w:numFmt w:val="bullet"/>
+      <w:lvlText w:val="•"/>
+      <w:lvlJc w:val="left"/>
+      <w:pPr>
+        <w:tabs>
+          <w:tab w:val="num" w:pos="4320"/>
+        </w:tabs>
+        <w:ind w:left="4320" w:hanging="360"/>
+      </w:pPr>
+      <w:rPr>
+        <w:rFonts w:ascii="Arial" w:hAnsi="Arial" w:hint="default"/>
+      </w:rPr>
+    </w:lvl>
+    <w:lvl w:ilvl="6" w:tplc="E83E2366" w:tentative="1">
+      <w:start w:val="1"/>
+      <w:numFmt w:val="bullet"/>
+      <w:lvlText w:val="•"/>
+      <w:lvlJc w:val="left"/>
+      <w:pPr>
+        <w:tabs>
+          <w:tab w:val="num" w:pos="5040"/>
+        </w:tabs>
+        <w:ind w:left="5040" w:hanging="360"/>
+      </w:pPr>
+      <w:rPr>
+        <w:rFonts w:ascii="Arial" w:hAnsi="Arial" w:hint="default"/>
+      </w:rPr>
+    </w:lvl>
+    <w:lvl w:ilvl="7" w:tplc="6A3CE414" w:tentative="1">
+      <w:start w:val="1"/>
+      <w:numFmt w:val="bullet"/>
+      <w:lvlText w:val="•"/>
+      <w:lvlJc w:val="left"/>
+      <w:pPr>
+        <w:tabs>
+          <w:tab w:val="num" w:pos="5760"/>
+        </w:tabs>
+        <w:ind w:left="5760" w:hanging="360"/>
+      </w:pPr>
+      <w:rPr>
+        <w:rFonts w:ascii="Arial" w:hAnsi="Arial" w:hint="default"/>
+      </w:rPr>
+    </w:lvl>
+    <w:lvl w:ilvl="8" w:tplc="5CEC4C8A" w:tentative="1">
+      <w:start w:val="1"/>
+      <w:numFmt w:val="bullet"/>
+      <w:lvlText w:val="•"/>
+      <w:lvlJc w:val="left"/>
+      <w:pPr>
+        <w:tabs>
+          <w:tab w:val="num" w:pos="6480"/>
+        </w:tabs>
+        <w:ind w:left="6480" w:hanging="360"/>
+      </w:pPr>
+      <w:rPr>
+        <w:rFonts w:ascii="Arial" w:hAnsi="Arial" w:hint="default"/>
+      </w:rPr>
+    </w:lvl>
+  </w:abstractNum>
   <w:num w:numId="1">
+    <w:abstractNumId w:val="12"/>
+  </w:num>
+  <w:num w:numId="2">
+    <w:abstractNumId w:val="8"/>
+  </w:num>
+  <w:num w:numId="3">
+    <w:abstractNumId w:val="7"/>
+  </w:num>
+  <w:num w:numId="4">
+    <w:abstractNumId w:val="4"/>
+  </w:num>
+  <w:num w:numId="5">
+    <w:abstractNumId w:val="15"/>
+  </w:num>
+  <w:num w:numId="6">
+    <w:abstractNumId w:val="14"/>
+  </w:num>
+  <w:num w:numId="7">
+    <w:abstractNumId w:val="0"/>
+  </w:num>
+  <w:num w:numId="8">
     <w:abstractNumId w:val="3"/>
   </w:num>
-  <w:num w:numId="2">
+  <w:num w:numId="9">
+    <w:abstractNumId w:val="5"/>
+  </w:num>
+  <w:num w:numId="10">
+    <w:abstractNumId w:val="10"/>
+  </w:num>
+  <w:num w:numId="11">
     <w:abstractNumId w:val="2"/>
   </w:num>
-  <w:num w:numId="3">
+  <w:num w:numId="12">
+    <w:abstractNumId w:val="6"/>
+  </w:num>
+  <w:num w:numId="13">
+    <w:abstractNumId w:val="11"/>
+  </w:num>
+  <w:num w:numId="14">
+    <w:abstractNumId w:val="13"/>
+  </w:num>
+  <w:num w:numId="15">
     <w:abstractNumId w:val="1"/>
   </w:num>
-  <w:num w:numId="4">
-    <w:abstractNumId w:val="0"/>
+  <w:num w:numId="16">
+    <w:abstractNumId w:val="9"/>
   </w:num>
 </w:numbering>
 </file>

</xml_diff>

<commit_message>
added bounty and started on manuscript
</commit_message>
<xml_diff>
--- a/IMT4904_Msc_Presentation_Manuscript.docx
+++ b/IMT4904_Msc_Presentation_Manuscript.docx
@@ -41,11 +41,33 @@
           <w:lang w:val="nb-NO"/>
         </w:rPr>
       </w:pPr>
-      <w:r>
-        <w:rPr>
-          <w:lang w:val="nb-NO"/>
-        </w:rPr>
-        <w:t>Stack Overflow (SO)</w:t>
+      <w:proofErr w:type="spellStart"/>
+      <w:r>
+        <w:rPr>
+          <w:lang w:val="nb-NO"/>
+        </w:rPr>
+        <w:t>Stack</w:t>
+      </w:r>
+      <w:proofErr w:type="spellEnd"/>
+      <w:r>
+        <w:rPr>
+          <w:lang w:val="nb-NO"/>
+        </w:rPr>
+        <w:t xml:space="preserve"> </w:t>
+      </w:r>
+      <w:proofErr w:type="spellStart"/>
+      <w:r>
+        <w:rPr>
+          <w:lang w:val="nb-NO"/>
+        </w:rPr>
+        <w:t>Overflow</w:t>
+      </w:r>
+      <w:proofErr w:type="spellEnd"/>
+      <w:r>
+        <w:rPr>
+          <w:lang w:val="nb-NO"/>
+        </w:rPr>
+        <w:t xml:space="preserve"> (SO)</w:t>
       </w:r>
     </w:p>
     <w:p>
@@ -59,11 +81,33 @@
           <w:lang w:val="nb-NO"/>
         </w:rPr>
       </w:pPr>
-      <w:r>
-        <w:rPr>
-          <w:lang w:val="nb-NO"/>
-        </w:rPr>
-        <w:t>What is a question?</w:t>
+      <w:proofErr w:type="spellStart"/>
+      <w:r>
+        <w:rPr>
+          <w:lang w:val="nb-NO"/>
+        </w:rPr>
+        <w:t>What</w:t>
+      </w:r>
+      <w:proofErr w:type="spellEnd"/>
+      <w:r>
+        <w:rPr>
+          <w:lang w:val="nb-NO"/>
+        </w:rPr>
+        <w:t xml:space="preserve"> is a </w:t>
+      </w:r>
+      <w:proofErr w:type="spellStart"/>
+      <w:r>
+        <w:rPr>
+          <w:lang w:val="nb-NO"/>
+        </w:rPr>
+        <w:t>question</w:t>
+      </w:r>
+      <w:proofErr w:type="spellEnd"/>
+      <w:r>
+        <w:rPr>
+          <w:lang w:val="nb-NO"/>
+        </w:rPr>
+        <w:t>?</w:t>
       </w:r>
     </w:p>
     <w:p>
@@ -81,7 +125,35 @@
         <w:rPr>
           <w:lang w:val="nb-NO"/>
         </w:rPr>
-        <w:t>Support Vector Machine (SVM)</w:t>
+        <w:t xml:space="preserve">Support </w:t>
+      </w:r>
+      <w:proofErr w:type="spellStart"/>
+      <w:r>
+        <w:rPr>
+          <w:lang w:val="nb-NO"/>
+        </w:rPr>
+        <w:t>Vector</w:t>
+      </w:r>
+      <w:proofErr w:type="spellEnd"/>
+      <w:r>
+        <w:rPr>
+          <w:lang w:val="nb-NO"/>
+        </w:rPr>
+        <w:t xml:space="preserve"> </w:t>
+      </w:r>
+      <w:proofErr w:type="spellStart"/>
+      <w:r>
+        <w:rPr>
+          <w:lang w:val="nb-NO"/>
+        </w:rPr>
+        <w:t>Machine</w:t>
+      </w:r>
+      <w:proofErr w:type="spellEnd"/>
+      <w:r>
+        <w:rPr>
+          <w:lang w:val="nb-NO"/>
+        </w:rPr>
+        <w:t xml:space="preserve"> (SVM)</w:t>
       </w:r>
     </w:p>
     <w:p>
@@ -95,11 +167,19 @@
           <w:lang w:val="nb-NO"/>
         </w:rPr>
       </w:pPr>
-      <w:r>
-        <w:rPr>
-          <w:lang w:val="nb-NO"/>
-        </w:rPr>
-        <w:t xml:space="preserve">Methodology </w:t>
+      <w:proofErr w:type="spellStart"/>
+      <w:r>
+        <w:rPr>
+          <w:lang w:val="nb-NO"/>
+        </w:rPr>
+        <w:t>Methodology</w:t>
+      </w:r>
+      <w:proofErr w:type="spellEnd"/>
+      <w:r>
+        <w:rPr>
+          <w:lang w:val="nb-NO"/>
+        </w:rPr>
+        <w:t xml:space="preserve"> </w:t>
       </w:r>
     </w:p>
     <w:p>
@@ -113,11 +193,33 @@
           <w:lang w:val="nb-NO"/>
         </w:rPr>
       </w:pPr>
-      <w:r>
-        <w:rPr>
-          <w:lang w:val="nb-NO"/>
-        </w:rPr>
-        <w:t xml:space="preserve">Experiments and Results </w:t>
+      <w:proofErr w:type="spellStart"/>
+      <w:r>
+        <w:rPr>
+          <w:lang w:val="nb-NO"/>
+        </w:rPr>
+        <w:t>Experiments</w:t>
+      </w:r>
+      <w:proofErr w:type="spellEnd"/>
+      <w:r>
+        <w:rPr>
+          <w:lang w:val="nb-NO"/>
+        </w:rPr>
+        <w:t xml:space="preserve"> and </w:t>
+      </w:r>
+      <w:proofErr w:type="spellStart"/>
+      <w:r>
+        <w:rPr>
+          <w:lang w:val="nb-NO"/>
+        </w:rPr>
+        <w:t>Results</w:t>
+      </w:r>
+      <w:proofErr w:type="spellEnd"/>
+      <w:r>
+        <w:rPr>
+          <w:lang w:val="nb-NO"/>
+        </w:rPr>
+        <w:t xml:space="preserve"> </w:t>
       </w:r>
     </w:p>
     <w:p>
@@ -127,55 +229,20 @@
           <w:ilvl w:val="0"/>
           <w:numId w:val="4"/>
         </w:numPr>
-        <w:rPr>
-          <w:lang w:val="nb-NO"/>
-        </w:rPr>
-      </w:pPr>
-      <w:r>
-        <w:rPr>
-          <w:lang w:val="nb-NO"/>
-        </w:rPr>
-        <w:t xml:space="preserve">Summary </w:t>
-      </w:r>
-    </w:p>
-    <w:p>
-      <w:r>
-        <w:rPr>
-          <w:lang w:val="nb-NO"/>
-        </w:rPr>
-        <w:t xml:space="preserve">Demo </w:t>
-      </w:r>
-    </w:p>
-    <w:p>
-      <w:pPr>
-        <w:pStyle w:val="Overskrift2"/>
-        <w:rPr>
-          <w:lang w:val="nb-NO"/>
-        </w:rPr>
-      </w:pPr>
-      <w:r>
-        <w:rPr>
-          <w:lang w:val="nb-NO"/>
-        </w:rPr>
-        <w:t xml:space="preserve">Slide </w:t>
-      </w:r>
-      <w:r>
-        <w:rPr>
-          <w:lang w:val="nb-NO"/>
-        </w:rPr>
-        <w:t>3</w:t>
-      </w:r>
-      <w:r>
-        <w:rPr>
-          <w:lang w:val="nb-NO"/>
-        </w:rPr>
-        <w:t>:</w:t>
-      </w:r>
-      <w:r>
-        <w:rPr>
-          <w:lang w:val="nb-NO"/>
-        </w:rPr>
-        <w:t xml:space="preserve"> Stack Overflow</w:t>
+      </w:pPr>
+      <w:proofErr w:type="spellStart"/>
+      <w:r>
+        <w:rPr>
+          <w:lang w:val="nb-NO"/>
+        </w:rPr>
+        <w:t>Summary</w:t>
+      </w:r>
+      <w:proofErr w:type="spellEnd"/>
+      <w:r>
+        <w:rPr>
+          <w:lang w:val="nb-NO"/>
+        </w:rPr>
+        <w:t xml:space="preserve"> </w:t>
       </w:r>
     </w:p>
     <w:p>
@@ -183,158 +250,219 @@
         <w:pStyle w:val="Listeavsnitt"/>
         <w:numPr>
           <w:ilvl w:val="0"/>
-          <w:numId w:val="6"/>
+          <w:numId w:val="4"/>
         </w:numPr>
-        <w:rPr>
-          <w:lang w:val="nb-NO"/>
-        </w:rPr>
-      </w:pPr>
-      <w:r>
-        <w:rPr>
-          <w:lang w:val="nb-NO"/>
-        </w:rPr>
-        <w:t>Released late 2008</w:t>
-      </w:r>
-    </w:p>
-    <w:p>
-      <w:pPr>
-        <w:pStyle w:val="Listeavsnitt"/>
-        <w:numPr>
-          <w:ilvl w:val="0"/>
-          <w:numId w:val="6"/>
-        </w:numPr>
-      </w:pPr>
-      <w:r>
-        <w:t>A Question-Answering (QnA) community for programmers</w:t>
-      </w:r>
-    </w:p>
-    <w:p>
-      <w:pPr>
-        <w:pStyle w:val="Listeavsnitt"/>
-        <w:numPr>
-          <w:ilvl w:val="0"/>
-          <w:numId w:val="6"/>
-        </w:numPr>
-      </w:pPr>
-      <w:r>
-        <w:t>Model which Stack</w:t>
-      </w:r>
-      <w:r>
-        <w:t xml:space="preserve"> Exchange is built on </w:t>
-      </w:r>
-    </w:p>
-    <w:p>
-      <w:pPr>
-        <w:pStyle w:val="Listeavsnitt"/>
-        <w:numPr>
-          <w:ilvl w:val="0"/>
-          <w:numId w:val="6"/>
-        </w:numPr>
-      </w:pPr>
-      <w:r>
-        <w:t xml:space="preserve">Uses gamification to reward users for participation </w:t>
-      </w:r>
-    </w:p>
-    <w:p>
-      <w:pPr>
-        <w:pStyle w:val="Listeavsnitt"/>
-        <w:numPr>
-          <w:ilvl w:val="0"/>
-          <w:numId w:val="6"/>
-        </w:numPr>
-        <w:rPr>
-          <w:lang w:val="nb-NO"/>
-        </w:rPr>
-      </w:pPr>
-      <w:r>
-        <w:rPr>
-          <w:lang w:val="nb-NO"/>
-        </w:rPr>
-        <w:t xml:space="preserve">Reputation </w:t>
-      </w:r>
-    </w:p>
-    <w:p>
-      <w:pPr>
-        <w:pStyle w:val="Listeavsnitt"/>
-        <w:numPr>
-          <w:ilvl w:val="0"/>
-          <w:numId w:val="6"/>
-        </w:numPr>
-        <w:rPr>
-          <w:lang w:val="nb-NO"/>
-        </w:rPr>
-      </w:pPr>
-      <w:r>
-        <w:rPr>
-          <w:lang w:val="nb-NO"/>
-        </w:rPr>
-        <w:t xml:space="preserve">Votes </w:t>
-      </w:r>
-    </w:p>
-    <w:p>
-      <w:pPr>
-        <w:pStyle w:val="Listeavsnitt"/>
-        <w:numPr>
-          <w:ilvl w:val="0"/>
-          <w:numId w:val="6"/>
-        </w:numPr>
-        <w:rPr>
-          <w:lang w:val="nb-NO"/>
-        </w:rPr>
-      </w:pPr>
-      <w:r>
-        <w:rPr>
-          <w:lang w:val="nb-NO"/>
-        </w:rPr>
-        <w:t xml:space="preserve">Badges </w:t>
-      </w:r>
-    </w:p>
-    <w:p>
-      <w:pPr>
-        <w:pStyle w:val="Listeavsnitt"/>
-        <w:numPr>
-          <w:ilvl w:val="0"/>
-          <w:numId w:val="6"/>
-        </w:numPr>
-        <w:rPr>
-          <w:lang w:val="nb-NO"/>
-        </w:rPr>
-      </w:pPr>
-      <w:r>
-        <w:rPr>
-          <w:lang w:val="nb-NO"/>
-        </w:rPr>
-        <w:t xml:space="preserve">Accepted answer </w:t>
-      </w:r>
-    </w:p>
-    <w:p>
-      <w:pPr>
-        <w:pStyle w:val="Listeavsnitt"/>
-        <w:numPr>
-          <w:ilvl w:val="0"/>
-          <w:numId w:val="6"/>
-        </w:numPr>
-        <w:rPr>
-          <w:lang w:val="nb-NO"/>
-        </w:rPr>
-      </w:pPr>
-      <w:r>
-        <w:rPr>
-          <w:lang w:val="nb-NO"/>
-        </w:rPr>
-        <w:t>Who are the experts?</w:t>
-      </w:r>
-    </w:p>
-    <w:p>
-      <w:pPr>
-        <w:pStyle w:val="Listeavsnitt"/>
-        <w:numPr>
-          <w:ilvl w:val="0"/>
-          <w:numId w:val="6"/>
-        </w:numPr>
-      </w:pPr>
-      <w:r>
-        <w:t>What defines a good Question and Answer on SO?</w:t>
+      </w:pPr>
+      <w:r>
+        <w:rPr>
+          <w:lang w:val="nb-NO"/>
+        </w:rPr>
+        <w:t xml:space="preserve">Demo </w:t>
+      </w:r>
+    </w:p>
+    <w:p>
+      <w:pPr>
+        <w:pStyle w:val="Overskrift2"/>
+        <w:rPr>
+          <w:lang w:val="nb-NO"/>
+        </w:rPr>
+      </w:pPr>
+      <w:r>
+        <w:rPr>
+          <w:lang w:val="nb-NO"/>
+        </w:rPr>
+        <w:t xml:space="preserve">Slide </w:t>
+      </w:r>
+      <w:r>
+        <w:rPr>
+          <w:lang w:val="nb-NO"/>
+        </w:rPr>
+        <w:t>3</w:t>
+      </w:r>
+      <w:r>
+        <w:rPr>
+          <w:lang w:val="nb-NO"/>
+        </w:rPr>
+        <w:t>:</w:t>
+      </w:r>
+      <w:r>
+        <w:rPr>
+          <w:lang w:val="nb-NO"/>
+        </w:rPr>
+        <w:t xml:space="preserve"> </w:t>
+      </w:r>
+      <w:proofErr w:type="spellStart"/>
+      <w:r>
+        <w:rPr>
+          <w:lang w:val="nb-NO"/>
+        </w:rPr>
+        <w:t>Stack</w:t>
+      </w:r>
+      <w:proofErr w:type="spellEnd"/>
+      <w:r>
+        <w:rPr>
+          <w:lang w:val="nb-NO"/>
+        </w:rPr>
+        <w:t xml:space="preserve"> </w:t>
+      </w:r>
+      <w:proofErr w:type="spellStart"/>
+      <w:r>
+        <w:rPr>
+          <w:lang w:val="nb-NO"/>
+        </w:rPr>
+        <w:t>Overflow</w:t>
+      </w:r>
+      <w:proofErr w:type="spellEnd"/>
+    </w:p>
+    <w:p>
+      <w:r>
+        <w:t xml:space="preserve">Stack Overflow </w:t>
+      </w:r>
+      <w:r>
+        <w:t xml:space="preserve">(SO) </w:t>
+      </w:r>
+      <w:r>
+        <w:t>was</w:t>
+      </w:r>
+      <w:r>
+        <w:t xml:space="preserve"> created by Jeff Atwood and Joel </w:t>
+      </w:r>
+      <w:proofErr w:type="spellStart"/>
+      <w:r>
+        <w:t>Spolsky</w:t>
+      </w:r>
+      <w:proofErr w:type="spellEnd"/>
+      <w:r>
+        <w:t xml:space="preserve">, and was </w:t>
+      </w:r>
+      <w:r>
+        <w:t>released in September</w:t>
+      </w:r>
+      <w:r>
+        <w:t xml:space="preserve">  2008. They created it to offer programmers a place where they could ask questions and get answers to the questions. To be able to measure quality, they used votes, where users could up-vote questions they found useful, and down-vote questions that were wrong.</w:t>
+      </w:r>
+      <w:r>
+        <w:t xml:space="preserve"> Furthermore, a question is not restricted to have only one answer, allowing multiple solutions to be present.</w:t>
+      </w:r>
+    </w:p>
+    <w:p>
+      <w:r>
+        <w:t>In fact, Stack Exchange (SE), which were released one year later, is built upon the same model. This means that if you develop a system for SO, you could also expand it to cover all of SE.</w:t>
+      </w:r>
+    </w:p>
+    <w:p>
+      <w:r>
+        <w:t xml:space="preserve">SO uses </w:t>
+      </w:r>
+      <w:proofErr w:type="spellStart"/>
+      <w:r>
+        <w:t>gamification</w:t>
+      </w:r>
+      <w:proofErr w:type="spellEnd"/>
+      <w:r>
+        <w:t xml:space="preserve"> to reward the users for their participation. </w:t>
+      </w:r>
+      <w:proofErr w:type="spellStart"/>
+      <w:r>
+        <w:t>Gamification</w:t>
+      </w:r>
+      <w:proofErr w:type="spellEnd"/>
+      <w:r>
+        <w:t xml:space="preserve"> means that you use game elements in places which normally would not be considered a game. </w:t>
+      </w:r>
+      <w:r>
+        <w:t xml:space="preserve">In SO, users can be rewarded in various ways, but the three main elements are votes, reputation and badges. </w:t>
+      </w:r>
+    </w:p>
+    <w:p>
+      <w:r>
+        <w:t>Votes are used as a measurement of the question (and answers) quality and usefulness</w:t>
+      </w:r>
+      <w:r>
+        <w:t>, but are only shown on the given post</w:t>
+      </w:r>
+      <w:r>
+        <w:t xml:space="preserve">. SO also sorts the questions and answers based on score, with the exception being answers that are marked as accepted. An accepted answer are answers which the questioner found to be correct for their problem. </w:t>
+      </w:r>
+    </w:p>
+    <w:p>
+      <w:r>
+        <w:t xml:space="preserve">Reputation and Badges follows the users, where one can compare Badges to achievements in games. Reputation is not only used to show how much you have participated, but it also restrains the amount of freedom you have on the site (e.g. commenting, voting, answering, etc). </w:t>
+      </w:r>
+      <w:r>
+        <w:t xml:space="preserve">Reputation can in fact be used as a measurement of expertise, because there is a limit to how much reputation you can earn daily. To draw an example from games, it is not like in World of </w:t>
+      </w:r>
+      <w:proofErr w:type="spellStart"/>
+      <w:r>
+        <w:t>Warcraft</w:t>
+      </w:r>
+      <w:proofErr w:type="spellEnd"/>
+      <w:r>
+        <w:t xml:space="preserve"> or </w:t>
+      </w:r>
+      <w:proofErr w:type="spellStart"/>
+      <w:r>
+        <w:t>Tera</w:t>
+      </w:r>
+      <w:proofErr w:type="spellEnd"/>
+      <w:r>
+        <w:t xml:space="preserve">, where you can grind repetitive quests </w:t>
+      </w:r>
+      <w:r>
+        <w:t xml:space="preserve">somewhat endlessly. </w:t>
+      </w:r>
+    </w:p>
+    <w:p>
+      <w:r>
+        <w:t xml:space="preserve">Users can only earn up to 200 points of reputation each day, where an answer gives +10, and question +5. That amounts to posting 20 answers, or 40 questions. After reaching the daily cap, the only way users can earn more reputation, is by having their answer marked as </w:t>
+      </w:r>
+      <w:r>
+        <w:t>accepted</w:t>
+      </w:r>
+      <w:r>
+        <w:t xml:space="preserve"> or earning bounties.  Bounties are a currency system. If a user has a question no one answers, or the answers given does not solve their problem, users can trade parts of their reputation for a solution. </w:t>
+      </w:r>
+    </w:p>
+    <w:p>
+      <w:r>
+        <w:t xml:space="preserve">I could not find a good identifier for what a good question is. There is what I would call a bias factor. By this I mean that if a certain amount of people share the same problem, it becomes a good </w:t>
+      </w:r>
+      <w:r>
+        <w:lastRenderedPageBreak/>
+        <w:t>question. Not because of the question asked, but because of the problem it needs to solve.  However, these are in most cases weighed up by using the Wiki feature, namely Community Wiki. Community Wiki are usually added to posts that are considered to be helpful to the community (and you can even search for Wiki posts in the search field).</w:t>
+      </w:r>
+    </w:p>
+    <w:p>
+      <w:r>
+        <w:t xml:space="preserve">The bad questions where easier to spot. A common denominator was the lack of effort when asking their questions. For the most code related questions, they </w:t>
+      </w:r>
+      <w:r>
+        <w:t>added a</w:t>
+      </w:r>
+      <w:r>
+        <w:t xml:space="preserve"> code</w:t>
+      </w:r>
+      <w:r>
+        <w:t xml:space="preserve"> snippet</w:t>
+      </w:r>
+      <w:r>
+        <w:t>, and said "This doesn't w</w:t>
+      </w:r>
+      <w:r>
+        <w:t xml:space="preserve">ork. Why?". Other examples were large code examples showing a lot of code that was not related, or no code at all and just showing the error message. </w:t>
+      </w:r>
+    </w:p>
+    <w:p>
+      <w:r>
+        <w:t>If you went to your teacher with 50 lines of code, and said "This doesn't work. Why?". Do you think s/he would know what was wrong? In most cases, the obvious reply would be "what have you tried?", "what is the expected output" or "what is the error that you are getting". A lot of code examples were also badly formatted and had syntax error. There were also obvious signs of homework/school related topics, and in one question the code even contained the namespace "assignment".</w:t>
+      </w:r>
+      <w:r>
+        <w:t xml:space="preserve"> </w:t>
+      </w:r>
+    </w:p>
+    <w:p>
+      <w:r>
+        <w:t>SO also wants questions to be unique, so duplicates are often down-voted. There are however some cases where this does not happen, and  it could therefore be interesting to see in the long term which would be the most viewed.</w:t>
       </w:r>
     </w:p>
     <w:p>
@@ -383,10 +511,31 @@
     </w:p>
     <w:p>
       <w:r>
-        <w:t>"How do you undo the last commit?" - 10,493</w:t>
-      </w:r>
-      <w:r>
-        <w:t xml:space="preserve"> votes, Community Wiki</w:t>
+        <w:t>"How</w:t>
+      </w:r>
+      <w:r>
+        <w:t xml:space="preserve"> do you undo the last commit?",</w:t>
+      </w:r>
+      <w:r>
+        <w:t xml:space="preserve"> </w:t>
+      </w:r>
+      <w:r>
+        <w:tab/>
+      </w:r>
+      <w:r>
+        <w:t>+</w:t>
+      </w:r>
+      <w:r>
+        <w:t>10,493</w:t>
+      </w:r>
+      <w:r>
+        <w:t xml:space="preserve"> votes, </w:t>
+      </w:r>
+      <w:r>
+        <w:tab/>
+      </w:r>
+      <w:r>
+        <w:t>Community Wiki</w:t>
       </w:r>
       <w:r>
         <w:br/>
@@ -424,7 +573,13 @@
     </w:p>
     <w:p>
       <w:r>
-        <w:t>"Forcing function to return if false" [locked, closed, off-topic], -154</w:t>
+        <w:t xml:space="preserve">"Forcing function to return if false" [locked, closed, off-topic], </w:t>
+      </w:r>
+      <w:r>
+        <w:tab/>
+      </w:r>
+      <w:r>
+        <w:t>-154</w:t>
       </w:r>
     </w:p>
     <w:p>
@@ -483,114 +638,88 @@
       </w:r>
     </w:p>
     <w:p>
-      <w:pPr>
-        <w:pStyle w:val="Listeavsnitt"/>
-        <w:numPr>
-          <w:ilvl w:val="0"/>
-          <w:numId w:val="8"/>
-        </w:numPr>
-        <w:rPr>
-          <w:lang w:val="nb-NO"/>
-        </w:rPr>
-      </w:pPr>
-      <w:r>
-        <w:t>Factoid vs. Broad questions</w:t>
-      </w:r>
-    </w:p>
-    <w:p>
-      <w:pPr>
-        <w:pStyle w:val="Listeavsnitt"/>
-        <w:numPr>
-          <w:ilvl w:val="0"/>
-          <w:numId w:val="8"/>
-        </w:numPr>
-      </w:pPr>
-      <w:r>
-        <w:t>In education: Learn something new, or evaluate knowledge</w:t>
-      </w:r>
-    </w:p>
-    <w:p>
-      <w:pPr>
-        <w:pStyle w:val="Listeavsnitt"/>
-        <w:numPr>
-          <w:ilvl w:val="0"/>
-          <w:numId w:val="8"/>
-        </w:numPr>
-      </w:pPr>
-      <w:r>
-        <w:t>Could be the goal of your research</w:t>
-      </w:r>
-    </w:p>
-    <w:p>
-      <w:pPr>
-        <w:pStyle w:val="Listeavsnitt"/>
-        <w:numPr>
-          <w:ilvl w:val="0"/>
-          <w:numId w:val="8"/>
-        </w:numPr>
-      </w:pPr>
-      <w:r>
-        <w:t xml:space="preserve">The </w:t>
-      </w:r>
-      <w:r>
-        <w:t>quality of a question can be equal to the quality of the answer</w:t>
-      </w:r>
-    </w:p>
-    <w:p>
-      <w:pPr>
-        <w:pStyle w:val="Listeavsnitt"/>
-        <w:numPr>
-          <w:ilvl w:val="0"/>
-          <w:numId w:val="8"/>
-        </w:numPr>
-        <w:rPr>
-          <w:lang w:val="nb-NO"/>
-        </w:rPr>
-      </w:pPr>
-      <w:r>
-        <w:t>Question classification: Categorizing questions</w:t>
-      </w:r>
-    </w:p>
-    <w:p>
-      <w:pPr>
-        <w:pStyle w:val="Listeavsnitt"/>
-        <w:numPr>
-          <w:ilvl w:val="1"/>
-          <w:numId w:val="8"/>
-        </w:numPr>
-        <w:rPr>
-          <w:lang w:val="nb-NO"/>
-        </w:rPr>
-      </w:pPr>
-      <w:r>
-        <w:t>WH-words</w:t>
-      </w:r>
-    </w:p>
-    <w:p>
-      <w:pPr>
-        <w:pStyle w:val="Listeavsnitt"/>
-        <w:numPr>
-          <w:ilvl w:val="1"/>
-          <w:numId w:val="8"/>
-        </w:numPr>
-      </w:pPr>
-      <w:r>
-        <w:t>Bag-of-Words and N-grams</w:t>
-      </w:r>
-    </w:p>
-    <w:p>
-      <w:pPr>
-        <w:pStyle w:val="Listeavsnitt"/>
-        <w:numPr>
-          <w:ilvl w:val="1"/>
-          <w:numId w:val="8"/>
-        </w:numPr>
-        <w:rPr>
-          <w:lang w:val="nb-NO"/>
-        </w:rPr>
-      </w:pPr>
+      <w:r>
+        <w:t xml:space="preserve">Questions can be generalized into either factoid or broad. Factoid questions usually only have a set amount of correct answers, whereas broad questions can have many answers which all are correct. </w:t>
+      </w:r>
+    </w:p>
+    <w:p>
+      <w:r>
+        <w:t xml:space="preserve">When using in education, questions are usually used as a learning tool to either help students learn something new, or through examination to evaluate your knowledge. For research, it could be the goal you are after, because you need to define a problem. You cannot just post a bunch of numbers, and say "These are my results". You need to ask the question "What are these results?", "What does these results tell me?", "What problems arise from these results?". </w:t>
+      </w:r>
+    </w:p>
+    <w:p>
+      <w:r>
+        <w:t xml:space="preserve">An interesting reverse situation is a </w:t>
+      </w:r>
+      <w:proofErr w:type="spellStart"/>
+      <w:r>
+        <w:t>gameshow</w:t>
+      </w:r>
+      <w:proofErr w:type="spellEnd"/>
+      <w:r>
+        <w:t xml:space="preserve"> from the early 90's called Jeopardy. The slogan for the show was "We have the answers, you have the questions". In this show, players were presented with an answer, and had to ask the question to which gave the answer. This could also be an interesting addition to learning, because what if the exam was not based on the teacher asking you a lot of question</w:t>
+      </w:r>
+      <w:r>
+        <w:t>s? What if the exam was based on you asking the teacher questions to show that you understood the curriculum. Would you be able to ask hard enough questions to show that you grasped the curriculum?</w:t>
+      </w:r>
+    </w:p>
+    <w:p>
+      <w:r>
+        <w:t xml:space="preserve">The goal of Question </w:t>
+      </w:r>
+      <w:r>
+        <w:t>classification</w:t>
+      </w:r>
+      <w:r>
+        <w:t xml:space="preserve"> (QC) is to categorize questions, since in most cases the goal is to find the answer to the question. By categorizing it, e.g. PERSON, LOCATION, DATE, you can reduce the amount of answers that could be related to the question.</w:t>
+      </w:r>
+    </w:p>
+    <w:p>
+      <w:r>
+        <w:t>You have WH-words, which are usually the first word in the question. Examples are</w:t>
+      </w:r>
+      <w:r>
+        <w:t xml:space="preserve"> "What, which, when, where, who, how, why"</w:t>
+      </w:r>
+      <w:r>
+        <w:t>. Some of which are harder to classify, because they are not as restrained as the others (</w:t>
+      </w:r>
+      <w:r>
+        <w:t>"</w:t>
+      </w:r>
+      <w:r>
+        <w:t>What", "Why", "How" and "Which").</w:t>
+      </w:r>
+    </w:p>
+    <w:p>
+      <w:r>
+        <w:t>N-grams is simply reducing the full text into fragments. These fragments can either be words or the characters in the word</w:t>
+      </w:r>
+      <w:r>
+        <w:t>, and the 'N' represents the amount of fragments</w:t>
+      </w:r>
+      <w:r>
+        <w:t xml:space="preserve">. </w:t>
+      </w:r>
+      <w:r>
+        <w:t>One of the more known is the Bag-of-words (BOW), which is also called a unigram.</w:t>
+      </w:r>
+      <w:r>
+        <w:t xml:space="preserve"> </w:t>
+      </w:r>
+      <w:r>
+        <w:t>BOW simply takes every word, counts the frequency and ignores the order. Bi-gram takes every second word, which means some order is kept. Meaning that for higher N-grams, the more focused you are on the sentence, the higher the N-gram should be.</w:t>
+      </w:r>
+    </w:p>
+    <w:p>
       <w:r>
         <w:t xml:space="preserve">Word mapping and processing </w:t>
+      </w:r>
+      <w:r>
+        <w:t xml:space="preserve"> </w:t>
+      </w:r>
+      <w:r>
+        <w:t>...</w:t>
       </w:r>
     </w:p>
     <w:p>
@@ -625,10 +754,7 @@
         </w:numPr>
       </w:pPr>
       <w:r>
-        <w:t>Good for regression and classification p</w:t>
-      </w:r>
-      <w:r>
-        <w:t>roblems</w:t>
+        <w:t>Good for regression and classification problems</w:t>
       </w:r>
     </w:p>
     <w:p>
@@ -670,7 +796,15 @@
         </w:numPr>
       </w:pPr>
       <w:r>
-        <w:t xml:space="preserve">Separates classes by using a hyperplane </w:t>
+        <w:t xml:space="preserve">Separates classes by using a </w:t>
+      </w:r>
+      <w:proofErr w:type="spellStart"/>
+      <w:r>
+        <w:t>hyperplane</w:t>
+      </w:r>
+      <w:proofErr w:type="spellEnd"/>
+      <w:r>
+        <w:t xml:space="preserve"> </w:t>
       </w:r>
     </w:p>
     <w:p>
@@ -753,6 +887,7 @@
         <w:pStyle w:val="Overskrift2"/>
       </w:pPr>
       <w:r>
+        <w:lastRenderedPageBreak/>
         <w:t xml:space="preserve">Slide </w:t>
       </w:r>
       <w:r>
@@ -803,11 +938,47 @@
           <w:lang w:val="nb-NO"/>
         </w:rPr>
       </w:pPr>
-      <w:r>
-        <w:rPr>
-          <w:lang w:val="nb-NO"/>
-        </w:rPr>
-        <w:t>Imported data into MySQL database</w:t>
+      <w:proofErr w:type="spellStart"/>
+      <w:r>
+        <w:rPr>
+          <w:lang w:val="nb-NO"/>
+        </w:rPr>
+        <w:t>Imported</w:t>
+      </w:r>
+      <w:proofErr w:type="spellEnd"/>
+      <w:r>
+        <w:rPr>
+          <w:lang w:val="nb-NO"/>
+        </w:rPr>
+        <w:t xml:space="preserve"> data </w:t>
+      </w:r>
+      <w:proofErr w:type="spellStart"/>
+      <w:r>
+        <w:rPr>
+          <w:lang w:val="nb-NO"/>
+        </w:rPr>
+        <w:t>into</w:t>
+      </w:r>
+      <w:proofErr w:type="spellEnd"/>
+      <w:r>
+        <w:rPr>
+          <w:lang w:val="nb-NO"/>
+        </w:rPr>
+        <w:t xml:space="preserve"> </w:t>
+      </w:r>
+      <w:proofErr w:type="spellStart"/>
+      <w:r>
+        <w:rPr>
+          <w:lang w:val="nb-NO"/>
+        </w:rPr>
+        <w:t>MySQL</w:t>
+      </w:r>
+      <w:proofErr w:type="spellEnd"/>
+      <w:r>
+        <w:rPr>
+          <w:lang w:val="nb-NO"/>
+        </w:rPr>
+        <w:t xml:space="preserve"> database</w:t>
       </w:r>
     </w:p>
     <w:p>
@@ -819,7 +990,23 @@
         </w:numPr>
       </w:pPr>
       <w:r>
-        <w:t xml:space="preserve">Imported data from MySQL database into Pandas.DataFrame </w:t>
+        <w:t xml:space="preserve">Imported data from </w:t>
+      </w:r>
+      <w:proofErr w:type="spellStart"/>
+      <w:r>
+        <w:t>MySQL</w:t>
+      </w:r>
+      <w:proofErr w:type="spellEnd"/>
+      <w:r>
+        <w:t xml:space="preserve"> database into </w:t>
+      </w:r>
+      <w:proofErr w:type="spellStart"/>
+      <w:r>
+        <w:t>Pandas.DataFrame</w:t>
+      </w:r>
+      <w:proofErr w:type="spellEnd"/>
+      <w:r>
+        <w:t xml:space="preserve"> </w:t>
       </w:r>
     </w:p>
     <w:p>
@@ -831,13 +1018,15 @@
         </w:numPr>
       </w:pPr>
       <w:r>
-        <w:t>Development: Python 3.5 and Scikit-learn (</w:t>
-      </w:r>
-      <w:r>
-        <w:t>0.18.dev0)</w:t>
-      </w:r>
-      <w:r>
-        <w:t xml:space="preserve"> </w:t>
+        <w:t xml:space="preserve">Development: Python 3.5 and </w:t>
+      </w:r>
+      <w:proofErr w:type="spellStart"/>
+      <w:r>
+        <w:t>Scikit</w:t>
+      </w:r>
+      <w:proofErr w:type="spellEnd"/>
+      <w:r>
+        <w:t xml:space="preserve">-learn (0.18.dev0) </w:t>
       </w:r>
     </w:p>
     <w:p>
@@ -851,11 +1040,33 @@
           <w:lang w:val="nb-NO"/>
         </w:rPr>
       </w:pPr>
-      <w:r>
-        <w:rPr>
-          <w:lang w:val="nb-NO"/>
-        </w:rPr>
-        <w:t xml:space="preserve">Question processing </w:t>
+      <w:proofErr w:type="spellStart"/>
+      <w:r>
+        <w:rPr>
+          <w:lang w:val="nb-NO"/>
+        </w:rPr>
+        <w:t>Question</w:t>
+      </w:r>
+      <w:proofErr w:type="spellEnd"/>
+      <w:r>
+        <w:rPr>
+          <w:lang w:val="nb-NO"/>
+        </w:rPr>
+        <w:t xml:space="preserve"> </w:t>
+      </w:r>
+      <w:proofErr w:type="spellStart"/>
+      <w:r>
+        <w:rPr>
+          <w:lang w:val="nb-NO"/>
+        </w:rPr>
+        <w:t>processing</w:t>
+      </w:r>
+      <w:proofErr w:type="spellEnd"/>
+      <w:r>
+        <w:rPr>
+          <w:lang w:val="nb-NO"/>
+        </w:rPr>
+        <w:t xml:space="preserve"> </w:t>
       </w:r>
     </w:p>
     <w:p>
@@ -869,11 +1080,33 @@
           <w:lang w:val="nb-NO"/>
         </w:rPr>
       </w:pPr>
-      <w:r>
-        <w:rPr>
-          <w:lang w:val="nb-NO"/>
-        </w:rPr>
-        <w:t>Selecting questions and features</w:t>
+      <w:proofErr w:type="spellStart"/>
+      <w:r>
+        <w:rPr>
+          <w:lang w:val="nb-NO"/>
+        </w:rPr>
+        <w:t>Selecting</w:t>
+      </w:r>
+      <w:proofErr w:type="spellEnd"/>
+      <w:r>
+        <w:rPr>
+          <w:lang w:val="nb-NO"/>
+        </w:rPr>
+        <w:t xml:space="preserve"> </w:t>
+      </w:r>
+      <w:proofErr w:type="spellStart"/>
+      <w:r>
+        <w:rPr>
+          <w:lang w:val="nb-NO"/>
+        </w:rPr>
+        <w:t>questions</w:t>
+      </w:r>
+      <w:proofErr w:type="spellEnd"/>
+      <w:r>
+        <w:rPr>
+          <w:lang w:val="nb-NO"/>
+        </w:rPr>
+        <w:t xml:space="preserve"> and features</w:t>
       </w:r>
     </w:p>
     <w:p>
@@ -888,13 +1121,7 @@
         <w:rPr>
           <w:lang w:val="en-US"/>
         </w:rPr>
-        <w:t>Selectin</w:t>
-      </w:r>
-      <w:r>
-        <w:rPr>
-          <w:lang w:val="en-US"/>
-        </w:rPr>
-        <w:t>g estimator and parameters for classification</w:t>
+        <w:t>Selecting estimator and parameters for classification</w:t>
       </w:r>
       <w:r>
         <w:t xml:space="preserve"> </w:t>
@@ -902,25 +1129,9 @@
     </w:p>
     <w:p>
       <w:pPr>
-        <w:rPr>
-          <w:rFonts w:asciiTheme="majorHAnsi" w:eastAsiaTheme="majorEastAsia" w:hAnsiTheme="majorHAnsi" w:cstheme="majorBidi"/>
-          <w:b/>
-          <w:bCs/>
-          <w:color w:val="4F81BD" w:themeColor="accent1"/>
-          <w:sz w:val="26"/>
-          <w:szCs w:val="26"/>
-        </w:rPr>
-      </w:pPr>
-      <w:r>
-        <w:br w:type="page"/>
-      </w:r>
-    </w:p>
-    <w:p>
-      <w:pPr>
         <w:pStyle w:val="Overskrift2"/>
       </w:pPr>
       <w:r>
-        <w:lastRenderedPageBreak/>
         <w:t xml:space="preserve">Slide </w:t>
       </w:r>
       <w:r>
@@ -951,7 +1162,21 @@
         <w:rPr>
           <w:lang w:val="nb-NO"/>
         </w:rPr>
-        <w:t>6 different features</w:t>
+        <w:t xml:space="preserve">6 </w:t>
+      </w:r>
+      <w:proofErr w:type="spellStart"/>
+      <w:r>
+        <w:rPr>
+          <w:lang w:val="nb-NO"/>
+        </w:rPr>
+        <w:t>different</w:t>
+      </w:r>
+      <w:proofErr w:type="spellEnd"/>
+      <w:r>
+        <w:rPr>
+          <w:lang w:val="nb-NO"/>
+        </w:rPr>
+        <w:t xml:space="preserve"> features</w:t>
       </w:r>
     </w:p>
     <w:p>
@@ -965,11 +1190,33 @@
           <w:lang w:val="nb-NO"/>
         </w:rPr>
       </w:pPr>
-      <w:r>
-        <w:rPr>
-          <w:lang w:val="nb-NO"/>
-        </w:rPr>
-        <w:t xml:space="preserve">Code samples </w:t>
+      <w:proofErr w:type="spellStart"/>
+      <w:r>
+        <w:rPr>
+          <w:lang w:val="nb-NO"/>
+        </w:rPr>
+        <w:t>Code</w:t>
+      </w:r>
+      <w:proofErr w:type="spellEnd"/>
+      <w:r>
+        <w:rPr>
+          <w:lang w:val="nb-NO"/>
+        </w:rPr>
+        <w:t xml:space="preserve"> </w:t>
+      </w:r>
+      <w:proofErr w:type="spellStart"/>
+      <w:r>
+        <w:rPr>
+          <w:lang w:val="nb-NO"/>
+        </w:rPr>
+        <w:t>samples</w:t>
+      </w:r>
+      <w:proofErr w:type="spellEnd"/>
+      <w:r>
+        <w:rPr>
+          <w:lang w:val="nb-NO"/>
+        </w:rPr>
+        <w:t xml:space="preserve"> </w:t>
       </w:r>
     </w:p>
     <w:p>
@@ -983,11 +1230,19 @@
           <w:lang w:val="nb-NO"/>
         </w:rPr>
       </w:pPr>
-      <w:r>
-        <w:rPr>
-          <w:lang w:val="nb-NO"/>
-        </w:rPr>
-        <w:t xml:space="preserve">Hexadecimal </w:t>
+      <w:proofErr w:type="spellStart"/>
+      <w:r>
+        <w:rPr>
+          <w:lang w:val="nb-NO"/>
+        </w:rPr>
+        <w:t>Hexadecimal</w:t>
+      </w:r>
+      <w:proofErr w:type="spellEnd"/>
+      <w:r>
+        <w:rPr>
+          <w:lang w:val="nb-NO"/>
+        </w:rPr>
+        <w:t xml:space="preserve"> </w:t>
       </w:r>
     </w:p>
     <w:p>
@@ -1001,11 +1256,33 @@
           <w:lang w:val="nb-NO"/>
         </w:rPr>
       </w:pPr>
-      <w:r>
-        <w:rPr>
-          <w:lang w:val="nb-NO"/>
-        </w:rPr>
-        <w:t>Homework (synonyms for homework)</w:t>
+      <w:proofErr w:type="spellStart"/>
+      <w:r>
+        <w:rPr>
+          <w:lang w:val="nb-NO"/>
+        </w:rPr>
+        <w:t>Homework</w:t>
+      </w:r>
+      <w:proofErr w:type="spellEnd"/>
+      <w:r>
+        <w:rPr>
+          <w:lang w:val="nb-NO"/>
+        </w:rPr>
+        <w:t xml:space="preserve"> (synonyms for </w:t>
+      </w:r>
+      <w:proofErr w:type="spellStart"/>
+      <w:r>
+        <w:rPr>
+          <w:lang w:val="nb-NO"/>
+        </w:rPr>
+        <w:t>homework</w:t>
+      </w:r>
+      <w:proofErr w:type="spellEnd"/>
+      <w:r>
+        <w:rPr>
+          <w:lang w:val="nb-NO"/>
+        </w:rPr>
+        <w:t>)</w:t>
       </w:r>
     </w:p>
     <w:p>
@@ -1037,11 +1314,19 @@
           <w:lang w:val="nb-NO"/>
         </w:rPr>
       </w:pPr>
-      <w:r>
-        <w:rPr>
-          <w:lang w:val="nb-NO"/>
-        </w:rPr>
-        <w:t xml:space="preserve">Numerical </w:t>
+      <w:proofErr w:type="spellStart"/>
+      <w:r>
+        <w:rPr>
+          <w:lang w:val="nb-NO"/>
+        </w:rPr>
+        <w:t>Numerical</w:t>
+      </w:r>
+      <w:proofErr w:type="spellEnd"/>
+      <w:r>
+        <w:rPr>
+          <w:lang w:val="nb-NO"/>
+        </w:rPr>
+        <w:t xml:space="preserve"> </w:t>
       </w:r>
     </w:p>
     <w:p>
@@ -1055,11 +1340,19 @@
           <w:lang w:val="nb-NO"/>
         </w:rPr>
       </w:pPr>
-      <w:r>
-        <w:rPr>
-          <w:lang w:val="nb-NO"/>
-        </w:rPr>
-        <w:t xml:space="preserve">Tags </w:t>
+      <w:proofErr w:type="spellStart"/>
+      <w:r>
+        <w:rPr>
+          <w:lang w:val="nb-NO"/>
+        </w:rPr>
+        <w:t>Tags</w:t>
+      </w:r>
+      <w:proofErr w:type="spellEnd"/>
+      <w:r>
+        <w:rPr>
+          <w:lang w:val="nb-NO"/>
+        </w:rPr>
+        <w:t xml:space="preserve"> </w:t>
       </w:r>
     </w:p>
     <w:p>
@@ -1095,7 +1388,35 @@
         <w:rPr>
           <w:lang w:val="nb-NO"/>
         </w:rPr>
-        <w:t xml:space="preserve">4 different experiments </w:t>
+        <w:t xml:space="preserve">4 </w:t>
+      </w:r>
+      <w:proofErr w:type="spellStart"/>
+      <w:r>
+        <w:rPr>
+          <w:lang w:val="nb-NO"/>
+        </w:rPr>
+        <w:t>different</w:t>
+      </w:r>
+      <w:proofErr w:type="spellEnd"/>
+      <w:r>
+        <w:rPr>
+          <w:lang w:val="nb-NO"/>
+        </w:rPr>
+        <w:t xml:space="preserve"> </w:t>
+      </w:r>
+      <w:proofErr w:type="spellStart"/>
+      <w:r>
+        <w:rPr>
+          <w:lang w:val="nb-NO"/>
+        </w:rPr>
+        <w:t>experiments</w:t>
+      </w:r>
+      <w:proofErr w:type="spellEnd"/>
+      <w:r>
+        <w:rPr>
+          <w:lang w:val="nb-NO"/>
+        </w:rPr>
+        <w:t xml:space="preserve"> </w:t>
       </w:r>
     </w:p>
     <w:p>
@@ -1107,10 +1428,7 @@
         </w:numPr>
       </w:pPr>
       <w:r>
-        <w:t xml:space="preserve">Unprocessed data set vs. all singular feature, and all </w:t>
-      </w:r>
-      <w:r>
-        <w:t xml:space="preserve">questions </w:t>
+        <w:t xml:space="preserve">Unprocessed data set vs. all singular feature, and all questions </w:t>
       </w:r>
     </w:p>
     <w:p>
@@ -1122,7 +1440,15 @@
         </w:numPr>
       </w:pPr>
       <w:r>
-        <w:t xml:space="preserve">Unprocessed data set vs. all singular features, and question occurence only </w:t>
+        <w:t xml:space="preserve">Unprocessed data set vs. all singular features, and question </w:t>
+      </w:r>
+      <w:proofErr w:type="spellStart"/>
+      <w:r>
+        <w:t>occurence</w:t>
+      </w:r>
+      <w:proofErr w:type="spellEnd"/>
+      <w:r>
+        <w:t xml:space="preserve"> only </w:t>
       </w:r>
     </w:p>
     <w:p>
@@ -1199,13 +1525,7 @@
         <w:rPr>
           <w:lang w:val="en-US"/>
         </w:rPr>
-        <w:t>Limitations an</w:t>
-      </w:r>
-      <w:r>
-        <w:rPr>
-          <w:lang w:val="en-US"/>
-        </w:rPr>
-        <w:t>d issues</w:t>
+        <w:t>Limitations and issues</w:t>
       </w:r>
     </w:p>
     <w:p>
@@ -1219,11 +1539,33 @@
           <w:lang w:val="nb-NO"/>
         </w:rPr>
       </w:pPr>
-      <w:r>
-        <w:rPr>
-          <w:lang w:val="nb-NO"/>
-        </w:rPr>
-        <w:t xml:space="preserve">Further work </w:t>
+      <w:proofErr w:type="spellStart"/>
+      <w:r>
+        <w:rPr>
+          <w:lang w:val="nb-NO"/>
+        </w:rPr>
+        <w:t>Further</w:t>
+      </w:r>
+      <w:proofErr w:type="spellEnd"/>
+      <w:r>
+        <w:rPr>
+          <w:lang w:val="nb-NO"/>
+        </w:rPr>
+        <w:t xml:space="preserve"> </w:t>
+      </w:r>
+      <w:proofErr w:type="spellStart"/>
+      <w:r>
+        <w:rPr>
+          <w:lang w:val="nb-NO"/>
+        </w:rPr>
+        <w:t>work</w:t>
+      </w:r>
+      <w:proofErr w:type="spellEnd"/>
+      <w:r>
+        <w:rPr>
+          <w:lang w:val="nb-NO"/>
+        </w:rPr>
+        <w:t xml:space="preserve"> </w:t>
       </w:r>
     </w:p>
     <w:p>
@@ -1249,11 +1591,33 @@
           <w:lang w:val="nb-NO"/>
         </w:rPr>
       </w:pPr>
-      <w:r>
-        <w:rPr>
-          <w:lang w:val="nb-NO"/>
-        </w:rPr>
-        <w:t xml:space="preserve">Code analysis </w:t>
+      <w:proofErr w:type="spellStart"/>
+      <w:r>
+        <w:rPr>
+          <w:lang w:val="nb-NO"/>
+        </w:rPr>
+        <w:t>Code</w:t>
+      </w:r>
+      <w:proofErr w:type="spellEnd"/>
+      <w:r>
+        <w:rPr>
+          <w:lang w:val="nb-NO"/>
+        </w:rPr>
+        <w:t xml:space="preserve"> </w:t>
+      </w:r>
+      <w:proofErr w:type="spellStart"/>
+      <w:r>
+        <w:rPr>
+          <w:lang w:val="nb-NO"/>
+        </w:rPr>
+        <w:t>analysis</w:t>
+      </w:r>
+      <w:proofErr w:type="spellEnd"/>
+      <w:r>
+        <w:rPr>
+          <w:lang w:val="nb-NO"/>
+        </w:rPr>
+        <w:t xml:space="preserve"> </w:t>
       </w:r>
     </w:p>
     <w:p>
@@ -1267,11 +1631,33 @@
           <w:lang w:val="nb-NO"/>
         </w:rPr>
       </w:pPr>
-      <w:r>
-        <w:rPr>
-          <w:lang w:val="nb-NO"/>
-        </w:rPr>
-        <w:t xml:space="preserve">Sentiment analysis </w:t>
+      <w:proofErr w:type="spellStart"/>
+      <w:r>
+        <w:rPr>
+          <w:lang w:val="nb-NO"/>
+        </w:rPr>
+        <w:t>Sentiment</w:t>
+      </w:r>
+      <w:proofErr w:type="spellEnd"/>
+      <w:r>
+        <w:rPr>
+          <w:lang w:val="nb-NO"/>
+        </w:rPr>
+        <w:t xml:space="preserve"> </w:t>
+      </w:r>
+      <w:proofErr w:type="spellStart"/>
+      <w:r>
+        <w:rPr>
+          <w:lang w:val="nb-NO"/>
+        </w:rPr>
+        <w:t>analysis</w:t>
+      </w:r>
+      <w:proofErr w:type="spellEnd"/>
+      <w:r>
+        <w:rPr>
+          <w:lang w:val="nb-NO"/>
+        </w:rPr>
+        <w:t xml:space="preserve"> </w:t>
       </w:r>
     </w:p>
     <w:p>
@@ -1285,11 +1671,33 @@
           <w:lang w:val="nb-NO"/>
         </w:rPr>
       </w:pPr>
-      <w:r>
-        <w:rPr>
-          <w:lang w:val="nb-NO"/>
-        </w:rPr>
-        <w:t xml:space="preserve">Version numbering </w:t>
+      <w:proofErr w:type="spellStart"/>
+      <w:r>
+        <w:rPr>
+          <w:lang w:val="nb-NO"/>
+        </w:rPr>
+        <w:t>Version</w:t>
+      </w:r>
+      <w:proofErr w:type="spellEnd"/>
+      <w:r>
+        <w:rPr>
+          <w:lang w:val="nb-NO"/>
+        </w:rPr>
+        <w:t xml:space="preserve"> </w:t>
+      </w:r>
+      <w:proofErr w:type="spellStart"/>
+      <w:r>
+        <w:rPr>
+          <w:lang w:val="nb-NO"/>
+        </w:rPr>
+        <w:t>numbering</w:t>
+      </w:r>
+      <w:proofErr w:type="spellEnd"/>
+      <w:r>
+        <w:rPr>
+          <w:lang w:val="nb-NO"/>
+        </w:rPr>
+        <w:t xml:space="preserve"> </w:t>
       </w:r>
     </w:p>
     <w:p>

</xml_diff>

<commit_message>
Hyperlinks and more manuscript text
Added hyperlinks for the slides in the PPT.
Added image from SO of "dummy" words.
Only 2 slides left to write presentational content for + re-writing it.
</commit_message>
<xml_diff>
--- a/IMT4904_Msc_Presentation_Manuscript.docx
+++ b/IMT4904_Msc_Presentation_Manuscript.docx
@@ -651,11 +651,9 @@
       <w:r>
         <w:t xml:space="preserve">An interesting reverse situation is a </w:t>
       </w:r>
-      <w:proofErr w:type="spellStart"/>
-      <w:r>
-        <w:t>gameshow</w:t>
-      </w:r>
-      <w:proofErr w:type="spellEnd"/>
+      <w:r>
+        <w:t>game show</w:t>
+      </w:r>
       <w:r>
         <w:t xml:space="preserve"> from the early 90's called Jeopardy. The slogan for the show was "We have the answers, you have the questions". In this show, players were presented with an answer, and had to ask the question to which gave the answer. This could also be an interesting addition to learning, because what if the exam was not based on the teacher asking you a lot of question</w:t>
       </w:r>
@@ -713,13 +711,77 @@
     </w:p>
     <w:p>
       <w:r>
-        <w:t xml:space="preserve">Word mapping and processing </w:t>
+        <w:t>If you want each word and sentence to be equal, you can remove the case-sensitivity. Because, when comparing characters, remember that large 'A' is not equal to the small 'a'.</w:t>
+      </w:r>
+      <w:r>
+        <w:t xml:space="preserve"> You can use semantics for word filtering, e.g. to remove duplicates or synonyms (word with same meaning). For instance </w:t>
+      </w:r>
+      <w:proofErr w:type="spellStart"/>
+      <w:r>
+        <w:t>WordNet</w:t>
+      </w:r>
+      <w:proofErr w:type="spellEnd"/>
+      <w:r>
+        <w:t xml:space="preserve">, has a built in function for synonyms called </w:t>
+      </w:r>
+      <w:proofErr w:type="spellStart"/>
+      <w:r>
+        <w:t>synset</w:t>
+      </w:r>
+      <w:proofErr w:type="spellEnd"/>
+      <w:r>
+        <w:t xml:space="preserve">. </w:t>
+      </w:r>
+      <w:proofErr w:type="spellStart"/>
+      <w:r>
+        <w:t>Hypernyms</w:t>
+      </w:r>
+      <w:proofErr w:type="spellEnd"/>
+      <w:r>
+        <w:t xml:space="preserve"> could also be of interest. </w:t>
+      </w:r>
+      <w:proofErr w:type="spellStart"/>
+      <w:r>
+        <w:t>Hypernyms</w:t>
+      </w:r>
+      <w:proofErr w:type="spellEnd"/>
+      <w:r>
+        <w:t xml:space="preserve"> are words that belong to the same category, sharing a parent-child relationship. </w:t>
+      </w:r>
+    </w:p>
+    <w:p>
+      <w:r>
+        <w:t xml:space="preserve">If you want a further word reduction, stemming is also an option. Stemming </w:t>
+      </w:r>
+      <w:r>
+        <w:t>reduces the word to its base-form, e.g. crying would</w:t>
       </w:r>
       <w:r>
         <w:t xml:space="preserve"> </w:t>
       </w:r>
       <w:r>
-        <w:t>...</w:t>
+        <w:t xml:space="preserve">be converted into the word cry. </w:t>
+      </w:r>
+      <w:r>
+        <w:t xml:space="preserve">Text can be split through tokenization, and you can also use stop words, which ignores words that are frequently used in the given language. </w:t>
+      </w:r>
+      <w:r>
+        <w:t>You can also extract grammatical properties by using Part of Speech (POS).</w:t>
+      </w:r>
+    </w:p>
+    <w:p>
+      <w:pPr>
+        <w:rPr>
+          <w:rFonts w:asciiTheme="majorHAnsi" w:eastAsiaTheme="majorEastAsia" w:hAnsiTheme="majorHAnsi" w:cstheme="majorBidi"/>
+          <w:b/>
+          <w:bCs/>
+          <w:color w:val="4F81BD" w:themeColor="accent1"/>
+          <w:sz w:val="26"/>
+          <w:szCs w:val="26"/>
+        </w:rPr>
+      </w:pPr>
+      <w:r>
+        <w:br w:type="page"/>
       </w:r>
     </w:p>
     <w:p>
@@ -727,6 +789,7 @@
         <w:pStyle w:val="Overskrift2"/>
       </w:pPr>
       <w:r>
+        <w:lastRenderedPageBreak/>
         <w:t xml:space="preserve">Slide </w:t>
       </w:r>
       <w:r>
@@ -741,8 +804,61 @@
       <w:r>
         <w:t>Support Vector Machine (SVM)</w:t>
       </w:r>
-      <w:r>
-        <w:tab/>
+    </w:p>
+    <w:p>
+      <w:r>
+        <w:t xml:space="preserve">SVM are good for solving regression and classification problems, where it attempts to solve a linear problem by using a </w:t>
+      </w:r>
+      <w:proofErr w:type="spellStart"/>
+      <w:r>
+        <w:t>hyperplane</w:t>
+      </w:r>
+      <w:proofErr w:type="spellEnd"/>
+      <w:r>
+        <w:t xml:space="preserve">. It is mainly used for binary classification, </w:t>
+      </w:r>
+      <w:r>
+        <w:t xml:space="preserve">where the two classes are separated by the </w:t>
+      </w:r>
+      <w:proofErr w:type="spellStart"/>
+      <w:r>
+        <w:t>hyperplane</w:t>
+      </w:r>
+      <w:proofErr w:type="spellEnd"/>
+      <w:r>
+        <w:t xml:space="preserve">. Between the </w:t>
+      </w:r>
+      <w:proofErr w:type="spellStart"/>
+      <w:r>
+        <w:t>hyperplane</w:t>
+      </w:r>
+      <w:proofErr w:type="spellEnd"/>
+      <w:r>
+        <w:t xml:space="preserve"> and the classes, there are what is called a margin, which is the distance between the closest data points from the class and the </w:t>
+      </w:r>
+      <w:proofErr w:type="spellStart"/>
+      <w:r>
+        <w:t>hyperplane</w:t>
+      </w:r>
+      <w:proofErr w:type="spellEnd"/>
+      <w:r>
+        <w:t xml:space="preserve">. These </w:t>
+      </w:r>
+      <w:proofErr w:type="spellStart"/>
+      <w:r>
+        <w:t>datapoints</w:t>
+      </w:r>
+      <w:proofErr w:type="spellEnd"/>
+      <w:r>
+        <w:t xml:space="preserve"> are called support vectors.</w:t>
+      </w:r>
+    </w:p>
+    <w:p>
+      <w:r>
+        <w:t>SVM consists of four kernels</w:t>
+      </w:r>
+      <w:r>
+        <w:t>:</w:t>
       </w:r>
     </w:p>
     <w:p>
@@ -750,11 +866,14 @@
         <w:pStyle w:val="Listeavsnitt"/>
         <w:numPr>
           <w:ilvl w:val="0"/>
-          <w:numId w:val="10"/>
+          <w:numId w:val="18"/>
         </w:numPr>
       </w:pPr>
       <w:r>
-        <w:t>Good for regression and classification problems</w:t>
+        <w:t>Linear</w:t>
+      </w:r>
+      <w:r>
+        <w:tab/>
       </w:r>
     </w:p>
     <w:p>
@@ -762,14 +881,11 @@
         <w:pStyle w:val="Listeavsnitt"/>
         <w:numPr>
           <w:ilvl w:val="0"/>
-          <w:numId w:val="10"/>
+          <w:numId w:val="18"/>
         </w:numPr>
-        <w:rPr>
-          <w:lang w:val="nb-NO"/>
-        </w:rPr>
-      </w:pPr>
-      <w:r>
-        <w:t>Main focus is binary classification</w:t>
+      </w:pPr>
+      <w:r>
+        <w:t>Radial Basis Function (RBF)</w:t>
       </w:r>
     </w:p>
     <w:p>
@@ -777,14 +893,11 @@
         <w:pStyle w:val="Listeavsnitt"/>
         <w:numPr>
           <w:ilvl w:val="0"/>
-          <w:numId w:val="10"/>
+          <w:numId w:val="18"/>
         </w:numPr>
-        <w:rPr>
-          <w:lang w:val="nb-NO"/>
-        </w:rPr>
-      </w:pPr>
-      <w:r>
-        <w:t>Often used for text classification</w:t>
+      </w:pPr>
+      <w:r>
+        <w:t>Polynomial</w:t>
       </w:r>
     </w:p>
     <w:p>
@@ -792,19 +905,465 @@
         <w:pStyle w:val="Listeavsnitt"/>
         <w:numPr>
           <w:ilvl w:val="0"/>
-          <w:numId w:val="10"/>
+          <w:numId w:val="18"/>
         </w:numPr>
       </w:pPr>
       <w:r>
-        <w:t xml:space="preserve">Separates classes by using a </w:t>
-      </w:r>
-      <w:proofErr w:type="spellStart"/>
-      <w:r>
-        <w:t>hyperplane</w:t>
-      </w:r>
-      <w:proofErr w:type="spellEnd"/>
+        <w:t xml:space="preserve">Sigmoid </w:t>
+      </w:r>
+    </w:p>
+    <w:p>
+      <w:pPr>
+        <w:pStyle w:val="Overskrift2"/>
+      </w:pPr>
+      <w:r>
+        <w:t xml:space="preserve">Slide </w:t>
+      </w:r>
+      <w:r>
+        <w:t>9</w:t>
+      </w:r>
+      <w:r>
+        <w:t>:</w:t>
+      </w:r>
       <w:r>
         <w:t xml:space="preserve"> </w:t>
+      </w:r>
+      <w:r>
+        <w:t>Methodology</w:t>
+      </w:r>
+    </w:p>
+    <w:p>
+      <w:r>
+        <w:t xml:space="preserve">The data set that was used in this thesis was downloaded from the Stack Exchange Archive on March 30th. Originally, I used a data set from August 2015, but found that this was outdated, and I therefore downloaded a newer one. </w:t>
+      </w:r>
+      <w:r>
+        <w:t>The data set contains XML files, where each element is a row containing the data from their database. Given that some of these files were several gigabytes in size, the only way to get access to the data was to load</w:t>
+      </w:r>
+      <w:r>
+        <w:t xml:space="preserve"> it into a </w:t>
+      </w:r>
+      <w:proofErr w:type="spellStart"/>
+      <w:r>
+        <w:t>MySQL</w:t>
+      </w:r>
+      <w:proofErr w:type="spellEnd"/>
+      <w:r>
+        <w:t xml:space="preserve"> database. </w:t>
+      </w:r>
+    </w:p>
+    <w:p>
+      <w:r>
+        <w:t xml:space="preserve">Since all the questions and answers are stored in the same table, these had to be separated, since it was time-consuming to run queries against it. </w:t>
+      </w:r>
+      <w:r>
+        <w:t>Therefore two tables were created, having the same column as in posts, where one table contained all questions with score &lt; 0, and the other questions with score &gt; 0 (since questions with score of 0 was not of interest).</w:t>
+      </w:r>
+      <w:r>
+        <w:t xml:space="preserve"> A neat thing that does exist in python is Pandas. Pandas is a data analysis library, which includes something that is called </w:t>
+      </w:r>
+      <w:proofErr w:type="spellStart"/>
+      <w:r>
+        <w:t>DataFrame</w:t>
+      </w:r>
+      <w:proofErr w:type="spellEnd"/>
+      <w:r>
+        <w:t xml:space="preserve">. The nice thing with </w:t>
+      </w:r>
+      <w:proofErr w:type="spellStart"/>
+      <w:r>
+        <w:t>DataFrame</w:t>
+      </w:r>
+      <w:proofErr w:type="spellEnd"/>
+      <w:r>
+        <w:t xml:space="preserve"> is that it not only contains the structure of the data as it is in the database, it is also supported by </w:t>
+      </w:r>
+      <w:proofErr w:type="spellStart"/>
+      <w:r>
+        <w:t>Scikit</w:t>
+      </w:r>
+      <w:proofErr w:type="spellEnd"/>
+      <w:r>
+        <w:t>-learn as an array container.</w:t>
+      </w:r>
+    </w:p>
+    <w:p>
+      <w:r>
+        <w:t xml:space="preserve">For this development I used Python 3.5, and the development version of </w:t>
+      </w:r>
+      <w:proofErr w:type="spellStart"/>
+      <w:r>
+        <w:t>Scikit</w:t>
+      </w:r>
+      <w:proofErr w:type="spellEnd"/>
+      <w:r>
+        <w:t xml:space="preserve">-learn. This was mainly because I had a lot of installation issues, and I had to install it from the </w:t>
+      </w:r>
+      <w:proofErr w:type="spellStart"/>
+      <w:r>
+        <w:t>GitHub</w:t>
+      </w:r>
+      <w:proofErr w:type="spellEnd"/>
+      <w:r>
+        <w:t xml:space="preserve"> repository. In addition, there was a lot of changes that were made in this version, so I decided to stick with it, instead of changing to the stable version. </w:t>
+      </w:r>
+    </w:p>
+    <w:p>
+      <w:r>
+        <w:t xml:space="preserve">Since all the questions were stored as HTML, they needed to be processed. This was done by creating a HTML parser class, and using </w:t>
+      </w:r>
+      <w:proofErr w:type="spellStart"/>
+      <w:r>
+        <w:t>BeatifulSoup</w:t>
+      </w:r>
+      <w:proofErr w:type="spellEnd"/>
+      <w:r>
+        <w:t xml:space="preserve"> to account for missing tags and "beautify" the HTML.</w:t>
+      </w:r>
+      <w:r>
+        <w:t xml:space="preserve"> When starting with this, I </w:t>
+      </w:r>
+      <w:r>
+        <w:t>tried using the</w:t>
+      </w:r>
+      <w:r>
+        <w:t xml:space="preserve"> </w:t>
+      </w:r>
+      <w:proofErr w:type="spellStart"/>
+      <w:r>
+        <w:t>CountVectorizer</w:t>
+      </w:r>
+      <w:proofErr w:type="spellEnd"/>
+      <w:r>
+        <w:t>.</w:t>
+      </w:r>
+      <w:r>
+        <w:t xml:space="preserve"> </w:t>
+      </w:r>
+      <w:proofErr w:type="spellStart"/>
+      <w:r>
+        <w:t>CountVectorizer</w:t>
+      </w:r>
+      <w:proofErr w:type="spellEnd"/>
+      <w:r>
+        <w:t xml:space="preserve"> </w:t>
+      </w:r>
+      <w:r>
+        <w:t xml:space="preserve">takes each word in the </w:t>
+      </w:r>
+      <w:proofErr w:type="spellStart"/>
+      <w:r>
+        <w:t>passed</w:t>
+      </w:r>
+      <w:proofErr w:type="spellEnd"/>
+      <w:r>
+        <w:t xml:space="preserve"> text and counts the frequency of that word for the given </w:t>
+      </w:r>
+      <w:r>
+        <w:t xml:space="preserve">text, and this is added to its vocabulary. </w:t>
+      </w:r>
+    </w:p>
+    <w:p>
+      <w:r>
+        <w:t>Since there was a lot of code examples, these had to be removed. This was done by checking for the &lt;code&gt; tag, and then simply removing the text. However, this meant that you lost the fact that this question contained code, so this was later replaced with the feature detector '</w:t>
+      </w:r>
+      <w:proofErr w:type="spellStart"/>
+      <w:r>
+        <w:t>has_codeblock</w:t>
+      </w:r>
+      <w:proofErr w:type="spellEnd"/>
+      <w:r>
+        <w:t>'.</w:t>
+      </w:r>
+      <w:r>
+        <w:t xml:space="preserve"> When also looking at the printed vocabulary, I saw that it contained a lot of hexadecimal and numerical values, so therefore these were also replaced with a feature detector called '</w:t>
+      </w:r>
+      <w:proofErr w:type="spellStart"/>
+      <w:r>
+        <w:t>has_hexadecimal</w:t>
+      </w:r>
+      <w:proofErr w:type="spellEnd"/>
+      <w:r>
+        <w:t>' and '</w:t>
+      </w:r>
+      <w:proofErr w:type="spellStart"/>
+      <w:r>
+        <w:t>has_numerical</w:t>
+      </w:r>
+      <w:proofErr w:type="spellEnd"/>
+      <w:r>
+        <w:t>'.</w:t>
+      </w:r>
+      <w:r>
+        <w:t xml:space="preserve"> Furthermore, there were a lot of dummy words used (an example is shown on the next slide), which had to be removed. The solution was the minimum document frequency </w:t>
+      </w:r>
+      <w:r>
+        <w:lastRenderedPageBreak/>
+        <w:t>parameter, which can be used to ignore words that appear in either less than a given percentage of the documents or a given number of documents.</w:t>
+      </w:r>
+    </w:p>
+    <w:p>
+      <w:r>
+        <w:t>To be able to find out what could be good features for separating the good and the bad questions, 200 questions where looked at on SO (based on highest/lowest voted).</w:t>
+      </w:r>
+      <w:r>
+        <w:t xml:space="preserve"> As previously mentioned, it was easier to spot the bad questions (e.g. hom</w:t>
+      </w:r>
+      <w:r>
+        <w:t>ework, bad code examples, etc).</w:t>
+      </w:r>
+    </w:p>
+    <w:p>
+      <w:r>
+        <w:t xml:space="preserve">For the homework words, I first attempted to use </w:t>
+      </w:r>
+      <w:proofErr w:type="spellStart"/>
+      <w:r>
+        <w:t>WordNet.synset</w:t>
+      </w:r>
+      <w:proofErr w:type="spellEnd"/>
+      <w:r>
+        <w:t xml:space="preserve">, but it only gave three words: </w:t>
+      </w:r>
+      <w:r>
+        <w:t>'homework</w:t>
+      </w:r>
+      <w:r>
+        <w:t>'</w:t>
+      </w:r>
+      <w:r>
+        <w:t xml:space="preserve">, </w:t>
+      </w:r>
+      <w:r>
+        <w:t>'</w:t>
+      </w:r>
+      <w:r>
+        <w:t>prep</w:t>
+      </w:r>
+      <w:r>
+        <w:t>'</w:t>
+      </w:r>
+      <w:r>
+        <w:t xml:space="preserve">, </w:t>
+      </w:r>
+      <w:r>
+        <w:t>'</w:t>
+      </w:r>
+      <w:r>
+        <w:t>preparation'</w:t>
+      </w:r>
+      <w:r>
+        <w:t>. I therefore looked at Thesaurus, which listed a lot more, and instead used my own defined dictionary. However, one issue were that the word 'assignment' could also be used in relation to programming terms (e.g. assignment operator), and I therefore had to split the Homework feature into two, one for homework words and one for the word 'assignment'.</w:t>
+      </w:r>
+    </w:p>
+    <w:p>
+      <w:r>
+        <w:t xml:space="preserve">I also saw that a lot of questions used links, either to link to external resource/tutorial or to show the "possible duplicate" flag. </w:t>
+      </w:r>
+    </w:p>
+    <w:p>
+      <w:pPr>
+        <w:rPr>
+          <w:i/>
+        </w:rPr>
+      </w:pPr>
+      <w:r>
+        <w:t>SO also uses Tags for their questions, where a question can have from 1 to 5 tags total. Tags comes in two variations, what I call external and attached.</w:t>
+      </w:r>
+      <w:r>
+        <w:t xml:space="preserve"> External are the list of tags (and their synonyms) that exists on the site, whereas attached are the ones the user has linked to their question. </w:t>
+      </w:r>
+      <w:r>
+        <w:t xml:space="preserve">The problem is that the attached tags are wrapped as HTML, which had to be removed. Furthermore, they were all in lower-case, so all the questions needed to be converted to </w:t>
+      </w:r>
+      <w:r>
+        <w:t xml:space="preserve">lower-case. In addition, they also needed to be sorted by word length, because there are two functionalities being used; Regular expression and string replacement. The regular expression looks for singular words only (e.g. 'C'), but since 'C++' counts the '+' as </w:t>
+      </w:r>
+      <w:proofErr w:type="spellStart"/>
+      <w:r>
+        <w:t>regex</w:t>
+      </w:r>
+      <w:proofErr w:type="spellEnd"/>
+      <w:r>
+        <w:t xml:space="preserve"> meaning 1 or more, string replacement had to be used. If the term 'C' was looked for, it would replace all single word entries only, meaning that occurrences of C++ would be '</w:t>
+      </w:r>
+      <w:proofErr w:type="spellStart"/>
+      <w:r>
+        <w:t>has_tag</w:t>
+      </w:r>
+      <w:proofErr w:type="spellEnd"/>
+      <w:r>
+        <w:t xml:space="preserve">'++. </w:t>
+      </w:r>
+      <w:r>
+        <w:rPr>
+          <w:i/>
+        </w:rPr>
+        <w:t>also something about string replacement replacing occurrences inside the word for singular terms</w:t>
+      </w:r>
+    </w:p>
+    <w:p>
+      <w:pPr>
+        <w:rPr>
+          <w:color w:val="000000"/>
+        </w:rPr>
+      </w:pPr>
+      <w:r>
+        <w:t xml:space="preserve">To avoid selecting some random parameter values, I used the default values from the </w:t>
+      </w:r>
+      <w:proofErr w:type="spellStart"/>
+      <w:r>
+        <w:t>Scikit</w:t>
+      </w:r>
+      <w:proofErr w:type="spellEnd"/>
+      <w:r>
+        <w:t xml:space="preserve">-learn tutorials and </w:t>
+      </w:r>
+      <w:proofErr w:type="spellStart"/>
+      <w:r>
+        <w:t>GridSearchCV</w:t>
+      </w:r>
+      <w:proofErr w:type="spellEnd"/>
+      <w:r>
+        <w:t>, which uses an exhaustive search. An exhaustive search means that it matches all the set values against each other to find the best match.</w:t>
+      </w:r>
+      <w:r>
+        <w:t xml:space="preserve"> As for the classifiers, two were selected, </w:t>
+      </w:r>
+      <w:r>
+        <w:t xml:space="preserve">Support Vector Classification (SVC) </w:t>
+      </w:r>
+      <w:r>
+        <w:rPr>
+          <w:color w:val="000000"/>
+        </w:rPr>
+        <w:t xml:space="preserve">and </w:t>
+      </w:r>
+      <w:r>
+        <w:t>Stochastic</w:t>
+      </w:r>
+      <w:r>
+        <w:t xml:space="preserve"> </w:t>
+      </w:r>
+      <w:r>
+        <w:t>Gradient Descent (SGD)</w:t>
+      </w:r>
+      <w:r>
+        <w:rPr>
+          <w:color w:val="000000"/>
+        </w:rPr>
+        <w:t>.</w:t>
+      </w:r>
+    </w:p>
+    <w:p>
+      <w:pPr>
+        <w:rPr>
+          <w:color w:val="000000"/>
+        </w:rPr>
+      </w:pPr>
+      <w:r>
+        <w:rPr>
+          <w:color w:val="000000"/>
+        </w:rPr>
+        <w:t xml:space="preserve">To have a replicable setting for the results, I used </w:t>
+      </w:r>
+      <w:proofErr w:type="spellStart"/>
+      <w:r>
+        <w:rPr>
+          <w:color w:val="000000"/>
+        </w:rPr>
+        <w:t>train_test_split</w:t>
+      </w:r>
+      <w:proofErr w:type="spellEnd"/>
+      <w:r>
+        <w:rPr>
+          <w:color w:val="000000"/>
+        </w:rPr>
+        <w:t xml:space="preserve"> from </w:t>
+      </w:r>
+      <w:proofErr w:type="spellStart"/>
+      <w:r>
+        <w:rPr>
+          <w:color w:val="000000"/>
+        </w:rPr>
+        <w:t>Scikit</w:t>
+      </w:r>
+      <w:proofErr w:type="spellEnd"/>
+      <w:r>
+        <w:rPr>
+          <w:color w:val="000000"/>
+        </w:rPr>
+        <w:t>-learn, which splits the data into a set amount of training and test data. You can also assign a random state, and if the random state value is the same, then the results will be the same for each time you run it with the same data and settings.</w:t>
+      </w:r>
+      <w:r>
+        <w:rPr>
+          <w:color w:val="000000"/>
+        </w:rPr>
+        <w:t xml:space="preserve"> I also used cross-validation, which does its own validation on the training data, by splitting it into folds. The data is then trained on k-1 folds, and evaluated against the last fold.</w:t>
+      </w:r>
+    </w:p>
+    <w:p>
+      <w:pPr>
+        <w:pStyle w:val="Overskrift2"/>
+      </w:pPr>
+      <w:r>
+        <w:t xml:space="preserve">Slide 10: Picture of dummy word </w:t>
+      </w:r>
+    </w:p>
+    <w:p>
+      <w:r>
+        <w:t xml:space="preserve">Title: </w:t>
+      </w:r>
+      <w:proofErr w:type="spellStart"/>
+      <w:r>
+        <w:t>Wordrap</w:t>
+      </w:r>
+      <w:proofErr w:type="spellEnd"/>
+      <w:r>
+        <w:t xml:space="preserve"> a very long string</w:t>
+      </w:r>
+    </w:p>
+    <w:p>
+      <w:pPr>
+        <w:rPr>
+          <w:rFonts w:asciiTheme="majorHAnsi" w:eastAsiaTheme="majorEastAsia" w:hAnsiTheme="majorHAnsi" w:cstheme="majorBidi"/>
+          <w:b/>
+          <w:bCs/>
+          <w:color w:val="4F81BD" w:themeColor="accent1"/>
+          <w:sz w:val="26"/>
+          <w:szCs w:val="26"/>
+        </w:rPr>
+      </w:pPr>
+      <w:r>
+        <w:br w:type="page"/>
+      </w:r>
+    </w:p>
+    <w:p>
+      <w:pPr>
+        <w:pStyle w:val="Overskrift2"/>
+      </w:pPr>
+      <w:r>
+        <w:lastRenderedPageBreak/>
+        <w:t xml:space="preserve">Slide </w:t>
+      </w:r>
+      <w:r>
+        <w:t>11</w:t>
+      </w:r>
+      <w:r>
+        <w:t>:</w:t>
+      </w:r>
+      <w:r>
+        <w:t xml:space="preserve"> </w:t>
+      </w:r>
+      <w:r>
+        <w:t>Experiments and Results</w:t>
+      </w:r>
+    </w:p>
+    <w:p>
+      <w:r>
+        <w:t>A total of s</w:t>
+      </w:r>
+      <w:r>
+        <w:t>ix different features were selected:</w:t>
       </w:r>
     </w:p>
     <w:p>
@@ -812,95 +1371,39 @@
         <w:pStyle w:val="Listeavsnitt"/>
         <w:numPr>
           <w:ilvl w:val="0"/>
-          <w:numId w:val="10"/>
+          <w:numId w:val="20"/>
         </w:numPr>
         <w:rPr>
           <w:lang w:val="nb-NO"/>
         </w:rPr>
       </w:pPr>
-      <w:r>
-        <w:t>Four kernels:</w:t>
-      </w:r>
-    </w:p>
-    <w:p>
-      <w:pPr>
-        <w:pStyle w:val="Listeavsnitt"/>
-        <w:numPr>
-          <w:ilvl w:val="1"/>
-          <w:numId w:val="10"/>
-        </w:numPr>
-        <w:rPr>
-          <w:lang w:val="nb-NO"/>
-        </w:rPr>
-      </w:pPr>
-      <w:r>
-        <w:t>Linear</w:t>
-      </w:r>
-    </w:p>
-    <w:p>
-      <w:pPr>
-        <w:pStyle w:val="Listeavsnitt"/>
-        <w:numPr>
-          <w:ilvl w:val="1"/>
-          <w:numId w:val="10"/>
-        </w:numPr>
-        <w:rPr>
-          <w:lang w:val="nb-NO"/>
-        </w:rPr>
-      </w:pPr>
-      <w:r>
-        <w:t>Radial Basis Function (RBF)</w:t>
-      </w:r>
-    </w:p>
-    <w:p>
-      <w:pPr>
-        <w:pStyle w:val="Listeavsnitt"/>
-        <w:numPr>
-          <w:ilvl w:val="1"/>
-          <w:numId w:val="10"/>
-        </w:numPr>
-        <w:rPr>
-          <w:lang w:val="nb-NO"/>
-        </w:rPr>
-      </w:pPr>
-      <w:r>
-        <w:t>Polynomial</w:t>
-      </w:r>
-    </w:p>
-    <w:p>
-      <w:pPr>
-        <w:pStyle w:val="Listeavsnitt"/>
-        <w:numPr>
-          <w:ilvl w:val="1"/>
-          <w:numId w:val="10"/>
-        </w:numPr>
-        <w:rPr>
-          <w:lang w:val="nb-NO"/>
-        </w:rPr>
-      </w:pPr>
-      <w:r>
-        <w:t xml:space="preserve">Sigmoid </w:t>
-      </w:r>
-    </w:p>
-    <w:p>
-      <w:pPr>
-        <w:pStyle w:val="Overskrift2"/>
-      </w:pPr>
-      <w:r>
-        <w:lastRenderedPageBreak/>
-        <w:t xml:space="preserve">Slide </w:t>
-      </w:r>
-      <w:r>
-        <w:t>9</w:t>
-      </w:r>
-      <w:r>
-        <w:t>:</w:t>
-      </w:r>
-      <w:r>
+      <w:proofErr w:type="spellStart"/>
+      <w:r>
+        <w:rPr>
+          <w:lang w:val="nb-NO"/>
+        </w:rPr>
+        <w:t>Code</w:t>
+      </w:r>
+      <w:proofErr w:type="spellEnd"/>
+      <w:r>
+        <w:rPr>
+          <w:lang w:val="nb-NO"/>
+        </w:rPr>
         <w:t xml:space="preserve"> </w:t>
       </w:r>
-      <w:r>
-        <w:t>Methodology</w:t>
+      <w:proofErr w:type="spellStart"/>
+      <w:r>
+        <w:rPr>
+          <w:lang w:val="nb-NO"/>
+        </w:rPr>
+        <w:t>samples</w:t>
+      </w:r>
+      <w:proofErr w:type="spellEnd"/>
+      <w:r>
+        <w:rPr>
+          <w:lang w:val="nb-NO"/>
+        </w:rPr>
+        <w:t xml:space="preserve"> </w:t>
       </w:r>
     </w:p>
     <w:p>
@@ -908,104 +1411,24 @@
         <w:pStyle w:val="Listeavsnitt"/>
         <w:numPr>
           <w:ilvl w:val="0"/>
-          <w:numId w:val="12"/>
+          <w:numId w:val="20"/>
         </w:numPr>
-      </w:pPr>
-      <w:r>
-        <w:t xml:space="preserve">Data set based on data dump from Stack Exchange Archive </w:t>
-      </w:r>
-    </w:p>
-    <w:p>
-      <w:pPr>
-        <w:pStyle w:val="Listeavsnitt"/>
-        <w:numPr>
-          <w:ilvl w:val="1"/>
-          <w:numId w:val="12"/>
-        </w:numPr>
-      </w:pPr>
-      <w:r>
-        <w:t xml:space="preserve">Contains XML files based on table content </w:t>
-      </w:r>
-    </w:p>
-    <w:p>
-      <w:pPr>
-        <w:pStyle w:val="Listeavsnitt"/>
-        <w:numPr>
-          <w:ilvl w:val="1"/>
-          <w:numId w:val="12"/>
-        </w:numPr>
-        <w:rPr>
-          <w:lang w:val="nb-NO"/>
-        </w:rPr>
-      </w:pPr>
-      <w:proofErr w:type="spellStart"/>
-      <w:r>
-        <w:rPr>
-          <w:lang w:val="nb-NO"/>
-        </w:rPr>
-        <w:t>Imported</w:t>
-      </w:r>
-      <w:proofErr w:type="spellEnd"/>
-      <w:r>
-        <w:rPr>
-          <w:lang w:val="nb-NO"/>
-        </w:rPr>
-        <w:t xml:space="preserve"> data </w:t>
-      </w:r>
-      <w:proofErr w:type="spellStart"/>
-      <w:r>
-        <w:rPr>
-          <w:lang w:val="nb-NO"/>
-        </w:rPr>
-        <w:t>into</w:t>
-      </w:r>
-      <w:proofErr w:type="spellEnd"/>
-      <w:r>
-        <w:rPr>
-          <w:lang w:val="nb-NO"/>
-        </w:rPr>
-        <w:t xml:space="preserve"> </w:t>
-      </w:r>
-      <w:proofErr w:type="spellStart"/>
-      <w:r>
-        <w:rPr>
-          <w:lang w:val="nb-NO"/>
-        </w:rPr>
-        <w:t>MySQL</w:t>
-      </w:r>
-      <w:proofErr w:type="spellEnd"/>
-      <w:r>
-        <w:rPr>
-          <w:lang w:val="nb-NO"/>
-        </w:rPr>
-        <w:t xml:space="preserve"> database</w:t>
-      </w:r>
-    </w:p>
-    <w:p>
-      <w:pPr>
-        <w:pStyle w:val="Listeavsnitt"/>
-        <w:numPr>
-          <w:ilvl w:val="1"/>
-          <w:numId w:val="12"/>
-        </w:numPr>
-      </w:pPr>
-      <w:r>
-        <w:t xml:space="preserve">Imported data from </w:t>
-      </w:r>
-      <w:proofErr w:type="spellStart"/>
-      <w:r>
-        <w:t>MySQL</w:t>
-      </w:r>
-      <w:proofErr w:type="spellEnd"/>
-      <w:r>
-        <w:t xml:space="preserve"> database into </w:t>
-      </w:r>
-      <w:proofErr w:type="spellStart"/>
-      <w:r>
-        <w:t>Pandas.DataFrame</w:t>
-      </w:r>
-      <w:proofErr w:type="spellEnd"/>
-      <w:r>
+        <w:rPr>
+          <w:lang w:val="nb-NO"/>
+        </w:rPr>
+      </w:pPr>
+      <w:proofErr w:type="spellStart"/>
+      <w:r>
+        <w:rPr>
+          <w:lang w:val="nb-NO"/>
+        </w:rPr>
+        <w:t>Hexadecimal</w:t>
+      </w:r>
+      <w:proofErr w:type="spellEnd"/>
+      <w:r>
+        <w:rPr>
+          <w:lang w:val="nb-NO"/>
+        </w:rPr>
         <w:t xml:space="preserve"> </w:t>
       </w:r>
     </w:p>
@@ -1014,19 +1437,17 @@
         <w:pStyle w:val="Listeavsnitt"/>
         <w:numPr>
           <w:ilvl w:val="0"/>
-          <w:numId w:val="12"/>
+          <w:numId w:val="20"/>
         </w:numPr>
       </w:pPr>
       <w:r>
-        <w:t xml:space="preserve">Development: Python 3.5 and </w:t>
-      </w:r>
-      <w:proofErr w:type="spellStart"/>
-      <w:r>
-        <w:t>Scikit</w:t>
-      </w:r>
-      <w:proofErr w:type="spellEnd"/>
-      <w:r>
-        <w:t xml:space="preserve">-learn (0.18.dev0) </w:t>
+        <w:t>Homework (synonyms for homework</w:t>
+      </w:r>
+      <w:r>
+        <w:t xml:space="preserve"> and assignment</w:t>
+      </w:r>
+      <w:r>
+        <w:t>)</w:t>
       </w:r>
     </w:p>
     <w:p>
@@ -1034,39 +1455,17 @@
         <w:pStyle w:val="Listeavsnitt"/>
         <w:numPr>
           <w:ilvl w:val="0"/>
-          <w:numId w:val="12"/>
+          <w:numId w:val="20"/>
         </w:numPr>
         <w:rPr>
           <w:lang w:val="nb-NO"/>
         </w:rPr>
       </w:pPr>
-      <w:proofErr w:type="spellStart"/>
-      <w:r>
-        <w:rPr>
-          <w:lang w:val="nb-NO"/>
-        </w:rPr>
-        <w:t>Question</w:t>
-      </w:r>
-      <w:proofErr w:type="spellEnd"/>
-      <w:r>
-        <w:rPr>
-          <w:lang w:val="nb-NO"/>
-        </w:rPr>
-        <w:t xml:space="preserve"> </w:t>
-      </w:r>
-      <w:proofErr w:type="spellStart"/>
-      <w:r>
-        <w:rPr>
-          <w:lang w:val="nb-NO"/>
-        </w:rPr>
-        <w:t>processing</w:t>
-      </w:r>
-      <w:proofErr w:type="spellEnd"/>
-      <w:r>
-        <w:rPr>
-          <w:lang w:val="nb-NO"/>
-        </w:rPr>
-        <w:t xml:space="preserve"> </w:t>
+      <w:r>
+        <w:rPr>
+          <w:lang w:val="nb-NO"/>
+        </w:rPr>
+        <w:t>Links</w:t>
       </w:r>
     </w:p>
     <w:p>
@@ -1074,7 +1473,7 @@
         <w:pStyle w:val="Listeavsnitt"/>
         <w:numPr>
           <w:ilvl w:val="0"/>
-          <w:numId w:val="12"/>
+          <w:numId w:val="20"/>
         </w:numPr>
         <w:rPr>
           <w:lang w:val="nb-NO"/>
@@ -1085,7 +1484,7 @@
         <w:rPr>
           <w:lang w:val="nb-NO"/>
         </w:rPr>
-        <w:t>Selecting</w:t>
+        <w:t>Numerical</w:t>
       </w:r>
       <w:proofErr w:type="spellEnd"/>
       <w:r>
@@ -1093,20 +1492,6 @@
           <w:lang w:val="nb-NO"/>
         </w:rPr>
         <w:t xml:space="preserve"> </w:t>
-      </w:r>
-      <w:proofErr w:type="spellStart"/>
-      <w:r>
-        <w:rPr>
-          <w:lang w:val="nb-NO"/>
-        </w:rPr>
-        <w:t>questions</w:t>
-      </w:r>
-      <w:proofErr w:type="spellEnd"/>
-      <w:r>
-        <w:rPr>
-          <w:lang w:val="nb-NO"/>
-        </w:rPr>
-        <w:t xml:space="preserve"> and features</w:t>
       </w:r>
     </w:p>
     <w:p>
@@ -1114,37 +1499,35 @@
         <w:pStyle w:val="Listeavsnitt"/>
         <w:numPr>
           <w:ilvl w:val="0"/>
-          <w:numId w:val="12"/>
+          <w:numId w:val="20"/>
         </w:numPr>
       </w:pPr>
       <w:r>
-        <w:rPr>
-          <w:lang w:val="en-US"/>
-        </w:rPr>
-        <w:t>Selecting estimator and parameters for classification</w:t>
-      </w:r>
-      <w:r>
-        <w:t xml:space="preserve"> </w:t>
-      </w:r>
-    </w:p>
-    <w:p>
-      <w:pPr>
-        <w:pStyle w:val="Overskrift2"/>
-      </w:pPr>
-      <w:r>
-        <w:t xml:space="preserve">Slide </w:t>
-      </w:r>
-      <w:r>
-        <w:t>9</w:t>
-      </w:r>
-      <w:r>
-        <w:t>:</w:t>
-      </w:r>
-      <w:r>
-        <w:t xml:space="preserve"> </w:t>
-      </w:r>
-      <w:r>
-        <w:t>Experiments and Results</w:t>
+        <w:t xml:space="preserve">Tags </w:t>
+      </w:r>
+      <w:r>
+        <w:t>(external and attached), e</w:t>
+      </w:r>
+      <w:r>
+        <w:t>xternal replaced to many "normal words"</w:t>
+      </w:r>
+    </w:p>
+    <w:p>
+      <w:pPr>
+        <w:pStyle w:val="Listeavsnitt"/>
+        <w:numPr>
+          <w:ilvl w:val="0"/>
+          <w:numId w:val="20"/>
+        </w:numPr>
+      </w:pPr>
+      <w:r>
+        <w:t>All features</w:t>
+      </w:r>
+      <w:r>
+        <w:t xml:space="preserve"> (using only </w:t>
+      </w:r>
+      <w:r>
+        <w:t>homework and attached)</w:t>
       </w:r>
     </w:p>
     <w:p>
@@ -1162,7 +1545,7 @@
         <w:rPr>
           <w:lang w:val="nb-NO"/>
         </w:rPr>
-        <w:t xml:space="preserve">6 </w:t>
+        <w:t xml:space="preserve">4 </w:t>
       </w:r>
       <w:proofErr w:type="spellStart"/>
       <w:r>
@@ -1176,7 +1559,21 @@
         <w:rPr>
           <w:lang w:val="nb-NO"/>
         </w:rPr>
-        <w:t xml:space="preserve"> features</w:t>
+        <w:t xml:space="preserve"> </w:t>
+      </w:r>
+      <w:proofErr w:type="spellStart"/>
+      <w:r>
+        <w:rPr>
+          <w:lang w:val="nb-NO"/>
+        </w:rPr>
+        <w:t>experiments</w:t>
+      </w:r>
+      <w:proofErr w:type="spellEnd"/>
+      <w:r>
+        <w:rPr>
+          <w:lang w:val="nb-NO"/>
+        </w:rPr>
+        <w:t xml:space="preserve"> </w:t>
       </w:r>
     </w:p>
     <w:p>
@@ -1186,37 +1583,9 @@
           <w:ilvl w:val="1"/>
           <w:numId w:val="14"/>
         </w:numPr>
-        <w:rPr>
-          <w:lang w:val="nb-NO"/>
-        </w:rPr>
-      </w:pPr>
-      <w:proofErr w:type="spellStart"/>
-      <w:r>
-        <w:rPr>
-          <w:lang w:val="nb-NO"/>
-        </w:rPr>
-        <w:t>Code</w:t>
-      </w:r>
-      <w:proofErr w:type="spellEnd"/>
-      <w:r>
-        <w:rPr>
-          <w:lang w:val="nb-NO"/>
-        </w:rPr>
-        <w:t xml:space="preserve"> </w:t>
-      </w:r>
-      <w:proofErr w:type="spellStart"/>
-      <w:r>
-        <w:rPr>
-          <w:lang w:val="nb-NO"/>
-        </w:rPr>
-        <w:t>samples</w:t>
-      </w:r>
-      <w:proofErr w:type="spellEnd"/>
-      <w:r>
-        <w:rPr>
-          <w:lang w:val="nb-NO"/>
-        </w:rPr>
-        <w:t xml:space="preserve"> </w:t>
+      </w:pPr>
+      <w:r>
+        <w:t xml:space="preserve">Unprocessed data set vs. all singular feature, and all questions </w:t>
       </w:r>
     </w:p>
     <w:p>
@@ -1226,23 +1595,15 @@
           <w:ilvl w:val="1"/>
           <w:numId w:val="14"/>
         </w:numPr>
-        <w:rPr>
-          <w:lang w:val="nb-NO"/>
-        </w:rPr>
-      </w:pPr>
-      <w:proofErr w:type="spellStart"/>
-      <w:r>
-        <w:rPr>
-          <w:lang w:val="nb-NO"/>
-        </w:rPr>
-        <w:t>Hexadecimal</w:t>
-      </w:r>
-      <w:proofErr w:type="spellEnd"/>
-      <w:r>
-        <w:rPr>
-          <w:lang w:val="nb-NO"/>
-        </w:rPr>
-        <w:t xml:space="preserve"> </w:t>
+      </w:pPr>
+      <w:r>
+        <w:t xml:space="preserve">Unprocessed data set vs. all singular features, and question </w:t>
+      </w:r>
+      <w:r>
+        <w:t>occurrence</w:t>
+      </w:r>
+      <w:r>
+        <w:t xml:space="preserve"> only </w:t>
       </w:r>
     </w:p>
     <w:p>
@@ -1252,37 +1613,9 @@
           <w:ilvl w:val="1"/>
           <w:numId w:val="14"/>
         </w:numPr>
-        <w:rPr>
-          <w:lang w:val="nb-NO"/>
-        </w:rPr>
-      </w:pPr>
-      <w:proofErr w:type="spellStart"/>
-      <w:r>
-        <w:rPr>
-          <w:lang w:val="nb-NO"/>
-        </w:rPr>
-        <w:t>Homework</w:t>
-      </w:r>
-      <w:proofErr w:type="spellEnd"/>
-      <w:r>
-        <w:rPr>
-          <w:lang w:val="nb-NO"/>
-        </w:rPr>
-        <w:t xml:space="preserve"> (synonyms for </w:t>
-      </w:r>
-      <w:proofErr w:type="spellStart"/>
-      <w:r>
-        <w:rPr>
-          <w:lang w:val="nb-NO"/>
-        </w:rPr>
-        <w:t>homework</w:t>
-      </w:r>
-      <w:proofErr w:type="spellEnd"/>
-      <w:r>
-        <w:rPr>
-          <w:lang w:val="nb-NO"/>
-        </w:rPr>
-        <w:t>)</w:t>
+      </w:pPr>
+      <w:r>
+        <w:t xml:space="preserve">Unprocessed data set vs. selected set of features only </w:t>
       </w:r>
     </w:p>
     <w:p>
@@ -1292,184 +1625,6 @@
           <w:ilvl w:val="1"/>
           <w:numId w:val="14"/>
         </w:numPr>
-        <w:rPr>
-          <w:lang w:val="nb-NO"/>
-        </w:rPr>
-      </w:pPr>
-      <w:r>
-        <w:rPr>
-          <w:lang w:val="nb-NO"/>
-        </w:rPr>
-        <w:t>Links</w:t>
-      </w:r>
-    </w:p>
-    <w:p>
-      <w:pPr>
-        <w:pStyle w:val="Listeavsnitt"/>
-        <w:numPr>
-          <w:ilvl w:val="1"/>
-          <w:numId w:val="14"/>
-        </w:numPr>
-        <w:rPr>
-          <w:lang w:val="nb-NO"/>
-        </w:rPr>
-      </w:pPr>
-      <w:proofErr w:type="spellStart"/>
-      <w:r>
-        <w:rPr>
-          <w:lang w:val="nb-NO"/>
-        </w:rPr>
-        <w:t>Numerical</w:t>
-      </w:r>
-      <w:proofErr w:type="spellEnd"/>
-      <w:r>
-        <w:rPr>
-          <w:lang w:val="nb-NO"/>
-        </w:rPr>
-        <w:t xml:space="preserve"> </w:t>
-      </w:r>
-    </w:p>
-    <w:p>
-      <w:pPr>
-        <w:pStyle w:val="Listeavsnitt"/>
-        <w:numPr>
-          <w:ilvl w:val="1"/>
-          <w:numId w:val="14"/>
-        </w:numPr>
-        <w:rPr>
-          <w:lang w:val="nb-NO"/>
-        </w:rPr>
-      </w:pPr>
-      <w:proofErr w:type="spellStart"/>
-      <w:r>
-        <w:rPr>
-          <w:lang w:val="nb-NO"/>
-        </w:rPr>
-        <w:t>Tags</w:t>
-      </w:r>
-      <w:proofErr w:type="spellEnd"/>
-      <w:r>
-        <w:rPr>
-          <w:lang w:val="nb-NO"/>
-        </w:rPr>
-        <w:t xml:space="preserve"> </w:t>
-      </w:r>
-    </w:p>
-    <w:p>
-      <w:pPr>
-        <w:pStyle w:val="Listeavsnitt"/>
-        <w:numPr>
-          <w:ilvl w:val="1"/>
-          <w:numId w:val="14"/>
-        </w:numPr>
-        <w:rPr>
-          <w:lang w:val="nb-NO"/>
-        </w:rPr>
-      </w:pPr>
-      <w:r>
-        <w:rPr>
-          <w:lang w:val="nb-NO"/>
-        </w:rPr>
-        <w:t>All features</w:t>
-      </w:r>
-    </w:p>
-    <w:p>
-      <w:pPr>
-        <w:pStyle w:val="Listeavsnitt"/>
-        <w:numPr>
-          <w:ilvl w:val="0"/>
-          <w:numId w:val="14"/>
-        </w:numPr>
-        <w:rPr>
-          <w:lang w:val="nb-NO"/>
-        </w:rPr>
-      </w:pPr>
-      <w:r>
-        <w:rPr>
-          <w:lang w:val="nb-NO"/>
-        </w:rPr>
-        <w:t xml:space="preserve">4 </w:t>
-      </w:r>
-      <w:proofErr w:type="spellStart"/>
-      <w:r>
-        <w:rPr>
-          <w:lang w:val="nb-NO"/>
-        </w:rPr>
-        <w:t>different</w:t>
-      </w:r>
-      <w:proofErr w:type="spellEnd"/>
-      <w:r>
-        <w:rPr>
-          <w:lang w:val="nb-NO"/>
-        </w:rPr>
-        <w:t xml:space="preserve"> </w:t>
-      </w:r>
-      <w:proofErr w:type="spellStart"/>
-      <w:r>
-        <w:rPr>
-          <w:lang w:val="nb-NO"/>
-        </w:rPr>
-        <w:t>experiments</w:t>
-      </w:r>
-      <w:proofErr w:type="spellEnd"/>
-      <w:r>
-        <w:rPr>
-          <w:lang w:val="nb-NO"/>
-        </w:rPr>
-        <w:t xml:space="preserve"> </w:t>
-      </w:r>
-    </w:p>
-    <w:p>
-      <w:pPr>
-        <w:pStyle w:val="Listeavsnitt"/>
-        <w:numPr>
-          <w:ilvl w:val="1"/>
-          <w:numId w:val="14"/>
-        </w:numPr>
-      </w:pPr>
-      <w:r>
-        <w:t xml:space="preserve">Unprocessed data set vs. all singular feature, and all questions </w:t>
-      </w:r>
-    </w:p>
-    <w:p>
-      <w:pPr>
-        <w:pStyle w:val="Listeavsnitt"/>
-        <w:numPr>
-          <w:ilvl w:val="1"/>
-          <w:numId w:val="14"/>
-        </w:numPr>
-      </w:pPr>
-      <w:r>
-        <w:t xml:space="preserve">Unprocessed data set vs. all singular features, and question </w:t>
-      </w:r>
-      <w:proofErr w:type="spellStart"/>
-      <w:r>
-        <w:t>occurence</w:t>
-      </w:r>
-      <w:proofErr w:type="spellEnd"/>
-      <w:r>
-        <w:t xml:space="preserve"> only </w:t>
-      </w:r>
-    </w:p>
-    <w:p>
-      <w:pPr>
-        <w:pStyle w:val="Listeavsnitt"/>
-        <w:numPr>
-          <w:ilvl w:val="1"/>
-          <w:numId w:val="14"/>
-        </w:numPr>
-      </w:pPr>
-      <w:r>
-        <w:t xml:space="preserve">Unprocessed data set vs. selected set of features only </w:t>
-      </w:r>
-    </w:p>
-    <w:p>
-      <w:pPr>
-        <w:pStyle w:val="Listeavsnitt"/>
-        <w:numPr>
-          <w:ilvl w:val="1"/>
-          <w:numId w:val="14"/>
-        </w:numPr>
       </w:pPr>
       <w:r>
         <w:t xml:space="preserve">Stochastic Gradient Descent (SGD) as classifier </w:t>
@@ -1483,7 +1638,7 @@
         <w:t xml:space="preserve">Slide </w:t>
       </w:r>
       <w:r>
-        <w:t>11</w:t>
+        <w:t>12</w:t>
       </w:r>
       <w:r>
         <w:t>:</w:t>
@@ -1708,7 +1863,7 @@
         <w:t xml:space="preserve">Slide </w:t>
       </w:r>
       <w:r>
-        <w:t>12</w:t>
+        <w:t>13</w:t>
       </w:r>
       <w:r>
         <w:t>:</w:t>
@@ -1739,7 +1894,7 @@
         <w:t xml:space="preserve">Slide </w:t>
       </w:r>
       <w:r>
-        <w:t>13</w:t>
+        <w:t>14</w:t>
       </w:r>
       <w:r>
         <w:t>:</w:t>
@@ -1762,7 +1917,7 @@
         <w:t xml:space="preserve">Slide </w:t>
       </w:r>
       <w:r>
-        <w:t>14</w:t>
+        <w:t>15</w:t>
       </w:r>
       <w:r>
         <w:t>:</w:t>
@@ -1776,6 +1931,7 @@
     </w:p>
     <w:p/>
     <w:sectPr>
+      <w:footerReference w:type="default" r:id="rId8"/>
       <w:pgSz w:w="11906" w:h="16838"/>
       <w:pgMar w:top="1417" w:right="1417" w:bottom="1417" w:left="1417" w:header="708" w:footer="708" w:gutter="0"/>
       <w:cols w:space="708"/>
@@ -1785,6 +1941,91 @@
 </w:document>
 </file>
 
+<file path=word/endnotes.xml><?xml version="1.0" encoding="utf-8"?>
+<w:endnotes xmlns:ve="http://schemas.openxmlformats.org/markup-compatibility/2006" xmlns:o="urn:schemas-microsoft-com:office:office" xmlns:r="http://schemas.openxmlformats.org/officeDocument/2006/relationships" xmlns:m="http://schemas.openxmlformats.org/officeDocument/2006/math" xmlns:v="urn:schemas-microsoft-com:vml" xmlns:wp="http://schemas.openxmlformats.org/drawingml/2006/wordprocessingDrawing" xmlns:w10="urn:schemas-microsoft-com:office:word" xmlns:w="http://schemas.openxmlformats.org/wordprocessingml/2006/main" xmlns:wne="http://schemas.microsoft.com/office/word/2006/wordml">
+  <w:endnote w:type="separator" w:id="-1">
+    <w:p>
+      <w:pPr>
+        <w:spacing w:after="0" w:line="240" w:lineRule="auto"/>
+      </w:pPr>
+      <w:r>
+        <w:separator/>
+      </w:r>
+    </w:p>
+  </w:endnote>
+  <w:endnote w:type="continuationSeparator" w:id="0">
+    <w:p>
+      <w:pPr>
+        <w:spacing w:after="0" w:line="240" w:lineRule="auto"/>
+      </w:pPr>
+      <w:r>
+        <w:continuationSeparator/>
+      </w:r>
+    </w:p>
+  </w:endnote>
+</w:endnotes>
+</file>
+
+<file path=word/footer1.xml><?xml version="1.0" encoding="utf-8"?>
+<w:ftr xmlns:ve="http://schemas.openxmlformats.org/markup-compatibility/2006" xmlns:o="urn:schemas-microsoft-com:office:office" xmlns:r="http://schemas.openxmlformats.org/officeDocument/2006/relationships" xmlns:m="http://schemas.openxmlformats.org/officeDocument/2006/math" xmlns:v="urn:schemas-microsoft-com:vml" xmlns:wp="http://schemas.openxmlformats.org/drawingml/2006/wordprocessingDrawing" xmlns:w10="urn:schemas-microsoft-com:office:word" xmlns:w="http://schemas.openxmlformats.org/wordprocessingml/2006/main" xmlns:wne="http://schemas.microsoft.com/office/word/2006/wordml">
+  <w:sdt>
+    <w:sdtPr>
+      <w:id w:val="414540516"/>
+      <w:docPartObj>
+        <w:docPartGallery w:val="Page Numbers (Bottom of Page)"/>
+        <w:docPartUnique/>
+      </w:docPartObj>
+    </w:sdtPr>
+    <w:sdtContent>
+      <w:p>
+        <w:pPr>
+          <w:pStyle w:val="Bunntekst"/>
+          <w:jc w:val="right"/>
+        </w:pPr>
+        <w:fldSimple w:instr=" PAGE   \* MERGEFORMAT ">
+          <w:r>
+            <w:rPr>
+              <w:noProof/>
+            </w:rPr>
+            <w:t>6</w:t>
+          </w:r>
+        </w:fldSimple>
+      </w:p>
+    </w:sdtContent>
+  </w:sdt>
+  <w:p>
+    <w:pPr>
+      <w:pStyle w:val="Bunntekst"/>
+    </w:pPr>
+  </w:p>
+</w:ftr>
+</file>
+
+<file path=word/footnotes.xml><?xml version="1.0" encoding="utf-8"?>
+<w:footnotes xmlns:ve="http://schemas.openxmlformats.org/markup-compatibility/2006" xmlns:o="urn:schemas-microsoft-com:office:office" xmlns:r="http://schemas.openxmlformats.org/officeDocument/2006/relationships" xmlns:m="http://schemas.openxmlformats.org/officeDocument/2006/math" xmlns:v="urn:schemas-microsoft-com:vml" xmlns:wp="http://schemas.openxmlformats.org/drawingml/2006/wordprocessingDrawing" xmlns:w10="urn:schemas-microsoft-com:office:word" xmlns:w="http://schemas.openxmlformats.org/wordprocessingml/2006/main" xmlns:wne="http://schemas.microsoft.com/office/word/2006/wordml">
+  <w:footnote w:type="separator" w:id="-1">
+    <w:p>
+      <w:pPr>
+        <w:spacing w:after="0" w:line="240" w:lineRule="auto"/>
+      </w:pPr>
+      <w:r>
+        <w:separator/>
+      </w:r>
+    </w:p>
+  </w:footnote>
+  <w:footnote w:type="continuationSeparator" w:id="0">
+    <w:p>
+      <w:pPr>
+        <w:spacing w:after="0" w:line="240" w:lineRule="auto"/>
+      </w:pPr>
+      <w:r>
+        <w:continuationSeparator/>
+      </w:r>
+    </w:p>
+  </w:footnote>
+</w:footnotes>
+</file>
+
 <file path=word/numbering.xml><?xml version="1.0" encoding="utf-8"?>
 <w:numbering xmlns:ve="http://schemas.openxmlformats.org/markup-compatibility/2006" xmlns:o="urn:schemas-microsoft-com:office:office" xmlns:r="http://schemas.openxmlformats.org/officeDocument/2006/relationships" xmlns:m="http://schemas.openxmlformats.org/officeDocument/2006/math" xmlns:v="urn:schemas-microsoft-com:vml" xmlns:wp="http://schemas.openxmlformats.org/drawingml/2006/wordprocessingDrawing" xmlns:w10="urn:schemas-microsoft-com:office:word" xmlns:w="http://schemas.openxmlformats.org/wordprocessingml/2006/main" xmlns:wne="http://schemas.microsoft.com/office/word/2006/wordml">
   <w:abstractNum w:abstractNumId="0">
@@ -2321,6 +2562,119 @@
     </w:lvl>
   </w:abstractNum>
   <w:abstractNum w:abstractNumId="4">
+    <w:nsid w:val="0F067EC3"/>
+    <w:multiLevelType w:val="hybridMultilevel"/>
+    <w:tmpl w:val="9EBC42A2"/>
+    <w:lvl w:ilvl="0" w:tplc="04140001">
+      <w:start w:val="1"/>
+      <w:numFmt w:val="bullet"/>
+      <w:lvlText w:val=""/>
+      <w:lvlJc w:val="left"/>
+      <w:pPr>
+        <w:ind w:left="720" w:hanging="360"/>
+      </w:pPr>
+      <w:rPr>
+        <w:rFonts w:ascii="Symbol" w:hAnsi="Symbol" w:hint="default"/>
+      </w:rPr>
+    </w:lvl>
+    <w:lvl w:ilvl="1" w:tplc="04140003" w:tentative="1">
+      <w:start w:val="1"/>
+      <w:numFmt w:val="bullet"/>
+      <w:lvlText w:val="o"/>
+      <w:lvlJc w:val="left"/>
+      <w:pPr>
+        <w:ind w:left="1440" w:hanging="360"/>
+      </w:pPr>
+      <w:rPr>
+        <w:rFonts w:ascii="Courier New" w:hAnsi="Courier New" w:cs="Courier New" w:hint="default"/>
+      </w:rPr>
+    </w:lvl>
+    <w:lvl w:ilvl="2" w:tplc="04140005" w:tentative="1">
+      <w:start w:val="1"/>
+      <w:numFmt w:val="bullet"/>
+      <w:lvlText w:val=""/>
+      <w:lvlJc w:val="left"/>
+      <w:pPr>
+        <w:ind w:left="2160" w:hanging="360"/>
+      </w:pPr>
+      <w:rPr>
+        <w:rFonts w:ascii="Wingdings" w:hAnsi="Wingdings" w:hint="default"/>
+      </w:rPr>
+    </w:lvl>
+    <w:lvl w:ilvl="3" w:tplc="04140001" w:tentative="1">
+      <w:start w:val="1"/>
+      <w:numFmt w:val="bullet"/>
+      <w:lvlText w:val=""/>
+      <w:lvlJc w:val="left"/>
+      <w:pPr>
+        <w:ind w:left="2880" w:hanging="360"/>
+      </w:pPr>
+      <w:rPr>
+        <w:rFonts w:ascii="Symbol" w:hAnsi="Symbol" w:hint="default"/>
+      </w:rPr>
+    </w:lvl>
+    <w:lvl w:ilvl="4" w:tplc="04140003" w:tentative="1">
+      <w:start w:val="1"/>
+      <w:numFmt w:val="bullet"/>
+      <w:lvlText w:val="o"/>
+      <w:lvlJc w:val="left"/>
+      <w:pPr>
+        <w:ind w:left="3600" w:hanging="360"/>
+      </w:pPr>
+      <w:rPr>
+        <w:rFonts w:ascii="Courier New" w:hAnsi="Courier New" w:cs="Courier New" w:hint="default"/>
+      </w:rPr>
+    </w:lvl>
+    <w:lvl w:ilvl="5" w:tplc="04140005" w:tentative="1">
+      <w:start w:val="1"/>
+      <w:numFmt w:val="bullet"/>
+      <w:lvlText w:val=""/>
+      <w:lvlJc w:val="left"/>
+      <w:pPr>
+        <w:ind w:left="4320" w:hanging="360"/>
+      </w:pPr>
+      <w:rPr>
+        <w:rFonts w:ascii="Wingdings" w:hAnsi="Wingdings" w:hint="default"/>
+      </w:rPr>
+    </w:lvl>
+    <w:lvl w:ilvl="6" w:tplc="04140001" w:tentative="1">
+      <w:start w:val="1"/>
+      <w:numFmt w:val="bullet"/>
+      <w:lvlText w:val=""/>
+      <w:lvlJc w:val="left"/>
+      <w:pPr>
+        <w:ind w:left="5040" w:hanging="360"/>
+      </w:pPr>
+      <w:rPr>
+        <w:rFonts w:ascii="Symbol" w:hAnsi="Symbol" w:hint="default"/>
+      </w:rPr>
+    </w:lvl>
+    <w:lvl w:ilvl="7" w:tplc="04140003" w:tentative="1">
+      <w:start w:val="1"/>
+      <w:numFmt w:val="bullet"/>
+      <w:lvlText w:val="o"/>
+      <w:lvlJc w:val="left"/>
+      <w:pPr>
+        <w:ind w:left="5760" w:hanging="360"/>
+      </w:pPr>
+      <w:rPr>
+        <w:rFonts w:ascii="Courier New" w:hAnsi="Courier New" w:cs="Courier New" w:hint="default"/>
+      </w:rPr>
+    </w:lvl>
+    <w:lvl w:ilvl="8" w:tplc="04140005" w:tentative="1">
+      <w:start w:val="1"/>
+      <w:numFmt w:val="bullet"/>
+      <w:lvlText w:val=""/>
+      <w:lvlJc w:val="left"/>
+      <w:pPr>
+        <w:ind w:left="6480" w:hanging="360"/>
+      </w:pPr>
+      <w:rPr>
+        <w:rFonts w:ascii="Wingdings" w:hAnsi="Wingdings" w:hint="default"/>
+      </w:rPr>
+    </w:lvl>
+  </w:abstractNum>
+  <w:abstractNum w:abstractNumId="5">
     <w:nsid w:val="18F06E7B"/>
     <w:multiLevelType w:val="hybridMultilevel"/>
     <w:tmpl w:val="517EA9F0"/>
@@ -2433,7 +2787,7 @@
       </w:rPr>
     </w:lvl>
   </w:abstractNum>
-  <w:abstractNum w:abstractNumId="5">
+  <w:abstractNum w:abstractNumId="6">
     <w:nsid w:val="195D3894"/>
     <w:multiLevelType w:val="hybridMultilevel"/>
     <w:tmpl w:val="B00089E2"/>
@@ -2573,7 +2927,7 @@
       </w:rPr>
     </w:lvl>
   </w:abstractNum>
-  <w:abstractNum w:abstractNumId="6">
+  <w:abstractNum w:abstractNumId="7">
     <w:nsid w:val="19F571D9"/>
     <w:multiLevelType w:val="hybridMultilevel"/>
     <w:tmpl w:val="A1B04858"/>
@@ -2686,7 +3040,7 @@
       </w:rPr>
     </w:lvl>
   </w:abstractNum>
-  <w:abstractNum w:abstractNumId="7">
+  <w:abstractNum w:abstractNumId="8">
     <w:nsid w:val="25CD6ED7"/>
     <w:multiLevelType w:val="hybridMultilevel"/>
     <w:tmpl w:val="E86867CC"/>
@@ -2826,7 +3180,7 @@
       </w:rPr>
     </w:lvl>
   </w:abstractNum>
-  <w:abstractNum w:abstractNumId="8">
+  <w:abstractNum w:abstractNumId="9">
     <w:nsid w:val="27CF66F4"/>
     <w:multiLevelType w:val="hybridMultilevel"/>
     <w:tmpl w:val="BFFA5382"/>
@@ -2939,7 +3293,233 @@
       </w:rPr>
     </w:lvl>
   </w:abstractNum>
-  <w:abstractNum w:abstractNumId="9">
+  <w:abstractNum w:abstractNumId="10">
+    <w:nsid w:val="2A8C6CD9"/>
+    <w:multiLevelType w:val="hybridMultilevel"/>
+    <w:tmpl w:val="21EA4EDA"/>
+    <w:lvl w:ilvl="0" w:tplc="04140001">
+      <w:start w:val="1"/>
+      <w:numFmt w:val="bullet"/>
+      <w:lvlText w:val=""/>
+      <w:lvlJc w:val="left"/>
+      <w:pPr>
+        <w:ind w:left="720" w:hanging="360"/>
+      </w:pPr>
+      <w:rPr>
+        <w:rFonts w:ascii="Symbol" w:hAnsi="Symbol" w:hint="default"/>
+      </w:rPr>
+    </w:lvl>
+    <w:lvl w:ilvl="1" w:tplc="04140003" w:tentative="1">
+      <w:start w:val="1"/>
+      <w:numFmt w:val="bullet"/>
+      <w:lvlText w:val="o"/>
+      <w:lvlJc w:val="left"/>
+      <w:pPr>
+        <w:ind w:left="1440" w:hanging="360"/>
+      </w:pPr>
+      <w:rPr>
+        <w:rFonts w:ascii="Courier New" w:hAnsi="Courier New" w:cs="Courier New" w:hint="default"/>
+      </w:rPr>
+    </w:lvl>
+    <w:lvl w:ilvl="2" w:tplc="04140005" w:tentative="1">
+      <w:start w:val="1"/>
+      <w:numFmt w:val="bullet"/>
+      <w:lvlText w:val=""/>
+      <w:lvlJc w:val="left"/>
+      <w:pPr>
+        <w:ind w:left="2160" w:hanging="360"/>
+      </w:pPr>
+      <w:rPr>
+        <w:rFonts w:ascii="Wingdings" w:hAnsi="Wingdings" w:hint="default"/>
+      </w:rPr>
+    </w:lvl>
+    <w:lvl w:ilvl="3" w:tplc="04140001" w:tentative="1">
+      <w:start w:val="1"/>
+      <w:numFmt w:val="bullet"/>
+      <w:lvlText w:val=""/>
+      <w:lvlJc w:val="left"/>
+      <w:pPr>
+        <w:ind w:left="2880" w:hanging="360"/>
+      </w:pPr>
+      <w:rPr>
+        <w:rFonts w:ascii="Symbol" w:hAnsi="Symbol" w:hint="default"/>
+      </w:rPr>
+    </w:lvl>
+    <w:lvl w:ilvl="4" w:tplc="04140003" w:tentative="1">
+      <w:start w:val="1"/>
+      <w:numFmt w:val="bullet"/>
+      <w:lvlText w:val="o"/>
+      <w:lvlJc w:val="left"/>
+      <w:pPr>
+        <w:ind w:left="3600" w:hanging="360"/>
+      </w:pPr>
+      <w:rPr>
+        <w:rFonts w:ascii="Courier New" w:hAnsi="Courier New" w:cs="Courier New" w:hint="default"/>
+      </w:rPr>
+    </w:lvl>
+    <w:lvl w:ilvl="5" w:tplc="04140005" w:tentative="1">
+      <w:start w:val="1"/>
+      <w:numFmt w:val="bullet"/>
+      <w:lvlText w:val=""/>
+      <w:lvlJc w:val="left"/>
+      <w:pPr>
+        <w:ind w:left="4320" w:hanging="360"/>
+      </w:pPr>
+      <w:rPr>
+        <w:rFonts w:ascii="Wingdings" w:hAnsi="Wingdings" w:hint="default"/>
+      </w:rPr>
+    </w:lvl>
+    <w:lvl w:ilvl="6" w:tplc="04140001" w:tentative="1">
+      <w:start w:val="1"/>
+      <w:numFmt w:val="bullet"/>
+      <w:lvlText w:val=""/>
+      <w:lvlJc w:val="left"/>
+      <w:pPr>
+        <w:ind w:left="5040" w:hanging="360"/>
+      </w:pPr>
+      <w:rPr>
+        <w:rFonts w:ascii="Symbol" w:hAnsi="Symbol" w:hint="default"/>
+      </w:rPr>
+    </w:lvl>
+    <w:lvl w:ilvl="7" w:tplc="04140003" w:tentative="1">
+      <w:start w:val="1"/>
+      <w:numFmt w:val="bullet"/>
+      <w:lvlText w:val="o"/>
+      <w:lvlJc w:val="left"/>
+      <w:pPr>
+        <w:ind w:left="5760" w:hanging="360"/>
+      </w:pPr>
+      <w:rPr>
+        <w:rFonts w:ascii="Courier New" w:hAnsi="Courier New" w:cs="Courier New" w:hint="default"/>
+      </w:rPr>
+    </w:lvl>
+    <w:lvl w:ilvl="8" w:tplc="04140005" w:tentative="1">
+      <w:start w:val="1"/>
+      <w:numFmt w:val="bullet"/>
+      <w:lvlText w:val=""/>
+      <w:lvlJc w:val="left"/>
+      <w:pPr>
+        <w:ind w:left="6480" w:hanging="360"/>
+      </w:pPr>
+      <w:rPr>
+        <w:rFonts w:ascii="Wingdings" w:hAnsi="Wingdings" w:hint="default"/>
+      </w:rPr>
+    </w:lvl>
+  </w:abstractNum>
+  <w:abstractNum w:abstractNumId="11">
+    <w:nsid w:val="34BE1D8B"/>
+    <w:multiLevelType w:val="hybridMultilevel"/>
+    <w:tmpl w:val="30A494AE"/>
+    <w:lvl w:ilvl="0" w:tplc="04140001">
+      <w:start w:val="1"/>
+      <w:numFmt w:val="bullet"/>
+      <w:lvlText w:val=""/>
+      <w:lvlJc w:val="left"/>
+      <w:pPr>
+        <w:ind w:left="1800" w:hanging="360"/>
+      </w:pPr>
+      <w:rPr>
+        <w:rFonts w:ascii="Symbol" w:hAnsi="Symbol" w:hint="default"/>
+      </w:rPr>
+    </w:lvl>
+    <w:lvl w:ilvl="1" w:tplc="04140003" w:tentative="1">
+      <w:start w:val="1"/>
+      <w:numFmt w:val="bullet"/>
+      <w:lvlText w:val="o"/>
+      <w:lvlJc w:val="left"/>
+      <w:pPr>
+        <w:ind w:left="2520" w:hanging="360"/>
+      </w:pPr>
+      <w:rPr>
+        <w:rFonts w:ascii="Courier New" w:hAnsi="Courier New" w:cs="Courier New" w:hint="default"/>
+      </w:rPr>
+    </w:lvl>
+    <w:lvl w:ilvl="2" w:tplc="04140005" w:tentative="1">
+      <w:start w:val="1"/>
+      <w:numFmt w:val="bullet"/>
+      <w:lvlText w:val=""/>
+      <w:lvlJc w:val="left"/>
+      <w:pPr>
+        <w:ind w:left="3240" w:hanging="360"/>
+      </w:pPr>
+      <w:rPr>
+        <w:rFonts w:ascii="Wingdings" w:hAnsi="Wingdings" w:hint="default"/>
+      </w:rPr>
+    </w:lvl>
+    <w:lvl w:ilvl="3" w:tplc="04140001" w:tentative="1">
+      <w:start w:val="1"/>
+      <w:numFmt w:val="bullet"/>
+      <w:lvlText w:val=""/>
+      <w:lvlJc w:val="left"/>
+      <w:pPr>
+        <w:ind w:left="3960" w:hanging="360"/>
+      </w:pPr>
+      <w:rPr>
+        <w:rFonts w:ascii="Symbol" w:hAnsi="Symbol" w:hint="default"/>
+      </w:rPr>
+    </w:lvl>
+    <w:lvl w:ilvl="4" w:tplc="04140003" w:tentative="1">
+      <w:start w:val="1"/>
+      <w:numFmt w:val="bullet"/>
+      <w:lvlText w:val="o"/>
+      <w:lvlJc w:val="left"/>
+      <w:pPr>
+        <w:ind w:left="4680" w:hanging="360"/>
+      </w:pPr>
+      <w:rPr>
+        <w:rFonts w:ascii="Courier New" w:hAnsi="Courier New" w:cs="Courier New" w:hint="default"/>
+      </w:rPr>
+    </w:lvl>
+    <w:lvl w:ilvl="5" w:tplc="04140005" w:tentative="1">
+      <w:start w:val="1"/>
+      <w:numFmt w:val="bullet"/>
+      <w:lvlText w:val=""/>
+      <w:lvlJc w:val="left"/>
+      <w:pPr>
+        <w:ind w:left="5400" w:hanging="360"/>
+      </w:pPr>
+      <w:rPr>
+        <w:rFonts w:ascii="Wingdings" w:hAnsi="Wingdings" w:hint="default"/>
+      </w:rPr>
+    </w:lvl>
+    <w:lvl w:ilvl="6" w:tplc="04140001" w:tentative="1">
+      <w:start w:val="1"/>
+      <w:numFmt w:val="bullet"/>
+      <w:lvlText w:val=""/>
+      <w:lvlJc w:val="left"/>
+      <w:pPr>
+        <w:ind w:left="6120" w:hanging="360"/>
+      </w:pPr>
+      <w:rPr>
+        <w:rFonts w:ascii="Symbol" w:hAnsi="Symbol" w:hint="default"/>
+      </w:rPr>
+    </w:lvl>
+    <w:lvl w:ilvl="7" w:tplc="04140003" w:tentative="1">
+      <w:start w:val="1"/>
+      <w:numFmt w:val="bullet"/>
+      <w:lvlText w:val="o"/>
+      <w:lvlJc w:val="left"/>
+      <w:pPr>
+        <w:ind w:left="6840" w:hanging="360"/>
+      </w:pPr>
+      <w:rPr>
+        <w:rFonts w:ascii="Courier New" w:hAnsi="Courier New" w:cs="Courier New" w:hint="default"/>
+      </w:rPr>
+    </w:lvl>
+    <w:lvl w:ilvl="8" w:tplc="04140005" w:tentative="1">
+      <w:start w:val="1"/>
+      <w:numFmt w:val="bullet"/>
+      <w:lvlText w:val=""/>
+      <w:lvlJc w:val="left"/>
+      <w:pPr>
+        <w:ind w:left="7560" w:hanging="360"/>
+      </w:pPr>
+      <w:rPr>
+        <w:rFonts w:ascii="Wingdings" w:hAnsi="Wingdings" w:hint="default"/>
+      </w:rPr>
+    </w:lvl>
+  </w:abstractNum>
+  <w:abstractNum w:abstractNumId="12">
     <w:nsid w:val="3698246E"/>
     <w:multiLevelType w:val="hybridMultilevel"/>
     <w:tmpl w:val="8CA8A652"/>
@@ -3052,7 +3632,120 @@
       </w:rPr>
     </w:lvl>
   </w:abstractNum>
-  <w:abstractNum w:abstractNumId="10">
+  <w:abstractNum w:abstractNumId="13">
+    <w:nsid w:val="3F710637"/>
+    <w:multiLevelType w:val="hybridMultilevel"/>
+    <w:tmpl w:val="5D3E727E"/>
+    <w:lvl w:ilvl="0" w:tplc="04140001">
+      <w:start w:val="1"/>
+      <w:numFmt w:val="bullet"/>
+      <w:lvlText w:val=""/>
+      <w:lvlJc w:val="left"/>
+      <w:pPr>
+        <w:ind w:left="720" w:hanging="360"/>
+      </w:pPr>
+      <w:rPr>
+        <w:rFonts w:ascii="Symbol" w:hAnsi="Symbol" w:hint="default"/>
+      </w:rPr>
+    </w:lvl>
+    <w:lvl w:ilvl="1" w:tplc="04140003" w:tentative="1">
+      <w:start w:val="1"/>
+      <w:numFmt w:val="bullet"/>
+      <w:lvlText w:val="o"/>
+      <w:lvlJc w:val="left"/>
+      <w:pPr>
+        <w:ind w:left="1440" w:hanging="360"/>
+      </w:pPr>
+      <w:rPr>
+        <w:rFonts w:ascii="Courier New" w:hAnsi="Courier New" w:cs="Courier New" w:hint="default"/>
+      </w:rPr>
+    </w:lvl>
+    <w:lvl w:ilvl="2" w:tplc="04140005" w:tentative="1">
+      <w:start w:val="1"/>
+      <w:numFmt w:val="bullet"/>
+      <w:lvlText w:val=""/>
+      <w:lvlJc w:val="left"/>
+      <w:pPr>
+        <w:ind w:left="2160" w:hanging="360"/>
+      </w:pPr>
+      <w:rPr>
+        <w:rFonts w:ascii="Wingdings" w:hAnsi="Wingdings" w:hint="default"/>
+      </w:rPr>
+    </w:lvl>
+    <w:lvl w:ilvl="3" w:tplc="04140001" w:tentative="1">
+      <w:start w:val="1"/>
+      <w:numFmt w:val="bullet"/>
+      <w:lvlText w:val=""/>
+      <w:lvlJc w:val="left"/>
+      <w:pPr>
+        <w:ind w:left="2880" w:hanging="360"/>
+      </w:pPr>
+      <w:rPr>
+        <w:rFonts w:ascii="Symbol" w:hAnsi="Symbol" w:hint="default"/>
+      </w:rPr>
+    </w:lvl>
+    <w:lvl w:ilvl="4" w:tplc="04140003" w:tentative="1">
+      <w:start w:val="1"/>
+      <w:numFmt w:val="bullet"/>
+      <w:lvlText w:val="o"/>
+      <w:lvlJc w:val="left"/>
+      <w:pPr>
+        <w:ind w:left="3600" w:hanging="360"/>
+      </w:pPr>
+      <w:rPr>
+        <w:rFonts w:ascii="Courier New" w:hAnsi="Courier New" w:cs="Courier New" w:hint="default"/>
+      </w:rPr>
+    </w:lvl>
+    <w:lvl w:ilvl="5" w:tplc="04140005" w:tentative="1">
+      <w:start w:val="1"/>
+      <w:numFmt w:val="bullet"/>
+      <w:lvlText w:val=""/>
+      <w:lvlJc w:val="left"/>
+      <w:pPr>
+        <w:ind w:left="4320" w:hanging="360"/>
+      </w:pPr>
+      <w:rPr>
+        <w:rFonts w:ascii="Wingdings" w:hAnsi="Wingdings" w:hint="default"/>
+      </w:rPr>
+    </w:lvl>
+    <w:lvl w:ilvl="6" w:tplc="04140001" w:tentative="1">
+      <w:start w:val="1"/>
+      <w:numFmt w:val="bullet"/>
+      <w:lvlText w:val=""/>
+      <w:lvlJc w:val="left"/>
+      <w:pPr>
+        <w:ind w:left="5040" w:hanging="360"/>
+      </w:pPr>
+      <w:rPr>
+        <w:rFonts w:ascii="Symbol" w:hAnsi="Symbol" w:hint="default"/>
+      </w:rPr>
+    </w:lvl>
+    <w:lvl w:ilvl="7" w:tplc="04140003" w:tentative="1">
+      <w:start w:val="1"/>
+      <w:numFmt w:val="bullet"/>
+      <w:lvlText w:val="o"/>
+      <w:lvlJc w:val="left"/>
+      <w:pPr>
+        <w:ind w:left="5760" w:hanging="360"/>
+      </w:pPr>
+      <w:rPr>
+        <w:rFonts w:ascii="Courier New" w:hAnsi="Courier New" w:cs="Courier New" w:hint="default"/>
+      </w:rPr>
+    </w:lvl>
+    <w:lvl w:ilvl="8" w:tplc="04140005" w:tentative="1">
+      <w:start w:val="1"/>
+      <w:numFmt w:val="bullet"/>
+      <w:lvlText w:val=""/>
+      <w:lvlJc w:val="left"/>
+      <w:pPr>
+        <w:ind w:left="6480" w:hanging="360"/>
+      </w:pPr>
+      <w:rPr>
+        <w:rFonts w:ascii="Wingdings" w:hAnsi="Wingdings" w:hint="default"/>
+      </w:rPr>
+    </w:lvl>
+  </w:abstractNum>
+  <w:abstractNum w:abstractNumId="14">
     <w:nsid w:val="4CA340FC"/>
     <w:multiLevelType w:val="hybridMultilevel"/>
     <w:tmpl w:val="7C72B174"/>
@@ -3165,7 +3858,7 @@
       </w:rPr>
     </w:lvl>
   </w:abstractNum>
-  <w:abstractNum w:abstractNumId="11">
+  <w:abstractNum w:abstractNumId="15">
     <w:nsid w:val="539362FB"/>
     <w:multiLevelType w:val="hybridMultilevel"/>
     <w:tmpl w:val="FA3A4396"/>
@@ -3305,7 +3998,7 @@
       </w:rPr>
     </w:lvl>
   </w:abstractNum>
-  <w:abstractNum w:abstractNumId="12">
+  <w:abstractNum w:abstractNumId="16">
     <w:nsid w:val="5E3856FE"/>
     <w:multiLevelType w:val="hybridMultilevel"/>
     <w:tmpl w:val="D1A41B36"/>
@@ -3445,7 +4138,7 @@
       </w:rPr>
     </w:lvl>
   </w:abstractNum>
-  <w:abstractNum w:abstractNumId="13">
+  <w:abstractNum w:abstractNumId="17">
     <w:nsid w:val="6A6D3699"/>
     <w:multiLevelType w:val="hybridMultilevel"/>
     <w:tmpl w:val="80466F20"/>
@@ -3558,7 +4251,7 @@
       </w:rPr>
     </w:lvl>
   </w:abstractNum>
-  <w:abstractNum w:abstractNumId="14">
+  <w:abstractNum w:abstractNumId="18">
     <w:nsid w:val="6DDE2A61"/>
     <w:multiLevelType w:val="hybridMultilevel"/>
     <w:tmpl w:val="1F181F26"/>
@@ -3671,7 +4364,7 @@
       </w:rPr>
     </w:lvl>
   </w:abstractNum>
-  <w:abstractNum w:abstractNumId="15">
+  <w:abstractNum w:abstractNumId="19">
     <w:nsid w:val="78FD516B"/>
     <w:multiLevelType w:val="hybridMultilevel"/>
     <w:tmpl w:val="7882B48E"/>
@@ -3812,22 +4505,22 @@
     </w:lvl>
   </w:abstractNum>
   <w:num w:numId="1">
-    <w:abstractNumId w:val="12"/>
+    <w:abstractNumId w:val="16"/>
   </w:num>
   <w:num w:numId="2">
+    <w:abstractNumId w:val="9"/>
+  </w:num>
+  <w:num w:numId="3">
     <w:abstractNumId w:val="8"/>
   </w:num>
-  <w:num w:numId="3">
-    <w:abstractNumId w:val="7"/>
-  </w:num>
   <w:num w:numId="4">
-    <w:abstractNumId w:val="4"/>
+    <w:abstractNumId w:val="5"/>
   </w:num>
   <w:num w:numId="5">
-    <w:abstractNumId w:val="15"/>
+    <w:abstractNumId w:val="19"/>
   </w:num>
   <w:num w:numId="6">
-    <w:abstractNumId w:val="14"/>
+    <w:abstractNumId w:val="18"/>
   </w:num>
   <w:num w:numId="7">
     <w:abstractNumId w:val="0"/>
@@ -3836,28 +4529,40 @@
     <w:abstractNumId w:val="3"/>
   </w:num>
   <w:num w:numId="9">
-    <w:abstractNumId w:val="5"/>
+    <w:abstractNumId w:val="6"/>
   </w:num>
   <w:num w:numId="10">
-    <w:abstractNumId w:val="10"/>
+    <w:abstractNumId w:val="14"/>
   </w:num>
   <w:num w:numId="11">
     <w:abstractNumId w:val="2"/>
   </w:num>
   <w:num w:numId="12">
-    <w:abstractNumId w:val="6"/>
+    <w:abstractNumId w:val="7"/>
   </w:num>
   <w:num w:numId="13">
-    <w:abstractNumId w:val="11"/>
+    <w:abstractNumId w:val="15"/>
   </w:num>
   <w:num w:numId="14">
-    <w:abstractNumId w:val="13"/>
+    <w:abstractNumId w:val="17"/>
   </w:num>
   <w:num w:numId="15">
     <w:abstractNumId w:val="1"/>
   </w:num>
   <w:num w:numId="16">
-    <w:abstractNumId w:val="9"/>
+    <w:abstractNumId w:val="12"/>
+  </w:num>
+  <w:num w:numId="17">
+    <w:abstractNumId w:val="11"/>
+  </w:num>
+  <w:num w:numId="18">
+    <w:abstractNumId w:val="13"/>
+  </w:num>
+  <w:num w:numId="19">
+    <w:abstractNumId w:val="10"/>
+  </w:num>
+  <w:num w:numId="20">
+    <w:abstractNumId w:val="4"/>
   </w:num>
 </w:numbering>
 </file>
@@ -4142,6 +4847,58 @@
       <w:ind w:left="720"/>
       <w:contextualSpacing/>
     </w:pPr>
+  </w:style>
+  <w:style w:type="paragraph" w:styleId="Topptekst">
+    <w:name w:val="header"/>
+    <w:basedOn w:val="Normal"/>
+    <w:link w:val="TopptekstTegn"/>
+    <w:uiPriority w:val="99"/>
+    <w:semiHidden/>
+    <w:unhideWhenUsed/>
+    <w:rsid w:val="007140EA"/>
+    <w:pPr>
+      <w:tabs>
+        <w:tab w:val="center" w:pos="4536"/>
+        <w:tab w:val="right" w:pos="9072"/>
+      </w:tabs>
+      <w:spacing w:after="0" w:line="240" w:lineRule="auto"/>
+    </w:pPr>
+  </w:style>
+  <w:style w:type="character" w:customStyle="1" w:styleId="TopptekstTegn">
+    <w:name w:val="Topptekst Tegn"/>
+    <w:basedOn w:val="Standardskriftforavsnitt"/>
+    <w:link w:val="Topptekst"/>
+    <w:uiPriority w:val="99"/>
+    <w:semiHidden/>
+    <w:rsid w:val="007140EA"/>
+    <w:rPr>
+      <w:lang w:val="en-GB"/>
+    </w:rPr>
+  </w:style>
+  <w:style w:type="paragraph" w:styleId="Bunntekst">
+    <w:name w:val="footer"/>
+    <w:basedOn w:val="Normal"/>
+    <w:link w:val="BunntekstTegn"/>
+    <w:uiPriority w:val="99"/>
+    <w:unhideWhenUsed/>
+    <w:rsid w:val="007140EA"/>
+    <w:pPr>
+      <w:tabs>
+        <w:tab w:val="center" w:pos="4536"/>
+        <w:tab w:val="right" w:pos="9072"/>
+      </w:tabs>
+      <w:spacing w:after="0" w:line="240" w:lineRule="auto"/>
+    </w:pPr>
+  </w:style>
+  <w:style w:type="character" w:customStyle="1" w:styleId="BunntekstTegn">
+    <w:name w:val="Bunntekst Tegn"/>
+    <w:basedOn w:val="Standardskriftforavsnitt"/>
+    <w:link w:val="Bunntekst"/>
+    <w:uiPriority w:val="99"/>
+    <w:rsid w:val="007140EA"/>
+    <w:rPr>
+      <w:lang w:val="en-GB"/>
+    </w:rPr>
   </w:style>
 </w:styles>
 </file>
@@ -4427,4 +5184,16 @@
   <a:objectDefaults/>
   <a:extraClrSchemeLst/>
 </a:theme>
+</file>
+
+<file path=customXml/item1.xml><?xml version="1.0" encoding="utf-8"?>
+<b:Sources xmlns:b="http://schemas.openxmlformats.org/officeDocument/2006/bibliography" xmlns="http://schemas.openxmlformats.org/officeDocument/2006/bibliography" SelectedStyle="\APA.XSL" StyleName="APA Fifth Edition"/>
+</file>
+
+<file path=customXml/itemProps1.xml><?xml version="1.0" encoding="utf-8"?>
+<ds:datastoreItem xmlns:ds="http://schemas.openxmlformats.org/officeDocument/2006/customXml" ds:itemID="{C1BE4314-8EF6-4CB5-99C8-E3BE82F312C3}">
+  <ds:schemaRefs>
+    <ds:schemaRef ds:uri="http://schemas.openxmlformats.org/officeDocument/2006/bibliography"/>
+  </ds:schemaRefs>
+</ds:datastoreItem>
 </file>
</xml_diff>

<commit_message>
Content for last two slides
</commit_message>
<xml_diff>
--- a/IMT4904_Msc_Presentation_Manuscript.docx
+++ b/IMT4904_Msc_Presentation_Manuscript.docx
@@ -1524,10 +1524,15 @@
         <w:t>All features</w:t>
       </w:r>
       <w:r>
-        <w:t xml:space="preserve"> (using only </w:t>
-      </w:r>
-      <w:r>
-        <w:t>homework and attached)</w:t>
+        <w:t xml:space="preserve"> (</w:t>
+      </w:r>
+      <w:r>
+        <w:t>excluding assignment and external tags)</w:t>
+      </w:r>
+    </w:p>
+    <w:p>
+      <w:r>
+        <w:t>Four different experiments was done:</w:t>
       </w:r>
     </w:p>
     <w:p>
@@ -1535,102 +1540,185 @@
         <w:pStyle w:val="Listeavsnitt"/>
         <w:numPr>
           <w:ilvl w:val="0"/>
-          <w:numId w:val="14"/>
+          <w:numId w:val="22"/>
         </w:numPr>
-        <w:rPr>
-          <w:lang w:val="nb-NO"/>
-        </w:rPr>
-      </w:pPr>
-      <w:r>
-        <w:rPr>
-          <w:lang w:val="nb-NO"/>
-        </w:rPr>
-        <w:t xml:space="preserve">4 </w:t>
-      </w:r>
-      <w:proofErr w:type="spellStart"/>
-      <w:r>
-        <w:rPr>
-          <w:lang w:val="nb-NO"/>
-        </w:rPr>
-        <w:t>different</w:t>
-      </w:r>
-      <w:proofErr w:type="spellEnd"/>
-      <w:r>
-        <w:rPr>
-          <w:lang w:val="nb-NO"/>
-        </w:rPr>
-        <w:t xml:space="preserve"> </w:t>
-      </w:r>
-      <w:proofErr w:type="spellStart"/>
-      <w:r>
-        <w:rPr>
-          <w:lang w:val="nb-NO"/>
-        </w:rPr>
-        <w:t>experiments</w:t>
-      </w:r>
-      <w:proofErr w:type="spellEnd"/>
-      <w:r>
-        <w:rPr>
-          <w:lang w:val="nb-NO"/>
-        </w:rPr>
-        <w:t xml:space="preserve"> </w:t>
+      </w:pPr>
+      <w:r>
+        <w:t xml:space="preserve">Unprocessed data set vs. all singular feature, and all questions </w:t>
       </w:r>
     </w:p>
     <w:p>
       <w:pPr>
         <w:pStyle w:val="Listeavsnitt"/>
         <w:numPr>
-          <w:ilvl w:val="1"/>
-          <w:numId w:val="14"/>
+          <w:ilvl w:val="0"/>
+          <w:numId w:val="22"/>
         </w:numPr>
       </w:pPr>
       <w:r>
-        <w:t xml:space="preserve">Unprocessed data set vs. all singular feature, and all questions </w:t>
+        <w:t xml:space="preserve">Unprocessed data set vs. all singular features, and question </w:t>
+      </w:r>
+      <w:r>
+        <w:t>occurrence</w:t>
+      </w:r>
+      <w:r>
+        <w:t xml:space="preserve"> only </w:t>
       </w:r>
     </w:p>
     <w:p>
       <w:pPr>
         <w:pStyle w:val="Listeavsnitt"/>
         <w:numPr>
-          <w:ilvl w:val="1"/>
-          <w:numId w:val="14"/>
+          <w:ilvl w:val="0"/>
+          <w:numId w:val="22"/>
         </w:numPr>
       </w:pPr>
       <w:r>
-        <w:t xml:space="preserve">Unprocessed data set vs. all singular features, and question </w:t>
-      </w:r>
-      <w:r>
-        <w:t>occurrence</w:t>
-      </w:r>
-      <w:r>
-        <w:t xml:space="preserve"> only </w:t>
+        <w:t xml:space="preserve">Unprocessed data set vs. selected set of features only </w:t>
       </w:r>
     </w:p>
     <w:p>
       <w:pPr>
         <w:pStyle w:val="Listeavsnitt"/>
         <w:numPr>
-          <w:ilvl w:val="1"/>
-          <w:numId w:val="14"/>
+          <w:ilvl w:val="0"/>
+          <w:numId w:val="22"/>
         </w:numPr>
       </w:pPr>
       <w:r>
-        <w:t xml:space="preserve">Unprocessed data set vs. selected set of features only </w:t>
-      </w:r>
-    </w:p>
-    <w:p>
-      <w:pPr>
-        <w:pStyle w:val="Listeavsnitt"/>
-        <w:numPr>
-          <w:ilvl w:val="1"/>
-          <w:numId w:val="14"/>
-        </w:numPr>
-      </w:pPr>
-      <w:r>
         <w:t xml:space="preserve">Stochastic Gradient Descent (SGD) as classifier </w:t>
       </w:r>
     </w:p>
     <w:p>
+      <w:r>
+        <w:t>For the first two experiments, the basis was that the feature classifiers should be based on the results from the unprocessed classifiers training. This was to ensure that the results were comparable.</w:t>
+      </w:r>
+    </w:p>
+    <w:p>
+      <w:r>
+        <w:t>In the first experiment, only numerical achieved a higher accuracy score for its prediction than the unprocessed. The feature for Tags did the worst, being almost 4% below the unprocessed</w:t>
+      </w:r>
+      <w:r>
+        <w:t xml:space="preserve"> classifier. </w:t>
+      </w:r>
+      <w:r>
+        <w:t xml:space="preserve">The classifier using all the features was almost 1% lower than the unprocessed. </w:t>
+      </w:r>
+    </w:p>
+    <w:p>
+      <w:r>
+        <w:t xml:space="preserve">To get a better view of the features impact, a new experiment was done, where only questions that contained the given feature was used. In the previous experiment, Hexadecimal had no impact, and the reason was that it was only present in 160 questions. This means it was not even a part of the selection in the first experiment, and is therefore not a good feature. </w:t>
+      </w:r>
+      <w:r>
+        <w:t>What was also interesting to see was that all of the features was mostly represented for the bad questions, which does explain why some features performed worse here. E.g. Numerica</w:t>
+      </w:r>
+      <w:r>
+        <w:t>l now did worse, with a score 0.</w:t>
+      </w:r>
+      <w:r>
+        <w:t xml:space="preserve">5% lower than the unprocessed. </w:t>
+      </w:r>
+      <w:r>
+        <w:t xml:space="preserve"> </w:t>
+      </w:r>
+    </w:p>
+    <w:p>
+      <w:r>
+        <w:t>One obvious problem is the classifier for Tags and for Homework. What should have been done here is that they should have been also trained separately. Both of these contain two feature detectors, whereas the classifier using all features excludes two of them.</w:t>
+      </w:r>
+    </w:p>
+    <w:p>
+      <w:r>
+        <w:t xml:space="preserve">In the third experiment, </w:t>
+      </w:r>
+      <w:r>
+        <w:t>two new classifiers were trained. The first was based on simply running an exhaustive search to find the best parameters, and the second also included stemming. Stemming converts the word to its root form, e.g. the word "crying" would be converted to "cry".</w:t>
+      </w:r>
+      <w:r>
+        <w:t xml:space="preserve"> The hypothesis was that the stemmed would perform better, but as it turns out, it worsened the results. </w:t>
+      </w:r>
+      <w:r>
+        <w:t xml:space="preserve">When compared to the unprocessed its score was almost 4% lower, and </w:t>
+      </w:r>
+      <w:r>
+        <w:t>3.15% lower than the non-stemmed classifier.</w:t>
+      </w:r>
+      <w:r>
+        <w:t xml:space="preserve"> The comparison of the non-stemmed (based on the unprocessed) vs. the non-stemmed that was re-trained achieved a 0.5% higher score because it was better at predicting bad questions. </w:t>
+      </w:r>
+    </w:p>
+    <w:p>
+      <w:r>
+        <w:t xml:space="preserve">In the last experiment, a comparison was made between the SVC and SGD. </w:t>
+      </w:r>
+      <w:r>
+        <w:t xml:space="preserve">As expected, SVC did better (SGD is usually used when you have more than 10k samples, but it was used in a lot of </w:t>
+      </w:r>
+      <w:proofErr w:type="spellStart"/>
+      <w:r>
+        <w:t>scikit</w:t>
+      </w:r>
+      <w:proofErr w:type="spellEnd"/>
+      <w:r>
+        <w:t>-</w:t>
+      </w:r>
+      <w:r>
+        <w:lastRenderedPageBreak/>
+        <w:t>learns text tutorials).</w:t>
+      </w:r>
+      <w:r>
+        <w:t xml:space="preserve"> </w:t>
+      </w:r>
+      <w:r>
+        <w:t>However, SGD was better at predicting bad questions,  but with a very low maximum document frequency  for the unprocessed data set. For the unprocessed, it had set it to  use only words appearing in less than 50% of the questions</w:t>
+      </w:r>
+      <w:r>
+        <w:t xml:space="preserve">, and 75% for the classifier using all features. Whereas for the SVC classifiers, I had set the </w:t>
+      </w:r>
+      <w:proofErr w:type="spellStart"/>
+      <w:r>
+        <w:t>min_df</w:t>
+      </w:r>
+      <w:proofErr w:type="spellEnd"/>
+      <w:r>
+        <w:t xml:space="preserve"> to 95%, because I did not want all the common words. However, seeing these results could indicate that it would have been better for the exhaustive search to select these values. It could also indicate that if a larger sample size where used, SGD might perform better than SVC.</w:t>
+      </w:r>
+    </w:p>
+    <w:p>
+      <w:pPr>
+        <w:rPr>
+          <w:i/>
+        </w:rPr>
+      </w:pPr>
+      <w:r>
+        <w:rPr>
+          <w:i/>
+        </w:rPr>
+        <w:t xml:space="preserve">add a short explanation to what SGD is </w:t>
+      </w:r>
+    </w:p>
+    <w:p>
+      <w:pPr>
+        <w:rPr>
+          <w:i/>
+        </w:rPr>
+      </w:pPr>
+      <w:r>
+        <w:rPr>
+          <w:i/>
+        </w:rPr>
+        <w:t xml:space="preserve">comparison of SO and </w:t>
+      </w:r>
+      <w:proofErr w:type="spellStart"/>
+      <w:r>
+        <w:rPr>
+          <w:i/>
+        </w:rPr>
+        <w:t>Tex.StackExchange</w:t>
+      </w:r>
+      <w:proofErr w:type="spellEnd"/>
+    </w:p>
+    <w:p>
       <w:pPr>
         <w:pStyle w:val="Overskrift2"/>
       </w:pPr>
@@ -1648,6 +1736,137 @@
       </w:r>
       <w:r>
         <w:t>Conclusion</w:t>
+      </w:r>
+    </w:p>
+    <w:p>
+      <w:pPr>
+        <w:rPr>
+          <w:i/>
+        </w:rPr>
+      </w:pPr>
+      <w:r>
+        <w:rPr>
+          <w:i/>
+          <w:lang w:val="en-US"/>
+        </w:rPr>
+        <w:t>Stack overflow as a question quality metric</w:t>
+      </w:r>
+    </w:p>
+    <w:p>
+      <w:r>
+        <w:t>Questions on SO are rated by use of voting and reputation. This means that if you want only the "good stuff", you could select questions that have a high amount of up-votes, and are asked by users with high reputation.</w:t>
+      </w:r>
+      <w:r>
+        <w:t xml:space="preserve"> SO also has strict guidelines for what type of questions can be posted, and questions that could fall into the bias factor are often marked as Community Wiki.</w:t>
+      </w:r>
+      <w:r>
+        <w:t xml:space="preserve"> Questions that are bad are often marked with a notable number of down-votes, and are usually closed. Bad questions can also be marked with a set topic, e.g. too broad, off-topic, duplicate, etc. </w:t>
+      </w:r>
+      <w:r>
+        <w:t xml:space="preserve"> </w:t>
+      </w:r>
+      <w:r>
+        <w:t>Questions can also be filtered out by using Tags, allowing you to focus on one specific programming topic.</w:t>
+      </w:r>
+    </w:p>
+    <w:p>
+      <w:pPr>
+        <w:rPr>
+          <w:i/>
+          <w:lang w:val="en-US"/>
+        </w:rPr>
+      </w:pPr>
+      <w:r>
+        <w:rPr>
+          <w:i/>
+          <w:lang w:val="en-US"/>
+        </w:rPr>
+        <w:t>Limitations and issues</w:t>
+      </w:r>
+    </w:p>
+    <w:p>
+      <w:r>
+        <w:t>Using set values for d</w:t>
+      </w:r>
+      <w:r>
+        <w:t xml:space="preserve">atabase/question retrieval. </w:t>
+      </w:r>
+      <w:r>
+        <w:br/>
+        <w:t xml:space="preserve">Using development version of </w:t>
+      </w:r>
+      <w:proofErr w:type="spellStart"/>
+      <w:r>
+        <w:t>Scikit</w:t>
+      </w:r>
+      <w:proofErr w:type="spellEnd"/>
+      <w:r>
+        <w:t>-learn.</w:t>
+      </w:r>
+      <w:r>
+        <w:br/>
+      </w:r>
+      <w:r>
+        <w:t>Tags and Homework vs. All features</w:t>
+      </w:r>
+      <w:r>
+        <w:t>.</w:t>
+      </w:r>
+      <w:r>
+        <w:br/>
+        <w:t>Exhaustive search and parameter selection.</w:t>
+      </w:r>
+      <w:r>
+        <w:br/>
+        <w:t xml:space="preserve">The issue with no verbose, hanging/freezing and </w:t>
+      </w:r>
+      <w:proofErr w:type="spellStart"/>
+      <w:r>
+        <w:t>gridsearchcv</w:t>
+      </w:r>
+      <w:proofErr w:type="spellEnd"/>
+      <w:r>
+        <w:t>; switching to windows and not using all cores.</w:t>
+      </w:r>
+    </w:p>
+    <w:p>
+      <w:pPr>
+        <w:rPr>
+          <w:i/>
+          <w:lang w:val="nb-NO"/>
+        </w:rPr>
+      </w:pPr>
+      <w:proofErr w:type="spellStart"/>
+      <w:r>
+        <w:rPr>
+          <w:i/>
+          <w:lang w:val="nb-NO"/>
+        </w:rPr>
+        <w:t>Further</w:t>
+      </w:r>
+      <w:proofErr w:type="spellEnd"/>
+      <w:r>
+        <w:rPr>
+          <w:i/>
+          <w:lang w:val="nb-NO"/>
+        </w:rPr>
+        <w:t xml:space="preserve"> </w:t>
+      </w:r>
+      <w:proofErr w:type="spellStart"/>
+      <w:r>
+        <w:rPr>
+          <w:i/>
+          <w:lang w:val="nb-NO"/>
+        </w:rPr>
+        <w:t>work</w:t>
+      </w:r>
+      <w:proofErr w:type="spellEnd"/>
+      <w:r>
+        <w:rPr>
+          <w:i/>
+          <w:lang w:val="nb-NO"/>
+        </w:rPr>
+        <w:t xml:space="preserve"> </w:t>
       </w:r>
     </w:p>
     <w:p>
@@ -1659,10 +1878,7 @@
         </w:numPr>
       </w:pPr>
       <w:r>
-        <w:rPr>
-          <w:lang w:val="en-US"/>
-        </w:rPr>
-        <w:t>Stack overflow as a question quality metric</w:t>
+        <w:t xml:space="preserve">Code blocks, Links and Numerical as a feature set </w:t>
       </w:r>
     </w:p>
     <w:p>
@@ -1676,11 +1892,33 @@
           <w:lang w:val="nb-NO"/>
         </w:rPr>
       </w:pPr>
-      <w:r>
-        <w:rPr>
-          <w:lang w:val="en-US"/>
-        </w:rPr>
-        <w:t>Limitations and issues</w:t>
+      <w:proofErr w:type="spellStart"/>
+      <w:r>
+        <w:rPr>
+          <w:lang w:val="nb-NO"/>
+        </w:rPr>
+        <w:t>Code</w:t>
+      </w:r>
+      <w:proofErr w:type="spellEnd"/>
+      <w:r>
+        <w:rPr>
+          <w:lang w:val="nb-NO"/>
+        </w:rPr>
+        <w:t xml:space="preserve"> </w:t>
+      </w:r>
+      <w:proofErr w:type="spellStart"/>
+      <w:r>
+        <w:rPr>
+          <w:lang w:val="nb-NO"/>
+        </w:rPr>
+        <w:t>analysis</w:t>
+      </w:r>
+      <w:proofErr w:type="spellEnd"/>
+      <w:r>
+        <w:rPr>
+          <w:lang w:val="nb-NO"/>
+        </w:rPr>
+        <w:t xml:space="preserve"> </w:t>
       </w:r>
     </w:p>
     <w:p>
@@ -1699,7 +1937,7 @@
         <w:rPr>
           <w:lang w:val="nb-NO"/>
         </w:rPr>
-        <w:t>Further</w:t>
+        <w:t>Sentiment</w:t>
       </w:r>
       <w:proofErr w:type="spellEnd"/>
       <w:r>
@@ -1713,7 +1951,7 @@
         <w:rPr>
           <w:lang w:val="nb-NO"/>
         </w:rPr>
-        <w:t>work</w:t>
+        <w:t>analysis</w:t>
       </w:r>
       <w:proofErr w:type="spellEnd"/>
       <w:r>
@@ -1727,99 +1965,7 @@
       <w:pPr>
         <w:pStyle w:val="Listeavsnitt"/>
         <w:numPr>
-          <w:ilvl w:val="1"/>
-          <w:numId w:val="16"/>
-        </w:numPr>
-      </w:pPr>
-      <w:r>
-        <w:t xml:space="preserve">Code blocks, Links and Numerical as a feature set </w:t>
-      </w:r>
-    </w:p>
-    <w:p>
-      <w:pPr>
-        <w:pStyle w:val="Listeavsnitt"/>
-        <w:numPr>
-          <w:ilvl w:val="1"/>
-          <w:numId w:val="16"/>
-        </w:numPr>
-        <w:rPr>
-          <w:lang w:val="nb-NO"/>
-        </w:rPr>
-      </w:pPr>
-      <w:proofErr w:type="spellStart"/>
-      <w:r>
-        <w:rPr>
-          <w:lang w:val="nb-NO"/>
-        </w:rPr>
-        <w:t>Code</w:t>
-      </w:r>
-      <w:proofErr w:type="spellEnd"/>
-      <w:r>
-        <w:rPr>
-          <w:lang w:val="nb-NO"/>
-        </w:rPr>
-        <w:t xml:space="preserve"> </w:t>
-      </w:r>
-      <w:proofErr w:type="spellStart"/>
-      <w:r>
-        <w:rPr>
-          <w:lang w:val="nb-NO"/>
-        </w:rPr>
-        <w:t>analysis</w:t>
-      </w:r>
-      <w:proofErr w:type="spellEnd"/>
-      <w:r>
-        <w:rPr>
-          <w:lang w:val="nb-NO"/>
-        </w:rPr>
-        <w:t xml:space="preserve"> </w:t>
-      </w:r>
-    </w:p>
-    <w:p>
-      <w:pPr>
-        <w:pStyle w:val="Listeavsnitt"/>
-        <w:numPr>
-          <w:ilvl w:val="1"/>
-          <w:numId w:val="16"/>
-        </w:numPr>
-        <w:rPr>
-          <w:lang w:val="nb-NO"/>
-        </w:rPr>
-      </w:pPr>
-      <w:proofErr w:type="spellStart"/>
-      <w:r>
-        <w:rPr>
-          <w:lang w:val="nb-NO"/>
-        </w:rPr>
-        <w:t>Sentiment</w:t>
-      </w:r>
-      <w:proofErr w:type="spellEnd"/>
-      <w:r>
-        <w:rPr>
-          <w:lang w:val="nb-NO"/>
-        </w:rPr>
-        <w:t xml:space="preserve"> </w:t>
-      </w:r>
-      <w:proofErr w:type="spellStart"/>
-      <w:r>
-        <w:rPr>
-          <w:lang w:val="nb-NO"/>
-        </w:rPr>
-        <w:t>analysis</w:t>
-      </w:r>
-      <w:proofErr w:type="spellEnd"/>
-      <w:r>
-        <w:rPr>
-          <w:lang w:val="nb-NO"/>
-        </w:rPr>
-        <w:t xml:space="preserve"> </w:t>
-      </w:r>
-    </w:p>
-    <w:p>
-      <w:pPr>
-        <w:pStyle w:val="Listeavsnitt"/>
-        <w:numPr>
-          <w:ilvl w:val="1"/>
+          <w:ilvl w:val="0"/>
           <w:numId w:val="16"/>
         </w:numPr>
         <w:rPr>
@@ -1987,7 +2133,7 @@
             <w:rPr>
               <w:noProof/>
             </w:rPr>
-            <w:t>6</w:t>
+            <w:t>7</w:t>
           </w:r>
         </w:fldSimple>
       </w:p>
@@ -3041,6 +3187,119 @@
     </w:lvl>
   </w:abstractNum>
   <w:abstractNum w:abstractNumId="8">
+    <w:nsid w:val="1AF4442D"/>
+    <w:multiLevelType w:val="hybridMultilevel"/>
+    <w:tmpl w:val="6C0A40B4"/>
+    <w:lvl w:ilvl="0" w:tplc="04140001">
+      <w:start w:val="1"/>
+      <w:numFmt w:val="bullet"/>
+      <w:lvlText w:val=""/>
+      <w:lvlJc w:val="left"/>
+      <w:pPr>
+        <w:ind w:left="720" w:hanging="360"/>
+      </w:pPr>
+      <w:rPr>
+        <w:rFonts w:ascii="Symbol" w:hAnsi="Symbol" w:hint="default"/>
+      </w:rPr>
+    </w:lvl>
+    <w:lvl w:ilvl="1" w:tplc="04140003" w:tentative="1">
+      <w:start w:val="1"/>
+      <w:numFmt w:val="bullet"/>
+      <w:lvlText w:val="o"/>
+      <w:lvlJc w:val="left"/>
+      <w:pPr>
+        <w:ind w:left="1440" w:hanging="360"/>
+      </w:pPr>
+      <w:rPr>
+        <w:rFonts w:ascii="Courier New" w:hAnsi="Courier New" w:cs="Courier New" w:hint="default"/>
+      </w:rPr>
+    </w:lvl>
+    <w:lvl w:ilvl="2" w:tplc="04140005" w:tentative="1">
+      <w:start w:val="1"/>
+      <w:numFmt w:val="bullet"/>
+      <w:lvlText w:val=""/>
+      <w:lvlJc w:val="left"/>
+      <w:pPr>
+        <w:ind w:left="2160" w:hanging="360"/>
+      </w:pPr>
+      <w:rPr>
+        <w:rFonts w:ascii="Wingdings" w:hAnsi="Wingdings" w:hint="default"/>
+      </w:rPr>
+    </w:lvl>
+    <w:lvl w:ilvl="3" w:tplc="04140001" w:tentative="1">
+      <w:start w:val="1"/>
+      <w:numFmt w:val="bullet"/>
+      <w:lvlText w:val=""/>
+      <w:lvlJc w:val="left"/>
+      <w:pPr>
+        <w:ind w:left="2880" w:hanging="360"/>
+      </w:pPr>
+      <w:rPr>
+        <w:rFonts w:ascii="Symbol" w:hAnsi="Symbol" w:hint="default"/>
+      </w:rPr>
+    </w:lvl>
+    <w:lvl w:ilvl="4" w:tplc="04140003" w:tentative="1">
+      <w:start w:val="1"/>
+      <w:numFmt w:val="bullet"/>
+      <w:lvlText w:val="o"/>
+      <w:lvlJc w:val="left"/>
+      <w:pPr>
+        <w:ind w:left="3600" w:hanging="360"/>
+      </w:pPr>
+      <w:rPr>
+        <w:rFonts w:ascii="Courier New" w:hAnsi="Courier New" w:cs="Courier New" w:hint="default"/>
+      </w:rPr>
+    </w:lvl>
+    <w:lvl w:ilvl="5" w:tplc="04140005" w:tentative="1">
+      <w:start w:val="1"/>
+      <w:numFmt w:val="bullet"/>
+      <w:lvlText w:val=""/>
+      <w:lvlJc w:val="left"/>
+      <w:pPr>
+        <w:ind w:left="4320" w:hanging="360"/>
+      </w:pPr>
+      <w:rPr>
+        <w:rFonts w:ascii="Wingdings" w:hAnsi="Wingdings" w:hint="default"/>
+      </w:rPr>
+    </w:lvl>
+    <w:lvl w:ilvl="6" w:tplc="04140001" w:tentative="1">
+      <w:start w:val="1"/>
+      <w:numFmt w:val="bullet"/>
+      <w:lvlText w:val=""/>
+      <w:lvlJc w:val="left"/>
+      <w:pPr>
+        <w:ind w:left="5040" w:hanging="360"/>
+      </w:pPr>
+      <w:rPr>
+        <w:rFonts w:ascii="Symbol" w:hAnsi="Symbol" w:hint="default"/>
+      </w:rPr>
+    </w:lvl>
+    <w:lvl w:ilvl="7" w:tplc="04140003" w:tentative="1">
+      <w:start w:val="1"/>
+      <w:numFmt w:val="bullet"/>
+      <w:lvlText w:val="o"/>
+      <w:lvlJc w:val="left"/>
+      <w:pPr>
+        <w:ind w:left="5760" w:hanging="360"/>
+      </w:pPr>
+      <w:rPr>
+        <w:rFonts w:ascii="Courier New" w:hAnsi="Courier New" w:cs="Courier New" w:hint="default"/>
+      </w:rPr>
+    </w:lvl>
+    <w:lvl w:ilvl="8" w:tplc="04140005" w:tentative="1">
+      <w:start w:val="1"/>
+      <w:numFmt w:val="bullet"/>
+      <w:lvlText w:val=""/>
+      <w:lvlJc w:val="left"/>
+      <w:pPr>
+        <w:ind w:left="6480" w:hanging="360"/>
+      </w:pPr>
+      <w:rPr>
+        <w:rFonts w:ascii="Wingdings" w:hAnsi="Wingdings" w:hint="default"/>
+      </w:rPr>
+    </w:lvl>
+  </w:abstractNum>
+  <w:abstractNum w:abstractNumId="9">
     <w:nsid w:val="25CD6ED7"/>
     <w:multiLevelType w:val="hybridMultilevel"/>
     <w:tmpl w:val="E86867CC"/>
@@ -3180,7 +3439,7 @@
       </w:rPr>
     </w:lvl>
   </w:abstractNum>
-  <w:abstractNum w:abstractNumId="9">
+  <w:abstractNum w:abstractNumId="10">
     <w:nsid w:val="27CF66F4"/>
     <w:multiLevelType w:val="hybridMultilevel"/>
     <w:tmpl w:val="BFFA5382"/>
@@ -3293,7 +3552,7 @@
       </w:rPr>
     </w:lvl>
   </w:abstractNum>
-  <w:abstractNum w:abstractNumId="10">
+  <w:abstractNum w:abstractNumId="11">
     <w:nsid w:val="2A8C6CD9"/>
     <w:multiLevelType w:val="hybridMultilevel"/>
     <w:tmpl w:val="21EA4EDA"/>
@@ -3406,7 +3665,7 @@
       </w:rPr>
     </w:lvl>
   </w:abstractNum>
-  <w:abstractNum w:abstractNumId="11">
+  <w:abstractNum w:abstractNumId="12">
     <w:nsid w:val="34BE1D8B"/>
     <w:multiLevelType w:val="hybridMultilevel"/>
     <w:tmpl w:val="30A494AE"/>
@@ -3519,7 +3778,7 @@
       </w:rPr>
     </w:lvl>
   </w:abstractNum>
-  <w:abstractNum w:abstractNumId="12">
+  <w:abstractNum w:abstractNumId="13">
     <w:nsid w:val="3698246E"/>
     <w:multiLevelType w:val="hybridMultilevel"/>
     <w:tmpl w:val="8CA8A652"/>
@@ -3632,7 +3891,120 @@
       </w:rPr>
     </w:lvl>
   </w:abstractNum>
-  <w:abstractNum w:abstractNumId="13">
+  <w:abstractNum w:abstractNumId="14">
+    <w:nsid w:val="3B840254"/>
+    <w:multiLevelType w:val="hybridMultilevel"/>
+    <w:tmpl w:val="ECC4B7F4"/>
+    <w:lvl w:ilvl="0" w:tplc="0414000F">
+      <w:start w:val="1"/>
+      <w:numFmt w:val="decimal"/>
+      <w:lvlText w:val="%1."/>
+      <w:lvlJc w:val="left"/>
+      <w:pPr>
+        <w:ind w:left="720" w:hanging="360"/>
+      </w:pPr>
+      <w:rPr>
+        <w:rFonts w:hint="default"/>
+      </w:rPr>
+    </w:lvl>
+    <w:lvl w:ilvl="1" w:tplc="04140003" w:tentative="1">
+      <w:start w:val="1"/>
+      <w:numFmt w:val="bullet"/>
+      <w:lvlText w:val="o"/>
+      <w:lvlJc w:val="left"/>
+      <w:pPr>
+        <w:ind w:left="1440" w:hanging="360"/>
+      </w:pPr>
+      <w:rPr>
+        <w:rFonts w:ascii="Courier New" w:hAnsi="Courier New" w:cs="Courier New" w:hint="default"/>
+      </w:rPr>
+    </w:lvl>
+    <w:lvl w:ilvl="2" w:tplc="04140005" w:tentative="1">
+      <w:start w:val="1"/>
+      <w:numFmt w:val="bullet"/>
+      <w:lvlText w:val=""/>
+      <w:lvlJc w:val="left"/>
+      <w:pPr>
+        <w:ind w:left="2160" w:hanging="360"/>
+      </w:pPr>
+      <w:rPr>
+        <w:rFonts w:ascii="Wingdings" w:hAnsi="Wingdings" w:hint="default"/>
+      </w:rPr>
+    </w:lvl>
+    <w:lvl w:ilvl="3" w:tplc="04140001" w:tentative="1">
+      <w:start w:val="1"/>
+      <w:numFmt w:val="bullet"/>
+      <w:lvlText w:val=""/>
+      <w:lvlJc w:val="left"/>
+      <w:pPr>
+        <w:ind w:left="2880" w:hanging="360"/>
+      </w:pPr>
+      <w:rPr>
+        <w:rFonts w:ascii="Symbol" w:hAnsi="Symbol" w:hint="default"/>
+      </w:rPr>
+    </w:lvl>
+    <w:lvl w:ilvl="4" w:tplc="04140003" w:tentative="1">
+      <w:start w:val="1"/>
+      <w:numFmt w:val="bullet"/>
+      <w:lvlText w:val="o"/>
+      <w:lvlJc w:val="left"/>
+      <w:pPr>
+        <w:ind w:left="3600" w:hanging="360"/>
+      </w:pPr>
+      <w:rPr>
+        <w:rFonts w:ascii="Courier New" w:hAnsi="Courier New" w:cs="Courier New" w:hint="default"/>
+      </w:rPr>
+    </w:lvl>
+    <w:lvl w:ilvl="5" w:tplc="04140005" w:tentative="1">
+      <w:start w:val="1"/>
+      <w:numFmt w:val="bullet"/>
+      <w:lvlText w:val=""/>
+      <w:lvlJc w:val="left"/>
+      <w:pPr>
+        <w:ind w:left="4320" w:hanging="360"/>
+      </w:pPr>
+      <w:rPr>
+        <w:rFonts w:ascii="Wingdings" w:hAnsi="Wingdings" w:hint="default"/>
+      </w:rPr>
+    </w:lvl>
+    <w:lvl w:ilvl="6" w:tplc="04140001" w:tentative="1">
+      <w:start w:val="1"/>
+      <w:numFmt w:val="bullet"/>
+      <w:lvlText w:val=""/>
+      <w:lvlJc w:val="left"/>
+      <w:pPr>
+        <w:ind w:left="5040" w:hanging="360"/>
+      </w:pPr>
+      <w:rPr>
+        <w:rFonts w:ascii="Symbol" w:hAnsi="Symbol" w:hint="default"/>
+      </w:rPr>
+    </w:lvl>
+    <w:lvl w:ilvl="7" w:tplc="04140003" w:tentative="1">
+      <w:start w:val="1"/>
+      <w:numFmt w:val="bullet"/>
+      <w:lvlText w:val="o"/>
+      <w:lvlJc w:val="left"/>
+      <w:pPr>
+        <w:ind w:left="5760" w:hanging="360"/>
+      </w:pPr>
+      <w:rPr>
+        <w:rFonts w:ascii="Courier New" w:hAnsi="Courier New" w:cs="Courier New" w:hint="default"/>
+      </w:rPr>
+    </w:lvl>
+    <w:lvl w:ilvl="8" w:tplc="04140005" w:tentative="1">
+      <w:start w:val="1"/>
+      <w:numFmt w:val="bullet"/>
+      <w:lvlText w:val=""/>
+      <w:lvlJc w:val="left"/>
+      <w:pPr>
+        <w:ind w:left="6480" w:hanging="360"/>
+      </w:pPr>
+      <w:rPr>
+        <w:rFonts w:ascii="Wingdings" w:hAnsi="Wingdings" w:hint="default"/>
+      </w:rPr>
+    </w:lvl>
+  </w:abstractNum>
+  <w:abstractNum w:abstractNumId="15">
     <w:nsid w:val="3F710637"/>
     <w:multiLevelType w:val="hybridMultilevel"/>
     <w:tmpl w:val="5D3E727E"/>
@@ -3745,7 +4117,7 @@
       </w:rPr>
     </w:lvl>
   </w:abstractNum>
-  <w:abstractNum w:abstractNumId="14">
+  <w:abstractNum w:abstractNumId="16">
     <w:nsid w:val="4CA340FC"/>
     <w:multiLevelType w:val="hybridMultilevel"/>
     <w:tmpl w:val="7C72B174"/>
@@ -3858,7 +4230,7 @@
       </w:rPr>
     </w:lvl>
   </w:abstractNum>
-  <w:abstractNum w:abstractNumId="15">
+  <w:abstractNum w:abstractNumId="17">
     <w:nsid w:val="539362FB"/>
     <w:multiLevelType w:val="hybridMultilevel"/>
     <w:tmpl w:val="FA3A4396"/>
@@ -3998,7 +4370,7 @@
       </w:rPr>
     </w:lvl>
   </w:abstractNum>
-  <w:abstractNum w:abstractNumId="16">
+  <w:abstractNum w:abstractNumId="18">
     <w:nsid w:val="5E3856FE"/>
     <w:multiLevelType w:val="hybridMultilevel"/>
     <w:tmpl w:val="D1A41B36"/>
@@ -4138,7 +4510,7 @@
       </w:rPr>
     </w:lvl>
   </w:abstractNum>
-  <w:abstractNum w:abstractNumId="17">
+  <w:abstractNum w:abstractNumId="19">
     <w:nsid w:val="6A6D3699"/>
     <w:multiLevelType w:val="hybridMultilevel"/>
     <w:tmpl w:val="80466F20"/>
@@ -4251,7 +4623,7 @@
       </w:rPr>
     </w:lvl>
   </w:abstractNum>
-  <w:abstractNum w:abstractNumId="18">
+  <w:abstractNum w:abstractNumId="20">
     <w:nsid w:val="6DDE2A61"/>
     <w:multiLevelType w:val="hybridMultilevel"/>
     <w:tmpl w:val="1F181F26"/>
@@ -4364,7 +4736,7 @@
       </w:rPr>
     </w:lvl>
   </w:abstractNum>
-  <w:abstractNum w:abstractNumId="19">
+  <w:abstractNum w:abstractNumId="21">
     <w:nsid w:val="78FD516B"/>
     <w:multiLevelType w:val="hybridMultilevel"/>
     <w:tmpl w:val="7882B48E"/>
@@ -4505,22 +4877,22 @@
     </w:lvl>
   </w:abstractNum>
   <w:num w:numId="1">
-    <w:abstractNumId w:val="16"/>
+    <w:abstractNumId w:val="18"/>
   </w:num>
   <w:num w:numId="2">
-    <w:abstractNumId w:val="9"/>
+    <w:abstractNumId w:val="10"/>
   </w:num>
   <w:num w:numId="3">
-    <w:abstractNumId w:val="8"/>
+    <w:abstractNumId w:val="9"/>
   </w:num>
   <w:num w:numId="4">
     <w:abstractNumId w:val="5"/>
   </w:num>
   <w:num w:numId="5">
-    <w:abstractNumId w:val="19"/>
+    <w:abstractNumId w:val="21"/>
   </w:num>
   <w:num w:numId="6">
-    <w:abstractNumId w:val="18"/>
+    <w:abstractNumId w:val="20"/>
   </w:num>
   <w:num w:numId="7">
     <w:abstractNumId w:val="0"/>
@@ -4532,7 +4904,7 @@
     <w:abstractNumId w:val="6"/>
   </w:num>
   <w:num w:numId="10">
-    <w:abstractNumId w:val="14"/>
+    <w:abstractNumId w:val="16"/>
   </w:num>
   <w:num w:numId="11">
     <w:abstractNumId w:val="2"/>
@@ -4541,28 +4913,34 @@
     <w:abstractNumId w:val="7"/>
   </w:num>
   <w:num w:numId="13">
-    <w:abstractNumId w:val="15"/>
+    <w:abstractNumId w:val="17"/>
   </w:num>
   <w:num w:numId="14">
-    <w:abstractNumId w:val="17"/>
+    <w:abstractNumId w:val="19"/>
   </w:num>
   <w:num w:numId="15">
     <w:abstractNumId w:val="1"/>
   </w:num>
   <w:num w:numId="16">
+    <w:abstractNumId w:val="13"/>
+  </w:num>
+  <w:num w:numId="17">
     <w:abstractNumId w:val="12"/>
   </w:num>
-  <w:num w:numId="17">
-    <w:abstractNumId w:val="11"/>
-  </w:num>
   <w:num w:numId="18">
-    <w:abstractNumId w:val="13"/>
+    <w:abstractNumId w:val="15"/>
   </w:num>
   <w:num w:numId="19">
-    <w:abstractNumId w:val="10"/>
+    <w:abstractNumId w:val="11"/>
   </w:num>
   <w:num w:numId="20">
     <w:abstractNumId w:val="4"/>
+  </w:num>
+  <w:num w:numId="21">
+    <w:abstractNumId w:val="8"/>
+  </w:num>
+  <w:num w:numId="22">
+    <w:abstractNumId w:val="14"/>
   </w:num>
 </w:numbering>
 </file>
@@ -5191,7 +5569,7 @@
 </file>
 
 <file path=customXml/itemProps1.xml><?xml version="1.0" encoding="utf-8"?>
-<ds:datastoreItem xmlns:ds="http://schemas.openxmlformats.org/officeDocument/2006/customXml" ds:itemID="{C1BE4314-8EF6-4CB5-99C8-E3BE82F312C3}">
+<ds:datastoreItem xmlns:ds="http://schemas.openxmlformats.org/officeDocument/2006/customXml" ds:itemID="{8D473929-40E2-4668-85E8-E021F0DB63A9}">
   <ds:schemaRefs>
     <ds:schemaRef ds:uri="http://schemas.openxmlformats.org/officeDocument/2006/bibliography"/>
   </ds:schemaRefs>

</xml_diff>

<commit_message>
Cleaned up manuscript text
Cleaned up manuscript text, re-written some parts (e.g. Tags paragraph).
Also added rating and cost to the manuscript and to the ppt
</commit_message>
<xml_diff>
--- a/IMT4904_Msc_Presentation_Manuscript.docx
+++ b/IMT4904_Msc_Presentation_Manuscript.docx
@@ -339,10 +339,37 @@
         <w:t>released in September</w:t>
       </w:r>
       <w:r>
-        <w:t xml:space="preserve">  2008. They created it to offer programmers a place where they could ask questions and get answers to the questions. To be able to measure quality, they used votes, where users could up-vote questions they found useful, and down-vote questions that were wrong.</w:t>
-      </w:r>
-      <w:r>
-        <w:t xml:space="preserve"> Furthermore, a question is not restricted to have only one answer, allowing multiple solutions to be present.</w:t>
+        <w:t xml:space="preserve">  2008. They created it to offer programmers a place where they could ask questions and get answers to the</w:t>
+      </w:r>
+      <w:r>
+        <w:t>ir</w:t>
+      </w:r>
+      <w:r>
+        <w:t xml:space="preserve"> questions. To be able to measure quality, they used votes, where users could up-vote </w:t>
+      </w:r>
+      <w:r>
+        <w:t xml:space="preserve">posts </w:t>
+      </w:r>
+      <w:r>
+        <w:t xml:space="preserve"> they found useful, and down-vote </w:t>
+      </w:r>
+      <w:r>
+        <w:t xml:space="preserve">posts </w:t>
+      </w:r>
+      <w:r>
+        <w:t>that were wrong</w:t>
+      </w:r>
+      <w:r>
+        <w:t xml:space="preserve"> (posts being questions, answers and comments)</w:t>
+      </w:r>
+      <w:r>
+        <w:t>.</w:t>
+      </w:r>
+      <w:r>
+        <w:t xml:space="preserve"> Furthermore, </w:t>
+      </w:r>
+      <w:r>
+        <w:t>questions can have multiple answers, allowing users to add updates based on future changes, and also see alternative solutions to their problems.</w:t>
       </w:r>
     </w:p>
     <w:p>
@@ -368,7 +395,13 @@
       </w:r>
       <w:proofErr w:type="spellEnd"/>
       <w:r>
-        <w:t xml:space="preserve"> means that you use game elements in places which normally would not be considered a game. </w:t>
+        <w:t xml:space="preserve"> means that you use game elements in </w:t>
+      </w:r>
+      <w:r>
+        <w:t>a context</w:t>
+      </w:r>
+      <w:r>
+        <w:t xml:space="preserve"> which normally would not be considered a game. </w:t>
       </w:r>
       <w:r>
         <w:t xml:space="preserve">In SO, users can be rewarded in various ways, but the three main elements are votes, reputation and badges. </w:t>
@@ -376,13 +409,25 @@
     </w:p>
     <w:p>
       <w:r>
-        <w:t>Votes are used as a measurement of the question (and answers) quality and usefulness</w:t>
+        <w:t>Votes are used as a measurement of the question</w:t>
+      </w:r>
+      <w:r>
+        <w:t>s</w:t>
+      </w:r>
+      <w:r>
+        <w:t xml:space="preserve"> (and answers) quality and usefulness</w:t>
       </w:r>
       <w:r>
         <w:t>, but are only shown on the given post</w:t>
       </w:r>
       <w:r>
-        <w:t xml:space="preserve">. SO also sorts the questions and answers based on score, with the exception being answers that are marked as accepted. An accepted answer are answers which the questioner found to be correct for their problem. </w:t>
+        <w:t>.</w:t>
+      </w:r>
+      <w:r>
+        <w:t xml:space="preserve"> SO allows you to sort questions by score, and this can also be done for answers. The answers are by default sorted by score, with the exception being questions that has an accepted answer. The accepted answer is the answer which the user who asked found to be correct for their problem.</w:t>
+      </w:r>
+      <w:r>
+        <w:t xml:space="preserve"> </w:t>
       </w:r>
     </w:p>
     <w:p>
@@ -390,26 +435,7 @@
         <w:t xml:space="preserve">Reputation and Badges follows the users, where one can compare Badges to achievements in games. Reputation is not only used to show how much you have participated, but it also restrains the amount of freedom you have on the site (e.g. commenting, voting, answering, etc). </w:t>
       </w:r>
       <w:r>
-        <w:t xml:space="preserve">Reputation can in fact be used as a measurement of expertise, because there is a limit to how much reputation you can earn daily. To draw an example from games, it is not like in World of </w:t>
-      </w:r>
-      <w:proofErr w:type="spellStart"/>
-      <w:r>
-        <w:t>Warcraft</w:t>
-      </w:r>
-      <w:proofErr w:type="spellEnd"/>
-      <w:r>
-        <w:t xml:space="preserve"> or </w:t>
-      </w:r>
-      <w:proofErr w:type="spellStart"/>
-      <w:r>
-        <w:t>Tera</w:t>
-      </w:r>
-      <w:proofErr w:type="spellEnd"/>
-      <w:r>
-        <w:t xml:space="preserve">, where you can grind repetitive quests </w:t>
-      </w:r>
-      <w:r>
-        <w:t xml:space="preserve">somewhat endlessly. </w:t>
+        <w:t xml:space="preserve">Reputation can in fact be used as a measurement of expertise, because there is a limit to how much reputation you can earn daily. </w:t>
       </w:r>
     </w:p>
     <w:p>
@@ -420,16 +446,55 @@
         <w:t>accepted</w:t>
       </w:r>
       <w:r>
-        <w:t xml:space="preserve"> or earning bounties.  Bounties are a currency system. If a user has a question no one answers, or the answers given does not solve their problem, users can trade parts of their reputation for a solution. </w:t>
-      </w:r>
-    </w:p>
-    <w:p>
-      <w:r>
-        <w:t xml:space="preserve">I could not find a good identifier for what a good question is. There is what I would call a bias factor. By this I mean that if a certain amount of people share the same problem, it becomes a good </w:t>
-      </w:r>
+        <w:t xml:space="preserve"> or earning bounties.  Bounties </w:t>
+      </w:r>
+      <w:r>
+        <w:t>can be seen as</w:t>
+      </w:r>
+      <w:r>
+        <w:t xml:space="preserve"> a currency system. If a user has a question no one answers, or the answers given does not solve their problem, users can trade parts of their reputation for a solution. </w:t>
+      </w:r>
+    </w:p>
+    <w:p/>
+    <w:p>
       <w:r>
         <w:lastRenderedPageBreak/>
-        <w:t>question. Not because of the question asked, but because of the problem it needs to solve.  However, these are in most cases weighed up by using the Wiki feature, namely Community Wiki. Community Wiki are usually added to posts that are considered to be helpful to the community (and you can even search for Wiki posts in the search field).</w:t>
+        <w:t xml:space="preserve">SO neither takes nor gives payment to users for posting questions and answers. </w:t>
+      </w:r>
+      <w:r>
+        <w:t xml:space="preserve">Imagine how much it would cost if someone were to be paid to rate each question and answer. On Amazon Mechanical Turk, the lowest price for rating I could find was 0.15$, or 1.22NOK. That does not sound like a lot. Well, in the data set I used, there were </w:t>
+      </w:r>
+      <w:r>
+        <w:t xml:space="preserve">11,203,031 </w:t>
+      </w:r>
+      <w:r>
+        <w:t>questions. That would mean just to get a rating for each question</w:t>
+      </w:r>
+      <w:r>
+        <w:t xml:space="preserve"> once</w:t>
+      </w:r>
+      <w:r>
+        <w:t>, you would have to pay over 11 million Norwegian Kroner.</w:t>
+      </w:r>
+    </w:p>
+    <w:p>
+      <w:r>
+        <w:t>I could not find a good identifier for what a good question is. There is</w:t>
+      </w:r>
+      <w:r>
+        <w:t>, however,</w:t>
+      </w:r>
+      <w:r>
+        <w:t xml:space="preserve"> what I would call a bias factor. By this I mean that if a certain amount of people share the same problem, it becomes a good question. Not because of the question asked, but because of the </w:t>
+      </w:r>
+      <w:r>
+        <w:t>problem needed to be solved.</w:t>
+      </w:r>
+      <w:r>
+        <w:t xml:space="preserve"> </w:t>
+      </w:r>
+      <w:r>
+        <w:t xml:space="preserve">  However, these are in most cases weighed up by using the Wiki feature, namely Community Wiki. Community Wiki are usually added to posts that are considered to be helpful to the community (and you can even search for Wiki posts in the search field).</w:t>
       </w:r>
     </w:p>
     <w:p>
@@ -450,19 +515,6 @@
       </w:r>
       <w:r>
         <w:t xml:space="preserve">ork. Why?". Other examples were large code examples showing a lot of code that was not related, or no code at all and just showing the error message. </w:t>
-      </w:r>
-    </w:p>
-    <w:p>
-      <w:r>
-        <w:t>If you went to your teacher with 50 lines of code, and said "This doesn't work. Why?". Do you think s/he would know what was wrong? In most cases, the obvious reply would be "what have you tried?", "what is the expected output" or "what is the error that you are getting". A lot of code examples were also badly formatted and had syntax error. There were also obvious signs of homework/school related topics, and in one question the code even contained the namespace "assignment".</w:t>
-      </w:r>
-      <w:r>
-        <w:t xml:space="preserve"> </w:t>
-      </w:r>
-    </w:p>
-    <w:p>
-      <w:r>
-        <w:t>SO also wants questions to be unique, so duplicates are often down-voted. There are however some cases where this does not happen, and  it could therefore be interesting to see in the long term which would be the most viewed.</w:t>
       </w:r>
     </w:p>
     <w:p>
@@ -474,22 +526,10 @@
         </w:rPr>
       </w:pPr>
       <w:r>
-        <w:rPr>
-          <w:b/>
-        </w:rPr>
-        <w:t xml:space="preserve">TODO: </w:t>
-      </w:r>
-      <w:r>
-        <w:t xml:space="preserve">Look into </w:t>
-      </w:r>
-      <w:r>
-        <w:rPr>
-          <w:i/>
-        </w:rPr>
-        <w:t>"... how much it would have cost to pay people to rate the questions if you were doing it on a time spend reading and rating</w:t>
-      </w:r>
-      <w:r>
-        <w:t>"</w:t>
+        <w:t>If you went to your teacher with 50 lines of code, and said "This doesn't work. Why?". Do you think s/he would know what was wrong? In most cases, the obvious reply would be "what have you tried?", "what is the expected output" or "what is the error that you are getting". A lot of code examples were also badly formatted and had syntax error. There were also obvious signs of homework/school related topics, and in one question the code even contained the namespace "assignment".</w:t>
+      </w:r>
+      <w:r>
+        <w:t xml:space="preserve"> SO also wants questions to be unique, so duplicates are often down-voted. There are however some cases where this does not happen, and  it could therefore be interesting to see in the long term which would be the most viewed.</w:t>
       </w:r>
     </w:p>
     <w:p>
@@ -639,12 +679,21 @@
     </w:p>
     <w:p>
       <w:r>
-        <w:t xml:space="preserve">Questions can be generalized into either factoid or broad. Factoid questions usually only have a set amount of correct answers, whereas broad questions can have many answers which all are correct. </w:t>
-      </w:r>
-    </w:p>
-    <w:p>
-      <w:r>
-        <w:t xml:space="preserve">When using in education, questions are usually used as a learning tool to either help students learn something new, or through examination to evaluate your knowledge. For research, it could be the goal you are after, because you need to define a problem. You cannot just post a bunch of numbers, and say "These are my results". You need to ask the question "What are these results?", "What does these results tell me?", "What problems arise from these results?". </w:t>
+        <w:t xml:space="preserve">Questions can be generalized into either factoid or broad. Factoid questions usually only have a set amount of correct answers, whereas broad questions can have many answers </w:t>
+      </w:r>
+      <w:r>
+        <w:t>that are a</w:t>
+      </w:r>
+      <w:r>
+        <w:t xml:space="preserve">ll correct. </w:t>
+      </w:r>
+    </w:p>
+    <w:p>
+      <w:r>
+        <w:t>For</w:t>
+      </w:r>
+      <w:r>
+        <w:t xml:space="preserve"> education, questions are usually used as a learning tool to either help students learn something new, or through examination to evaluate your knowledge. For research, it could be the goal you are after, because you need to define a problem. You cannot just post a bunch of numbers, and say "These are my results". You need to ask the question "What are these results?", "What does these results tell me?", "What problems arise from these results?". </w:t>
       </w:r>
     </w:p>
     <w:p>
@@ -669,7 +718,19 @@
         <w:t>classification</w:t>
       </w:r>
       <w:r>
-        <w:t xml:space="preserve"> (QC) is to categorize questions, since in most cases the goal is to find the answer to the question. By categorizing it, e.g. PERSON, LOCATION, DATE, you can reduce the amount of answers that could be related to the question.</w:t>
+        <w:t xml:space="preserve"> (QC) is to categorize questions, since in most cases the </w:t>
+      </w:r>
+      <w:r>
+        <w:t>aim</w:t>
+      </w:r>
+      <w:r>
+        <w:t xml:space="preserve"> is to find the answer to </w:t>
+      </w:r>
+      <w:r>
+        <w:t>a</w:t>
+      </w:r>
+      <w:r>
+        <w:t xml:space="preserve"> question. By categorizing it, e.g. PERSON, LOCATION, DATE, you can reduce the amount of answers that could be related to the question.</w:t>
       </w:r>
     </w:p>
     <w:p>
@@ -711,10 +772,40 @@
     </w:p>
     <w:p>
       <w:r>
-        <w:t>If you want each word and sentence to be equal, you can remove the case-sensitivity. Because, when comparing characters, remember that large 'A' is not equal to the small 'a'.</w:t>
-      </w:r>
-      <w:r>
-        <w:t xml:space="preserve"> You can use semantics for word filtering, e.g. to remove duplicates or synonyms (word with same meaning). For instance </w:t>
+        <w:t xml:space="preserve">If you want each word and sentence to be equal, you can remove the case-sensitivity. </w:t>
+      </w:r>
+      <w:r>
+        <w:t xml:space="preserve">When </w:t>
+      </w:r>
+      <w:r>
+        <w:t xml:space="preserve"> comparing characters a</w:t>
+      </w:r>
+      <w:r>
+        <w:t xml:space="preserve"> large 'A' is not equal to </w:t>
+      </w:r>
+      <w:r>
+        <w:t>a</w:t>
+      </w:r>
+      <w:r>
+        <w:t xml:space="preserve"> small 'a'.</w:t>
+      </w:r>
+      <w:r>
+        <w:t xml:space="preserve"> </w:t>
+      </w:r>
+      <w:r>
+        <w:t>S</w:t>
+      </w:r>
+      <w:r>
+        <w:t xml:space="preserve">emantics </w:t>
+      </w:r>
+      <w:r>
+        <w:t xml:space="preserve">can be used </w:t>
+      </w:r>
+      <w:r>
+        <w:t>for word filtering, e.g. to remove duplicates or synonyms (word wit</w:t>
+      </w:r>
+      <w:r>
+        <w:t xml:space="preserve">h same meaning). E.g. </w:t>
       </w:r>
       <w:proofErr w:type="spellStart"/>
       <w:r>
@@ -722,7 +813,7 @@
       </w:r>
       <w:proofErr w:type="spellEnd"/>
       <w:r>
-        <w:t xml:space="preserve">, has a built in function for synonyms called </w:t>
+        <w:t xml:space="preserve"> has a built in function for synonyms called </w:t>
       </w:r>
       <w:proofErr w:type="spellStart"/>
       <w:r>
@@ -751,19 +842,58 @@
     </w:p>
     <w:p>
       <w:r>
-        <w:t xml:space="preserve">If you want a further word reduction, stemming is also an option. Stemming </w:t>
-      </w:r>
-      <w:r>
-        <w:t>reduces the word to its base-form, e.g. crying would</w:t>
+        <w:t xml:space="preserve">If </w:t>
+      </w:r>
+      <w:r>
+        <w:t>word reduction</w:t>
+      </w:r>
+      <w:r>
+        <w:t xml:space="preserve"> is desired</w:t>
+      </w:r>
+      <w:r>
+        <w:t xml:space="preserve">, stemming is also an option. Stemming </w:t>
+      </w:r>
+      <w:r>
+        <w:t xml:space="preserve">reduces the word to its base-form, e.g. </w:t>
+      </w:r>
+      <w:r>
+        <w:t>"</w:t>
+      </w:r>
+      <w:r>
+        <w:t>crying</w:t>
+      </w:r>
+      <w:r>
+        <w:t>"</w:t>
+      </w:r>
+      <w:r>
+        <w:t xml:space="preserve"> would</w:t>
       </w:r>
       <w:r>
         <w:t xml:space="preserve"> </w:t>
       </w:r>
       <w:r>
-        <w:t xml:space="preserve">be converted into the word cry. </w:t>
-      </w:r>
-      <w:r>
-        <w:t xml:space="preserve">Text can be split through tokenization, and you can also use stop words, which ignores words that are frequently used in the given language. </w:t>
+        <w:t xml:space="preserve">be converted </w:t>
+      </w:r>
+      <w:r>
+        <w:t>into "</w:t>
+      </w:r>
+      <w:r>
+        <w:t>cry</w:t>
+      </w:r>
+      <w:r>
+        <w:t>"</w:t>
+      </w:r>
+      <w:r>
+        <w:t xml:space="preserve">. </w:t>
+      </w:r>
+      <w:r>
+        <w:t xml:space="preserve">Text can be split through tokenization, and you can also use stop words, which ignores frequently used </w:t>
+      </w:r>
+      <w:r>
+        <w:t xml:space="preserve">words </w:t>
+      </w:r>
+      <w:r>
+        <w:t xml:space="preserve">in the given language. </w:t>
       </w:r>
       <w:r>
         <w:t>You can also extract grammatical properties by using Part of Speech (POS).</w:t>
@@ -807,7 +937,13 @@
     </w:p>
     <w:p>
       <w:r>
-        <w:t xml:space="preserve">SVM are good for solving regression and classification problems, where it attempts to solve a linear problem by using a </w:t>
+        <w:t>SVM</w:t>
+      </w:r>
+      <w:r>
+        <w:t>s</w:t>
+      </w:r>
+      <w:r>
+        <w:t xml:space="preserve"> are good for solving regression and classification problems, where it attempts to solve a linear problem by using a </w:t>
       </w:r>
       <w:proofErr w:type="spellStart"/>
       <w:r>
@@ -834,7 +970,7 @@
       </w:r>
       <w:proofErr w:type="spellEnd"/>
       <w:r>
-        <w:t xml:space="preserve"> and the classes, there are what is called a margin, which is the distance between the closest data points from the class and the </w:t>
+        <w:t xml:space="preserve"> and the classes, there is a margin, which is the distance between the closest data points from the class and the </w:t>
       </w:r>
       <w:proofErr w:type="spellStart"/>
       <w:r>
@@ -956,10 +1092,19 @@
         <w:t xml:space="preserve">Since all the questions and answers are stored in the same table, these had to be separated, since it was time-consuming to run queries against it. </w:t>
       </w:r>
       <w:r>
-        <w:t>Therefore two tables were created, having the same column as in posts, where one table contained all questions with score &lt; 0, and the other questions with score &gt; 0 (since questions with score of 0 was not of interest).</w:t>
-      </w:r>
-      <w:r>
-        <w:t xml:space="preserve"> A neat thing that does exist in python is Pandas. Pandas is a data analysis library, which includes something that is called </w:t>
+        <w:t>The</w:t>
+      </w:r>
+      <w:r>
+        <w:t>refore two tables were created (based on the original table)</w:t>
+      </w:r>
+      <w:r>
+        <w:t>, where one table contained all questions with score &lt; 0, and the other questions with score &gt; 0 (since questions with score of 0 was not of interest).</w:t>
+      </w:r>
+      <w:r>
+        <w:t xml:space="preserve"> A nice library for P</w:t>
+      </w:r>
+      <w:r>
+        <w:t xml:space="preserve">ython is Pandas. Pandas is a data analysis library, which includes something that is called </w:t>
       </w:r>
       <w:proofErr w:type="spellStart"/>
       <w:r>
@@ -967,15 +1112,10 @@
       </w:r>
       <w:proofErr w:type="spellEnd"/>
       <w:r>
-        <w:t xml:space="preserve">. The nice thing with </w:t>
-      </w:r>
-      <w:proofErr w:type="spellStart"/>
-      <w:r>
-        <w:t>DataFrame</w:t>
-      </w:r>
-      <w:proofErr w:type="spellEnd"/>
-      <w:r>
-        <w:t xml:space="preserve"> is that it not only contains the structure of the data as it is in the database, it is also supported by </w:t>
+        <w:t xml:space="preserve">. </w:t>
+      </w:r>
+      <w:r>
+        <w:t xml:space="preserve">In addition to maintaining the same structure as it is in the database, it is also supported by </w:t>
       </w:r>
       <w:proofErr w:type="spellStart"/>
       <w:r>
@@ -1004,7 +1144,13 @@
       </w:r>
       <w:proofErr w:type="spellEnd"/>
       <w:r>
-        <w:t xml:space="preserve"> repository. In addition, there was a lot of changes that were made in this version, so I decided to stick with it, instead of changing to the stable version. </w:t>
+        <w:t xml:space="preserve"> repository. </w:t>
+      </w:r>
+      <w:r>
+        <w:t>Given the amount of changes between the stable and the development version, and the uncertainty related to when this would become the next stable version, I decided to stick with the development version.</w:t>
+      </w:r>
+      <w:r>
+        <w:t xml:space="preserve"> </w:t>
       </w:r>
     </w:p>
     <w:p>
@@ -1017,50 +1163,17 @@
       </w:r>
       <w:proofErr w:type="spellEnd"/>
       <w:r>
-        <w:t xml:space="preserve"> to account for missing tags and "beautify" the HTML.</w:t>
-      </w:r>
-      <w:r>
-        <w:t xml:space="preserve"> When starting with this, I </w:t>
-      </w:r>
-      <w:r>
-        <w:t>tried using the</w:t>
+        <w:t xml:space="preserve"> to account for missing tags and "beautify</w:t>
+      </w:r>
+      <w:r>
+        <w:t>ing</w:t>
+      </w:r>
+      <w:r>
+        <w:t>" the HTML.</w:t>
       </w:r>
       <w:r>
         <w:t xml:space="preserve"> </w:t>
       </w:r>
-      <w:proofErr w:type="spellStart"/>
-      <w:r>
-        <w:t>CountVectorizer</w:t>
-      </w:r>
-      <w:proofErr w:type="spellEnd"/>
-      <w:r>
-        <w:t>.</w:t>
-      </w:r>
-      <w:r>
-        <w:t xml:space="preserve"> </w:t>
-      </w:r>
-      <w:proofErr w:type="spellStart"/>
-      <w:r>
-        <w:t>CountVectorizer</w:t>
-      </w:r>
-      <w:proofErr w:type="spellEnd"/>
-      <w:r>
-        <w:t xml:space="preserve"> </w:t>
-      </w:r>
-      <w:r>
-        <w:t xml:space="preserve">takes each word in the </w:t>
-      </w:r>
-      <w:proofErr w:type="spellStart"/>
-      <w:r>
-        <w:t>passed</w:t>
-      </w:r>
-      <w:proofErr w:type="spellEnd"/>
-      <w:r>
-        <w:t xml:space="preserve"> text and counts the frequency of that word for the given </w:t>
-      </w:r>
-      <w:r>
-        <w:t xml:space="preserve">text, and this is added to its vocabulary. </w:t>
-      </w:r>
     </w:p>
     <w:p>
       <w:r>
@@ -1094,15 +1207,12 @@
         <w:t>'.</w:t>
       </w:r>
       <w:r>
-        <w:t xml:space="preserve"> Furthermore, there were a lot of dummy words used (an example is shown on the next slide), which had to be removed. The solution was the minimum document frequency </w:t>
-      </w:r>
+        <w:t xml:space="preserve"> Furthermore, there were a lot of dummy words used (an example is shown on the next slide), which had to be removed. The solution was the minimum document frequency parameter, which can be used to ignore words that appear in either less than a given percentage of the documents or a given number of documents.</w:t>
+      </w:r>
+    </w:p>
+    <w:p>
       <w:r>
         <w:lastRenderedPageBreak/>
-        <w:t>parameter, which can be used to ignore words that appear in either less than a given percentage of the documents or a given number of documents.</w:t>
-      </w:r>
-    </w:p>
-    <w:p>
-      <w:r>
         <w:t>To be able to find out what could be good features for separating the good and the bad questions, 200 questions where looked at on SO (based on highest/lowest voted).</w:t>
       </w:r>
       <w:r>
@@ -1152,7 +1262,13 @@
         <w:t>preparation'</w:t>
       </w:r>
       <w:r>
-        <w:t>. I therefore looked at Thesaurus, which listed a lot more, and instead used my own defined dictionary. However, one issue were that the word 'assignment' could also be used in relation to programming terms (e.g. assignment operator), and I therefore had to split the Homework feature into two, one for homework words and one for the word 'assignment'.</w:t>
+        <w:t xml:space="preserve">. </w:t>
+      </w:r>
+      <w:r>
+        <w:t xml:space="preserve">On Thesaurus, I saw a lot more words listed, and therefore created my own dictionaries using a selection of these words instead. </w:t>
+      </w:r>
+      <w:r>
+        <w:t>However, one issue were that the word 'assignment' could also be used in relation to programming terms (e.g. assignment operator), and I therefore had to split the Homework feature into two, one for homework words and one for the word 'assignment'.</w:t>
       </w:r>
     </w:p>
     <w:p>
@@ -1161,22 +1277,25 @@
       </w:r>
     </w:p>
     <w:p>
+      <w:r>
+        <w:t>SO also uses Tags for their questions, where a question can have from 1 to 5 tags total. Tags comes in two variations, what I call external and attached.</w:t>
+      </w:r>
+      <w:r>
+        <w:t xml:space="preserve"> External are the list of tags (and their synonyms) that exists on the site, whereas attached are the ones the user has linked to their question. </w:t>
+      </w:r>
+    </w:p>
+    <w:p>
       <w:pPr>
         <w:rPr>
           <w:i/>
         </w:rPr>
       </w:pPr>
       <w:r>
-        <w:t>SO also uses Tags for their questions, where a question can have from 1 to 5 tags total. Tags comes in two variations, what I call external and attached.</w:t>
-      </w:r>
-      <w:r>
-        <w:t xml:space="preserve"> External are the list of tags (and their synonyms) that exists on the site, whereas attached are the ones the user has linked to their question. </w:t>
-      </w:r>
-      <w:r>
-        <w:t xml:space="preserve">The problem is that the attached tags are wrapped as HTML, which had to be removed. Furthermore, they were all in lower-case, so all the questions needed to be converted to </w:t>
-      </w:r>
-      <w:r>
-        <w:t xml:space="preserve">lower-case. In addition, they also needed to be sorted by word length, because there are two functionalities being used; Regular expression and string replacement. The regular expression looks for singular words only (e.g. 'C'), but since 'C++' counts the '+' as </w:t>
+        <w:t xml:space="preserve">There were three problems with the Tags. First, they were all in lower-case. Second, the attached Tags were wrapped in HTML tags. Third, they needed to be sorted by length. At first, only pure string replacement was used, which replaced each occurrence with the set feature value. However, the problem was that for single character words, e.g. 'C', it replaced occurrences even within the words. </w:t>
+      </w:r>
+      <w:r>
+        <w:br/>
+        <w:t xml:space="preserve">So a switch was made to using regular expressions, since string replacement had no filtering. However, a new problem now was that it failed at words containing symbols, e.g. 'C++', because it read the +'s as a regular expression rather than as a word (the '+' as </w:t>
       </w:r>
       <w:proofErr w:type="spellStart"/>
       <w:r>
@@ -1184,7 +1303,10 @@
       </w:r>
       <w:proofErr w:type="spellEnd"/>
       <w:r>
-        <w:t xml:space="preserve"> meaning 1 or more, string replacement had to be used. If the term 'C' was looked for, it would replace all single word entries only, meaning that occurrences of C++ would be '</w:t>
+        <w:t xml:space="preserve"> meaning 1 or more).</w:t>
+      </w:r>
+      <w:r>
+        <w:t xml:space="preserve"> This meant that I had to re-add the string replacement for Tags longer than one character, and addition sort by length so that the regular expression did not replace singular occurrences (e.g. making 'C++' into '</w:t>
       </w:r>
       <w:proofErr w:type="spellStart"/>
       <w:r>
@@ -1192,13 +1314,7 @@
       </w:r>
       <w:proofErr w:type="spellEnd"/>
       <w:r>
-        <w:t xml:space="preserve">'++. </w:t>
-      </w:r>
-      <w:r>
-        <w:rPr>
-          <w:i/>
-        </w:rPr>
-        <w:t>also something about string replacement replacing occurrences inside the word for singular terms</w:t>
+        <w:t>' ++).</w:t>
       </w:r>
     </w:p>
     <w:p>
@@ -1624,7 +1740,13 @@
     </w:p>
     <w:p>
       <w:r>
-        <w:t>One obvious problem is the classifier for Tags and for Homework. What should have been done here is that they should have been also trained separately. Both of these contain two feature detectors, whereas the classifier using all features excludes two of them.</w:t>
+        <w:t>One obvious problem is the classifier for Tags and for Homework. What should have been done here is that they should have been also trained separately. Both of these contain two feature detectors, whereas the classifier using all features excludes two of them</w:t>
+      </w:r>
+      <w:r>
+        <w:t xml:space="preserve"> (external and assignment)</w:t>
+      </w:r>
+      <w:r>
+        <w:t>.</w:t>
       </w:r>
     </w:p>
     <w:p>
@@ -1641,7 +1763,10 @@
         <w:t xml:space="preserve">When compared to the unprocessed its score was almost 4% lower, and </w:t>
       </w:r>
       <w:r>
-        <w:t>3.15% lower than the non-stemmed classifier.</w:t>
+        <w:t>3</w:t>
+      </w:r>
+      <w:r>
+        <w:t>% lower than the non-stemmed classifier.</w:t>
       </w:r>
       <w:r>
         <w:t xml:space="preserve"> The comparison of the non-stemmed (based on the unprocessed) vs. the non-stemmed that was re-trained achieved a 0.5% higher score because it was better at predicting bad questions. </w:t>
@@ -1698,25 +1823,25 @@
       </w:r>
     </w:p>
     <w:p>
-      <w:pPr>
-        <w:rPr>
-          <w:i/>
-        </w:rPr>
-      </w:pPr>
-      <w:r>
-        <w:rPr>
-          <w:i/>
-        </w:rPr>
-        <w:t xml:space="preserve">comparison of SO and </w:t>
-      </w:r>
-      <w:proofErr w:type="spellStart"/>
-      <w:r>
-        <w:rPr>
-          <w:i/>
-        </w:rPr>
+      <w:r>
+        <w:t xml:space="preserve">A comparison was also made to see if the system were applicable for other sites within the Stack Exchange community. For this, </w:t>
+      </w:r>
+      <w:proofErr w:type="spellStart"/>
+      <w:r>
         <w:t>Tex.StackExchange</w:t>
       </w:r>
       <w:proofErr w:type="spellEnd"/>
+      <w:r>
+        <w:t xml:space="preserve"> was selected, with the hypothesis that SO would be more predictive, given that it contains a lot more questions. The </w:t>
+      </w:r>
+      <w:proofErr w:type="spellStart"/>
+      <w:r>
+        <w:t>Tex.StackExchange</w:t>
+      </w:r>
+      <w:proofErr w:type="spellEnd"/>
+      <w:r>
+        <w:t xml:space="preserve"> did get an accuracy of 99%, however, it failed at predicting any of the bad questions, and it also contained only 93 questions with a score lower than zero.</w:t>
+      </w:r>
     </w:p>
     <w:p>
       <w:pPr>
@@ -2037,6 +2162,7 @@
         <w:pStyle w:val="Overskrift2"/>
       </w:pPr>
       <w:r>
+        <w:lastRenderedPageBreak/>
         <w:t xml:space="preserve">Slide </w:t>
       </w:r>
       <w:r>
@@ -2133,7 +2259,7 @@
             <w:rPr>
               <w:noProof/>
             </w:rPr>
-            <w:t>7</w:t>
+            <w:t>6</w:t>
           </w:r>
         </w:fldSimple>
       </w:p>
@@ -5159,6 +5285,7 @@
   <w:style w:type="character" w:default="1" w:styleId="Standardskriftforavsnitt">
     <w:name w:val="Default Paragraph Font"/>
     <w:uiPriority w:val="1"/>
+    <w:semiHidden/>
     <w:unhideWhenUsed/>
   </w:style>
   <w:style w:type="table" w:default="1" w:styleId="Vanligtabell">
@@ -5569,7 +5696,7 @@
 </file>
 
 <file path=customXml/itemProps1.xml><?xml version="1.0" encoding="utf-8"?>
-<ds:datastoreItem xmlns:ds="http://schemas.openxmlformats.org/officeDocument/2006/customXml" ds:itemID="{8D473929-40E2-4668-85E8-E021F0DB63A9}">
+<ds:datastoreItem xmlns:ds="http://schemas.openxmlformats.org/officeDocument/2006/customXml" ds:itemID="{693E599E-FBF1-4CF3-B49C-30E5D639A40B}">
   <ds:schemaRefs>
     <ds:schemaRef ds:uri="http://schemas.openxmlformats.org/officeDocument/2006/bibliography"/>
   </ds:schemaRefs>

</xml_diff>